<commit_message>
:books: docs: Alterando a capa da documentação
</commit_message>
<xml_diff>
--- a/DocumentosDMC/DMC.docx
+++ b/DocumentosDMC/DMC.docx
@@ -1,36 +1,37 @@
 
 <file path=word/document.xml><?xml version="1.0" encoding="utf-8"?>
-<w:document xmlns:wpc="http://schemas.microsoft.com/office/word/2010/wordprocessingCanvas" xmlns:cx="http://schemas.microsoft.com/office/drawing/2014/chartex" xmlns:cx1="http://schemas.microsoft.com/office/drawing/2015/9/8/chartex" xmlns:cx2="http://schemas.microsoft.com/office/drawing/2015/10/21/chartex" xmlns:cx3="http://schemas.microsoft.com/office/drawing/2016/5/9/chartex" xmlns:cx4="http://schemas.microsoft.com/office/drawing/2016/5/10/chartex" xmlns:cx5="http://schemas.microsoft.com/office/drawing/2016/5/11/chartex" xmlns:cx6="http://schemas.microsoft.com/office/drawing/2016/5/12/chartex" xmlns:cx7="http://schemas.microsoft.com/office/drawing/2016/5/13/chartex" xmlns:cx8="http://schemas.microsoft.com/office/drawing/2016/5/14/chartex" xmlns:mc="http://schemas.openxmlformats.org/markup-compatibility/2006" xmlns:aink="http://schemas.microsoft.com/office/drawing/2016/ink" xmlns:am3d="http://schemas.microsoft.com/office/drawing/2017/model3d" xmlns:o="urn:schemas-microsoft-com:office:office" xmlns:oel="http://schemas.microsoft.com/office/2019/extlst" xmlns:r="http://schemas.openxmlformats.org/officeDocument/2006/relationships" xmlns:m="http://schemas.openxmlformats.org/officeDocument/2006/math" xmlns:v="urn:schemas-microsoft-com:vml" xmlns:wp14="http://schemas.microsoft.com/office/word/2010/wordprocessingDrawing" xmlns:wp="http://schemas.openxmlformats.org/drawingml/2006/wordprocessingDrawing" xmlns:w10="urn:schemas-microsoft-com:office:word" xmlns:w="http://schemas.openxmlformats.org/wordprocessingml/2006/main" xmlns:w14="http://schemas.microsoft.com/office/word/2010/wordml" xmlns:w15="http://schemas.microsoft.com/office/word/2012/wordml" xmlns:w16cex="http://schemas.microsoft.com/office/word/2018/wordml/cex" xmlns:w16cid="http://schemas.microsoft.com/office/word/2016/wordml/cid" xmlns:w16="http://schemas.microsoft.com/office/word/2018/wordml" xmlns:w16sdtdh="http://schemas.microsoft.com/office/word/2020/wordml/sdtdatahash" xmlns:w16se="http://schemas.microsoft.com/office/word/2015/wordml/symex" xmlns:wpg="http://schemas.microsoft.com/office/word/2010/wordprocessingGroup" xmlns:wpi="http://schemas.microsoft.com/office/word/2010/wordprocessingInk" xmlns:wne="http://schemas.microsoft.com/office/word/2006/wordml" xmlns:wps="http://schemas.microsoft.com/office/word/2010/wordprocessingShape" xmlns:a="http://schemas.openxmlformats.org/drawingml/2006/main" xmlns:pic="http://schemas.openxmlformats.org/drawingml/2006/picture" xmlns:a14="http://schemas.microsoft.com/office/drawing/2010/main" mc:Ignorable="w14 w15 w16se w16cid w16 w16cex w16sdtdh wp14">
+<w:document xmlns:wpc="http://schemas.microsoft.com/office/word/2010/wordprocessingCanvas" xmlns:cx="http://schemas.microsoft.com/office/drawing/2014/chartex" xmlns:cx1="http://schemas.microsoft.com/office/drawing/2015/9/8/chartex" xmlns:cx2="http://schemas.microsoft.com/office/drawing/2015/10/21/chartex" xmlns:cx3="http://schemas.microsoft.com/office/drawing/2016/5/9/chartex" xmlns:cx4="http://schemas.microsoft.com/office/drawing/2016/5/10/chartex" xmlns:cx5="http://schemas.microsoft.com/office/drawing/2016/5/11/chartex" xmlns:cx6="http://schemas.microsoft.com/office/drawing/2016/5/12/chartex" xmlns:cx7="http://schemas.microsoft.com/office/drawing/2016/5/13/chartex" xmlns:cx8="http://schemas.microsoft.com/office/drawing/2016/5/14/chartex" xmlns:mc="http://schemas.openxmlformats.org/markup-compatibility/2006" xmlns:aink="http://schemas.microsoft.com/office/drawing/2016/ink" xmlns:am3d="http://schemas.microsoft.com/office/drawing/2017/model3d" xmlns:o="urn:schemas-microsoft-com:office:office" xmlns:r="http://schemas.openxmlformats.org/officeDocument/2006/relationships" xmlns:m="http://schemas.openxmlformats.org/officeDocument/2006/math" xmlns:v="urn:schemas-microsoft-com:vml" xmlns:wp14="http://schemas.microsoft.com/office/word/2010/wordprocessingDrawing" xmlns:wp="http://schemas.openxmlformats.org/drawingml/2006/wordprocessingDrawing" xmlns:w10="urn:schemas-microsoft-com:office:word" xmlns:w="http://schemas.openxmlformats.org/wordprocessingml/2006/main" xmlns:w14="http://schemas.microsoft.com/office/word/2010/wordml" xmlns:w15="http://schemas.microsoft.com/office/word/2012/wordml" xmlns:w16cid="http://schemas.microsoft.com/office/word/2016/wordml/cid" xmlns:w16se="http://schemas.microsoft.com/office/word/2015/wordml/symex" xmlns:wpg="http://schemas.microsoft.com/office/word/2010/wordprocessingGroup" xmlns:wpi="http://schemas.microsoft.com/office/word/2010/wordprocessingInk" xmlns:wne="http://schemas.microsoft.com/office/word/2006/wordml" xmlns:wps="http://schemas.microsoft.com/office/word/2010/wordprocessingShape" mc:Ignorable="w14 w15 w16se w16cid wp14">
   <w:body>
     <w:p>
       <w:pPr>
         <w:pStyle w:val="Pargrafocentralizado"/>
         <w:spacing w:line="360" w:lineRule="auto"/>
-        <w:jc w:val="center"/>
-      </w:pPr>
-      <w:r>
-        <w:rPr/>
+      </w:pPr>
+      <w:r>
         <w:t>-</w:t>
       </w:r>
       <w:r>
+        <w:rPr>
+          <w:noProof/>
+        </w:rPr>
         <w:drawing>
-          <wp:inline wp14:editId="388C9A12" wp14:anchorId="632D22B9">
+          <wp:inline distT="0" distB="0" distL="0" distR="0" wp14:anchorId="632D22B9" wp14:editId="388C9A12">
             <wp:extent cx="5760084" cy="875030"/>
             <wp:effectExtent l="0" t="0" r="0" b="1270"/>
-            <wp:docPr id="1963214181" name="Imagem 1963214181" descr="\\10.67.95.250\biblioteca\BIBLIOTECA\Identidade visual CPS\Cabeçalho Fatec Jales_2023.png" title=""/>
+            <wp:docPr id="1963214181" name="Imagem 1963214181" descr="\\10.67.95.250\biblioteca\BIBLIOTECA\Identidade visual CPS\Cabeçalho Fatec Jales_2023.png"/>
             <wp:cNvGraphicFramePr>
-              <a:graphicFrameLocks noChangeAspect="1"/>
+              <a:graphicFrameLocks xmlns:a="http://schemas.openxmlformats.org/drawingml/2006/main" noChangeAspect="1"/>
             </wp:cNvGraphicFramePr>
-            <a:graphic>
+            <a:graphic xmlns:a="http://schemas.openxmlformats.org/drawingml/2006/main">
               <a:graphicData uri="http://schemas.openxmlformats.org/drawingml/2006/picture">
-                <pic:pic>
+                <pic:pic xmlns:pic="http://schemas.openxmlformats.org/drawingml/2006/picture">
                   <pic:nvPicPr>
                     <pic:cNvPr id="0" name="Imagem 1963214181"/>
                     <pic:cNvPicPr/>
                   </pic:nvPicPr>
                   <pic:blipFill>
-                    <a:blip r:embed="Rad92802a87ec4c04">
-                      <a:extLst xmlns:a="http://schemas.openxmlformats.org/drawingml/2006/main">
+                    <a:blip r:embed="rId11">
+                      <a:extLst>
                         <a:ext uri="{28A0092B-C50C-407E-A947-70E740481C1C}">
                           <a14:useLocalDpi xmlns:a14="http://schemas.microsoft.com/office/drawing/2010/main" val="0"/>
                         </a:ext>
@@ -41,7 +42,7 @@
                     </a:stretch>
                   </pic:blipFill>
                   <pic:spPr>
-                    <a:xfrm rot="0" flipH="0" flipV="0">
+                    <a:xfrm>
                       <a:off x="0" y="0"/>
                       <a:ext cx="5760084" cy="875030"/>
                     </a:xfrm>
@@ -60,16 +61,19 @@
       <w:pPr>
         <w:pStyle w:val="Pargrafocentralizado"/>
         <w:spacing w:line="360" w:lineRule="auto"/>
-        <w:rPr>
-          <w:szCs w:val="24"/>
-        </w:rPr>
-      </w:pPr>
-    </w:p>
-    <w:p w14:noSpellErr="1">
+        <w:jc w:val="both"/>
+        <w:rPr>
+          <w:szCs w:val="24"/>
+        </w:rPr>
+      </w:pPr>
+    </w:p>
+    <w:p>
       <w:pPr>
         <w:pStyle w:val="Pargrafocentralizado"/>
         <w:spacing w:line="360" w:lineRule="auto"/>
-        <w:jc w:val="left"/>
+        <w:rPr>
+          <w:szCs w:val="24"/>
+        </w:rPr>
       </w:pPr>
     </w:p>
     <w:p>
@@ -77,18 +81,38 @@
         <w:pStyle w:val="Pargrafocentralizado"/>
         <w:spacing w:line="360" w:lineRule="auto"/>
         <w:rPr>
-          <w:szCs w:val="24"/>
-        </w:rPr>
-      </w:pPr>
+          <w:b/>
+          <w:smallCaps/>
+          <w:szCs w:val="24"/>
+        </w:rPr>
+      </w:pPr>
+      <w:r>
+        <w:rPr>
+          <w:b/>
+          <w:smallCaps/>
+          <w:szCs w:val="24"/>
+        </w:rPr>
+        <w:t>Eduardo Lopes Fonseca Gonzales</w:t>
+      </w:r>
     </w:p>
     <w:p>
       <w:pPr>
         <w:pStyle w:val="Pargrafocentralizado"/>
         <w:spacing w:line="360" w:lineRule="auto"/>
         <w:rPr>
-          <w:szCs w:val="24"/>
-        </w:rPr>
-      </w:pPr>
+          <w:b/>
+          <w:smallCaps/>
+          <w:szCs w:val="24"/>
+        </w:rPr>
+      </w:pPr>
+      <w:r>
+        <w:rPr>
+          <w:b/>
+          <w:smallCaps/>
+          <w:szCs w:val="24"/>
+        </w:rPr>
+        <w:t>Gabriel Machado Dos Santos</w:t>
+      </w:r>
     </w:p>
     <w:p>
       <w:pPr>
@@ -106,15 +130,26 @@
           <w:smallCaps/>
           <w:szCs w:val="24"/>
         </w:rPr>
-        <w:t>Nome do Aluno</w:t>
-      </w:r>
-      <w:r>
+        <w:t>Guilherme Angelo Silva</w:t>
+      </w:r>
+    </w:p>
+    <w:p>
+      <w:pPr>
+        <w:pStyle w:val="Pargrafocentralizado"/>
+        <w:spacing w:line="360" w:lineRule="auto"/>
         <w:rPr>
           <w:b/>
           <w:smallCaps/>
           <w:szCs w:val="24"/>
         </w:rPr>
-        <w:t xml:space="preserve"> Completo</w:t>
+      </w:pPr>
+      <w:r>
+        <w:rPr>
+          <w:b/>
+          <w:smallCaps/>
+          <w:szCs w:val="24"/>
+        </w:rPr>
+        <w:t>João Pereira Neto</w:t>
       </w:r>
     </w:p>
     <w:p>
@@ -127,22 +162,12 @@
           <w:szCs w:val="24"/>
         </w:rPr>
       </w:pPr>
-      <w:r>
-        <w:rPr>
-          <w:b/>
-          <w:smallCaps/>
-          <w:szCs w:val="24"/>
-        </w:rPr>
-        <w:t>Nome do Aluno Completo</w:t>
-      </w:r>
     </w:p>
     <w:p>
       <w:pPr>
         <w:pStyle w:val="Pargrafocentralizado"/>
         <w:spacing w:line="360" w:lineRule="auto"/>
         <w:rPr>
-          <w:b/>
-          <w:smallCaps/>
           <w:szCs w:val="24"/>
         </w:rPr>
       </w:pPr>
@@ -179,15 +204,6 @@
         <w:pStyle w:val="Pargrafocentralizado"/>
         <w:spacing w:line="360" w:lineRule="auto"/>
         <w:rPr>
-          <w:szCs w:val="24"/>
-        </w:rPr>
-      </w:pPr>
-    </w:p>
-    <w:p>
-      <w:pPr>
-        <w:pStyle w:val="Pargrafocentralizado"/>
-        <w:spacing w:line="360" w:lineRule="auto"/>
-        <w:rPr>
           <w:b/>
           <w:szCs w:val="24"/>
         </w:rPr>
@@ -197,14 +213,7 @@
           <w:b/>
           <w:szCs w:val="24"/>
         </w:rPr>
-        <w:t>TÍTULO DO</w:t>
-      </w:r>
-      <w:r>
-        <w:rPr>
-          <w:b/>
-          <w:szCs w:val="24"/>
-        </w:rPr>
-        <w:t xml:space="preserve"> TRABALHO EM LETRAS MAIÚSCULAS</w:t>
+        <w:t>SISTEMA GERENCIADOR DE DOCUMENTOS</w:t>
       </w:r>
     </w:p>
     <w:p>
@@ -496,30 +505,6 @@
     </w:p>
     <w:p>
       <w:pPr>
-        <w:pStyle w:val="Universidade"/>
-        <w:spacing w:line="360" w:lineRule="auto"/>
-        <w:rPr>
-          <w:b w:val="0"/>
-          <w:bCs/>
-          <w:sz w:val="24"/>
-          <w:szCs w:val="24"/>
-        </w:rPr>
-      </w:pPr>
-    </w:p>
-    <w:p>
-      <w:pPr>
-        <w:pStyle w:val="Universidade"/>
-        <w:spacing w:line="360" w:lineRule="auto"/>
-        <w:rPr>
-          <w:b w:val="0"/>
-          <w:bCs/>
-          <w:sz w:val="24"/>
-          <w:szCs w:val="24"/>
-        </w:rPr>
-      </w:pPr>
-    </w:p>
-    <w:p>
-      <w:pPr>
         <w:pStyle w:val="Ttulo"/>
         <w:rPr>
           <w:szCs w:val="24"/>
@@ -529,6 +514,7 @@
         <w:rPr>
           <w:szCs w:val="24"/>
         </w:rPr>
+        <w:lastRenderedPageBreak/>
         <w:t>SUMÁRIO</w:t>
       </w:r>
       <w:r>
@@ -545,13 +531,13 @@
           <w:szCs w:val="24"/>
         </w:rPr>
       </w:pPr>
-      <w:bookmarkStart w:name="_Toc253375252" w:id="0"/>
+      <w:bookmarkStart w:id="0" w:name="_Toc253375252"/>
     </w:p>
     <w:p>
       <w:pPr>
         <w:pStyle w:val="Sumrio1"/>
         <w:rPr>
-          <w:rFonts w:asciiTheme="minorHAnsi" w:hAnsiTheme="minorHAnsi" w:eastAsiaTheme="minorEastAsia" w:cstheme="minorBidi"/>
+          <w:rFonts w:asciiTheme="minorHAnsi" w:eastAsiaTheme="minorEastAsia" w:hAnsiTheme="minorHAnsi" w:cstheme="minorBidi"/>
           <w:b w:val="0"/>
           <w:noProof/>
           <w:kern w:val="2"/>
@@ -578,7 +564,7 @@
         </w:rPr>
         <w:fldChar w:fldCharType="separate"/>
       </w:r>
-      <w:hyperlink w:history="1" w:anchor="_Toc144809989">
+      <w:hyperlink w:anchor="_Toc144809989" w:history="1">
         <w:r>
           <w:rPr>
             <w:rStyle w:val="Hyperlink"/>
@@ -588,7 +574,7 @@
         </w:r>
         <w:r>
           <w:rPr>
-            <w:rFonts w:asciiTheme="minorHAnsi" w:hAnsiTheme="minorHAnsi" w:eastAsiaTheme="minorEastAsia" w:cstheme="minorBidi"/>
+            <w:rFonts w:asciiTheme="minorHAnsi" w:eastAsiaTheme="minorEastAsia" w:hAnsiTheme="minorHAnsi" w:cstheme="minorBidi"/>
             <w:b w:val="0"/>
             <w:noProof/>
             <w:kern w:val="2"/>
@@ -659,7 +645,7 @@
       <w:pPr>
         <w:pStyle w:val="Sumrio1"/>
         <w:rPr>
-          <w:rFonts w:asciiTheme="minorHAnsi" w:hAnsiTheme="minorHAnsi" w:eastAsiaTheme="minorEastAsia" w:cstheme="minorBidi"/>
+          <w:rFonts w:asciiTheme="minorHAnsi" w:eastAsiaTheme="minorEastAsia" w:hAnsiTheme="minorHAnsi" w:cstheme="minorBidi"/>
           <w:b w:val="0"/>
           <w:noProof/>
           <w:kern w:val="2"/>
@@ -668,7 +654,7 @@
           <w14:ligatures w14:val="standardContextual"/>
         </w:rPr>
       </w:pPr>
-      <w:hyperlink w:history="1" w:anchor="_Toc144809990">
+      <w:hyperlink w:anchor="_Toc144809990" w:history="1">
         <w:r>
           <w:rPr>
             <w:rStyle w:val="Hyperlink"/>
@@ -678,7 +664,7 @@
         </w:r>
         <w:r>
           <w:rPr>
-            <w:rFonts w:asciiTheme="minorHAnsi" w:hAnsiTheme="minorHAnsi" w:eastAsiaTheme="minorEastAsia" w:cstheme="minorBidi"/>
+            <w:rFonts w:asciiTheme="minorHAnsi" w:eastAsiaTheme="minorEastAsia" w:hAnsiTheme="minorHAnsi" w:cstheme="minorBidi"/>
             <w:b w:val="0"/>
             <w:noProof/>
             <w:kern w:val="2"/>
@@ -749,7 +735,7 @@
       <w:pPr>
         <w:pStyle w:val="Sumrio2"/>
         <w:rPr>
-          <w:rFonts w:asciiTheme="minorHAnsi" w:hAnsiTheme="minorHAnsi" w:eastAsiaTheme="minorEastAsia" w:cstheme="minorBidi"/>
+          <w:rFonts w:asciiTheme="minorHAnsi" w:eastAsiaTheme="minorEastAsia" w:hAnsiTheme="minorHAnsi" w:cstheme="minorBidi"/>
           <w:smallCaps w:val="0"/>
           <w:noProof/>
           <w:kern w:val="2"/>
@@ -758,7 +744,7 @@
           <w14:ligatures w14:val="standardContextual"/>
         </w:rPr>
       </w:pPr>
-      <w:hyperlink w:history="1" w:anchor="_Toc144809991">
+      <w:hyperlink w:anchor="_Toc144809991" w:history="1">
         <w:r>
           <w:rPr>
             <w:rStyle w:val="Hyperlink"/>
@@ -768,7 +754,7 @@
         </w:r>
         <w:r>
           <w:rPr>
-            <w:rFonts w:asciiTheme="minorHAnsi" w:hAnsiTheme="minorHAnsi" w:eastAsiaTheme="minorEastAsia" w:cstheme="minorBidi"/>
+            <w:rFonts w:asciiTheme="minorHAnsi" w:eastAsiaTheme="minorEastAsia" w:hAnsiTheme="minorHAnsi" w:cstheme="minorBidi"/>
             <w:smallCaps w:val="0"/>
             <w:noProof/>
             <w:kern w:val="2"/>
@@ -839,7 +825,7 @@
       <w:pPr>
         <w:pStyle w:val="Sumrio2"/>
         <w:rPr>
-          <w:rFonts w:asciiTheme="minorHAnsi" w:hAnsiTheme="minorHAnsi" w:eastAsiaTheme="minorEastAsia" w:cstheme="minorBidi"/>
+          <w:rFonts w:asciiTheme="minorHAnsi" w:eastAsiaTheme="minorEastAsia" w:hAnsiTheme="minorHAnsi" w:cstheme="minorBidi"/>
           <w:smallCaps w:val="0"/>
           <w:noProof/>
           <w:kern w:val="2"/>
@@ -848,7 +834,7 @@
           <w14:ligatures w14:val="standardContextual"/>
         </w:rPr>
       </w:pPr>
-      <w:hyperlink w:history="1" w:anchor="_Toc144809992">
+      <w:hyperlink w:anchor="_Toc144809992" w:history="1">
         <w:r>
           <w:rPr>
             <w:rStyle w:val="Hyperlink"/>
@@ -858,7 +844,7 @@
         </w:r>
         <w:r>
           <w:rPr>
-            <w:rFonts w:asciiTheme="minorHAnsi" w:hAnsiTheme="minorHAnsi" w:eastAsiaTheme="minorEastAsia" w:cstheme="minorBidi"/>
+            <w:rFonts w:asciiTheme="minorHAnsi" w:eastAsiaTheme="minorEastAsia" w:hAnsiTheme="minorHAnsi" w:cstheme="minorBidi"/>
             <w:smallCaps w:val="0"/>
             <w:noProof/>
             <w:kern w:val="2"/>
@@ -929,7 +915,7 @@
       <w:pPr>
         <w:pStyle w:val="Sumrio2"/>
         <w:rPr>
-          <w:rFonts w:asciiTheme="minorHAnsi" w:hAnsiTheme="minorHAnsi" w:eastAsiaTheme="minorEastAsia" w:cstheme="minorBidi"/>
+          <w:rFonts w:asciiTheme="minorHAnsi" w:eastAsiaTheme="minorEastAsia" w:hAnsiTheme="minorHAnsi" w:cstheme="minorBidi"/>
           <w:smallCaps w:val="0"/>
           <w:noProof/>
           <w:kern w:val="2"/>
@@ -938,7 +924,7 @@
           <w14:ligatures w14:val="standardContextual"/>
         </w:rPr>
       </w:pPr>
-      <w:hyperlink w:history="1" w:anchor="_Toc144809993">
+      <w:hyperlink w:anchor="_Toc144809993" w:history="1">
         <w:r>
           <w:rPr>
             <w:rStyle w:val="Hyperlink"/>
@@ -948,7 +934,7 @@
         </w:r>
         <w:r>
           <w:rPr>
-            <w:rFonts w:asciiTheme="minorHAnsi" w:hAnsiTheme="minorHAnsi" w:eastAsiaTheme="minorEastAsia" w:cstheme="minorBidi"/>
+            <w:rFonts w:asciiTheme="minorHAnsi" w:eastAsiaTheme="minorEastAsia" w:hAnsiTheme="minorHAnsi" w:cstheme="minorBidi"/>
             <w:smallCaps w:val="0"/>
             <w:noProof/>
             <w:kern w:val="2"/>
@@ -1019,7 +1005,7 @@
       <w:pPr>
         <w:pStyle w:val="Sumrio2"/>
         <w:rPr>
-          <w:rFonts w:asciiTheme="minorHAnsi" w:hAnsiTheme="minorHAnsi" w:eastAsiaTheme="minorEastAsia" w:cstheme="minorBidi"/>
+          <w:rFonts w:asciiTheme="minorHAnsi" w:eastAsiaTheme="minorEastAsia" w:hAnsiTheme="minorHAnsi" w:cstheme="minorBidi"/>
           <w:smallCaps w:val="0"/>
           <w:noProof/>
           <w:kern w:val="2"/>
@@ -1028,7 +1014,7 @@
           <w14:ligatures w14:val="standardContextual"/>
         </w:rPr>
       </w:pPr>
-      <w:hyperlink w:history="1" w:anchor="_Toc144809994">
+      <w:hyperlink w:anchor="_Toc144809994" w:history="1">
         <w:r>
           <w:rPr>
             <w:rStyle w:val="Hyperlink"/>
@@ -1038,7 +1024,7 @@
         </w:r>
         <w:r>
           <w:rPr>
-            <w:rFonts w:asciiTheme="minorHAnsi" w:hAnsiTheme="minorHAnsi" w:eastAsiaTheme="minorEastAsia" w:cstheme="minorBidi"/>
+            <w:rFonts w:asciiTheme="minorHAnsi" w:eastAsiaTheme="minorEastAsia" w:hAnsiTheme="minorHAnsi" w:cstheme="minorBidi"/>
             <w:smallCaps w:val="0"/>
             <w:noProof/>
             <w:kern w:val="2"/>
@@ -1109,7 +1095,7 @@
       <w:pPr>
         <w:pStyle w:val="Sumrio2"/>
         <w:rPr>
-          <w:rFonts w:asciiTheme="minorHAnsi" w:hAnsiTheme="minorHAnsi" w:eastAsiaTheme="minorEastAsia" w:cstheme="minorBidi"/>
+          <w:rFonts w:asciiTheme="minorHAnsi" w:eastAsiaTheme="minorEastAsia" w:hAnsiTheme="minorHAnsi" w:cstheme="minorBidi"/>
           <w:smallCaps w:val="0"/>
           <w:noProof/>
           <w:kern w:val="2"/>
@@ -1118,7 +1104,7 @@
           <w14:ligatures w14:val="standardContextual"/>
         </w:rPr>
       </w:pPr>
-      <w:hyperlink w:history="1" w:anchor="_Toc144809995">
+      <w:hyperlink w:anchor="_Toc144809995" w:history="1">
         <w:r>
           <w:rPr>
             <w:rStyle w:val="Hyperlink"/>
@@ -1128,7 +1114,7 @@
         </w:r>
         <w:r>
           <w:rPr>
-            <w:rFonts w:asciiTheme="minorHAnsi" w:hAnsiTheme="minorHAnsi" w:eastAsiaTheme="minorEastAsia" w:cstheme="minorBidi"/>
+            <w:rFonts w:asciiTheme="minorHAnsi" w:eastAsiaTheme="minorEastAsia" w:hAnsiTheme="minorHAnsi" w:cstheme="minorBidi"/>
             <w:smallCaps w:val="0"/>
             <w:noProof/>
             <w:kern w:val="2"/>
@@ -1199,7 +1185,7 @@
       <w:pPr>
         <w:pStyle w:val="Sumrio1"/>
         <w:rPr>
-          <w:rFonts w:asciiTheme="minorHAnsi" w:hAnsiTheme="minorHAnsi" w:eastAsiaTheme="minorEastAsia" w:cstheme="minorBidi"/>
+          <w:rFonts w:asciiTheme="minorHAnsi" w:eastAsiaTheme="minorEastAsia" w:hAnsiTheme="minorHAnsi" w:cstheme="minorBidi"/>
           <w:b w:val="0"/>
           <w:noProof/>
           <w:kern w:val="2"/>
@@ -1208,7 +1194,7 @@
           <w14:ligatures w14:val="standardContextual"/>
         </w:rPr>
       </w:pPr>
-      <w:hyperlink w:history="1" w:anchor="_Toc144809996">
+      <w:hyperlink w:anchor="_Toc144809996" w:history="1">
         <w:r>
           <w:rPr>
             <w:rStyle w:val="Hyperlink"/>
@@ -1218,7 +1204,7 @@
         </w:r>
         <w:r>
           <w:rPr>
-            <w:rFonts w:asciiTheme="minorHAnsi" w:hAnsiTheme="minorHAnsi" w:eastAsiaTheme="minorEastAsia" w:cstheme="minorBidi"/>
+            <w:rFonts w:asciiTheme="minorHAnsi" w:eastAsiaTheme="minorEastAsia" w:hAnsiTheme="minorHAnsi" w:cstheme="minorBidi"/>
             <w:b w:val="0"/>
             <w:noProof/>
             <w:kern w:val="2"/>
@@ -1289,7 +1275,7 @@
       <w:pPr>
         <w:pStyle w:val="Sumrio2"/>
         <w:rPr>
-          <w:rFonts w:asciiTheme="minorHAnsi" w:hAnsiTheme="minorHAnsi" w:eastAsiaTheme="minorEastAsia" w:cstheme="minorBidi"/>
+          <w:rFonts w:asciiTheme="minorHAnsi" w:eastAsiaTheme="minorEastAsia" w:hAnsiTheme="minorHAnsi" w:cstheme="minorBidi"/>
           <w:smallCaps w:val="0"/>
           <w:noProof/>
           <w:kern w:val="2"/>
@@ -1298,7 +1284,7 @@
           <w14:ligatures w14:val="standardContextual"/>
         </w:rPr>
       </w:pPr>
-      <w:hyperlink w:history="1" w:anchor="_Toc144809997">
+      <w:hyperlink w:anchor="_Toc144809997" w:history="1">
         <w:r>
           <w:rPr>
             <w:rStyle w:val="Hyperlink"/>
@@ -1360,7 +1346,7 @@
       <w:pPr>
         <w:pStyle w:val="Sumrio2"/>
         <w:rPr>
-          <w:rFonts w:asciiTheme="minorHAnsi" w:hAnsiTheme="minorHAnsi" w:eastAsiaTheme="minorEastAsia" w:cstheme="minorBidi"/>
+          <w:rFonts w:asciiTheme="minorHAnsi" w:eastAsiaTheme="minorEastAsia" w:hAnsiTheme="minorHAnsi" w:cstheme="minorBidi"/>
           <w:smallCaps w:val="0"/>
           <w:noProof/>
           <w:kern w:val="2"/>
@@ -1369,7 +1355,7 @@
           <w14:ligatures w14:val="standardContextual"/>
         </w:rPr>
       </w:pPr>
-      <w:hyperlink w:history="1" w:anchor="_Toc144809998">
+      <w:hyperlink w:anchor="_Toc144809998" w:history="1">
         <w:r>
           <w:rPr>
             <w:rStyle w:val="Hyperlink"/>
@@ -1431,7 +1417,7 @@
       <w:pPr>
         <w:pStyle w:val="Sumrio2"/>
         <w:rPr>
-          <w:rFonts w:asciiTheme="minorHAnsi" w:hAnsiTheme="minorHAnsi" w:eastAsiaTheme="minorEastAsia" w:cstheme="minorBidi"/>
+          <w:rFonts w:asciiTheme="minorHAnsi" w:eastAsiaTheme="minorEastAsia" w:hAnsiTheme="minorHAnsi" w:cstheme="minorBidi"/>
           <w:smallCaps w:val="0"/>
           <w:noProof/>
           <w:kern w:val="2"/>
@@ -1440,7 +1426,7 @@
           <w14:ligatures w14:val="standardContextual"/>
         </w:rPr>
       </w:pPr>
-      <w:hyperlink w:history="1" w:anchor="_Toc144809999">
+      <w:hyperlink w:anchor="_Toc144809999" w:history="1">
         <w:r>
           <w:rPr>
             <w:rStyle w:val="Hyperlink"/>
@@ -1502,7 +1488,7 @@
       <w:pPr>
         <w:pStyle w:val="Sumrio2"/>
         <w:rPr>
-          <w:rFonts w:asciiTheme="minorHAnsi" w:hAnsiTheme="minorHAnsi" w:eastAsiaTheme="minorEastAsia" w:cstheme="minorBidi"/>
+          <w:rFonts w:asciiTheme="minorHAnsi" w:eastAsiaTheme="minorEastAsia" w:hAnsiTheme="minorHAnsi" w:cstheme="minorBidi"/>
           <w:smallCaps w:val="0"/>
           <w:noProof/>
           <w:kern w:val="2"/>
@@ -1511,7 +1497,7 @@
           <w14:ligatures w14:val="standardContextual"/>
         </w:rPr>
       </w:pPr>
-      <w:hyperlink w:history="1" w:anchor="_Toc144810000">
+      <w:hyperlink w:anchor="_Toc144810000" w:history="1">
         <w:r>
           <w:rPr>
             <w:rStyle w:val="Hyperlink"/>
@@ -1573,7 +1559,7 @@
       <w:pPr>
         <w:pStyle w:val="Sumrio2"/>
         <w:rPr>
-          <w:rFonts w:asciiTheme="minorHAnsi" w:hAnsiTheme="minorHAnsi" w:eastAsiaTheme="minorEastAsia" w:cstheme="minorBidi"/>
+          <w:rFonts w:asciiTheme="minorHAnsi" w:eastAsiaTheme="minorEastAsia" w:hAnsiTheme="minorHAnsi" w:cstheme="minorBidi"/>
           <w:smallCaps w:val="0"/>
           <w:noProof/>
           <w:kern w:val="2"/>
@@ -1582,7 +1568,7 @@
           <w14:ligatures w14:val="standardContextual"/>
         </w:rPr>
       </w:pPr>
-      <w:hyperlink w:history="1" w:anchor="_Toc144810001">
+      <w:hyperlink w:anchor="_Toc144810001" w:history="1">
         <w:r>
           <w:rPr>
             <w:rStyle w:val="Hyperlink"/>
@@ -1644,7 +1630,7 @@
       <w:pPr>
         <w:pStyle w:val="Sumrio2"/>
         <w:rPr>
-          <w:rFonts w:asciiTheme="minorHAnsi" w:hAnsiTheme="minorHAnsi" w:eastAsiaTheme="minorEastAsia" w:cstheme="minorBidi"/>
+          <w:rFonts w:asciiTheme="minorHAnsi" w:eastAsiaTheme="minorEastAsia" w:hAnsiTheme="minorHAnsi" w:cstheme="minorBidi"/>
           <w:smallCaps w:val="0"/>
           <w:noProof/>
           <w:kern w:val="2"/>
@@ -1653,7 +1639,7 @@
           <w14:ligatures w14:val="standardContextual"/>
         </w:rPr>
       </w:pPr>
-      <w:hyperlink w:history="1" w:anchor="_Toc144810002">
+      <w:hyperlink w:anchor="_Toc144810002" w:history="1">
         <w:r>
           <w:rPr>
             <w:rStyle w:val="Hyperlink"/>
@@ -1715,7 +1701,7 @@
       <w:pPr>
         <w:pStyle w:val="Sumrio2"/>
         <w:rPr>
-          <w:rFonts w:asciiTheme="minorHAnsi" w:hAnsiTheme="minorHAnsi" w:eastAsiaTheme="minorEastAsia" w:cstheme="minorBidi"/>
+          <w:rFonts w:asciiTheme="minorHAnsi" w:eastAsiaTheme="minorEastAsia" w:hAnsiTheme="minorHAnsi" w:cstheme="minorBidi"/>
           <w:smallCaps w:val="0"/>
           <w:noProof/>
           <w:kern w:val="2"/>
@@ -1724,7 +1710,7 @@
           <w14:ligatures w14:val="standardContextual"/>
         </w:rPr>
       </w:pPr>
-      <w:hyperlink w:history="1" w:anchor="_Toc144810003">
+      <w:hyperlink w:anchor="_Toc144810003" w:history="1">
         <w:r>
           <w:rPr>
             <w:rStyle w:val="Hyperlink"/>
@@ -1786,7 +1772,7 @@
       <w:pPr>
         <w:pStyle w:val="Sumrio2"/>
         <w:rPr>
-          <w:rFonts w:asciiTheme="minorHAnsi" w:hAnsiTheme="minorHAnsi" w:eastAsiaTheme="minorEastAsia" w:cstheme="minorBidi"/>
+          <w:rFonts w:asciiTheme="minorHAnsi" w:eastAsiaTheme="minorEastAsia" w:hAnsiTheme="minorHAnsi" w:cstheme="minorBidi"/>
           <w:smallCaps w:val="0"/>
           <w:noProof/>
           <w:kern w:val="2"/>
@@ -1795,7 +1781,7 @@
           <w14:ligatures w14:val="standardContextual"/>
         </w:rPr>
       </w:pPr>
-      <w:hyperlink w:history="1" w:anchor="_Toc144810004">
+      <w:hyperlink w:anchor="_Toc144810004" w:history="1">
         <w:r>
           <w:rPr>
             <w:rStyle w:val="Hyperlink"/>
@@ -1857,7 +1843,7 @@
       <w:pPr>
         <w:pStyle w:val="Sumrio2"/>
         <w:rPr>
-          <w:rFonts w:asciiTheme="minorHAnsi" w:hAnsiTheme="minorHAnsi" w:eastAsiaTheme="minorEastAsia" w:cstheme="minorBidi"/>
+          <w:rFonts w:asciiTheme="minorHAnsi" w:eastAsiaTheme="minorEastAsia" w:hAnsiTheme="minorHAnsi" w:cstheme="minorBidi"/>
           <w:smallCaps w:val="0"/>
           <w:noProof/>
           <w:kern w:val="2"/>
@@ -1866,7 +1852,7 @@
           <w14:ligatures w14:val="standardContextual"/>
         </w:rPr>
       </w:pPr>
-      <w:hyperlink w:history="1" w:anchor="_Toc144810005">
+      <w:hyperlink w:anchor="_Toc144810005" w:history="1">
         <w:r>
           <w:rPr>
             <w:rStyle w:val="Hyperlink"/>
@@ -1928,7 +1914,7 @@
       <w:pPr>
         <w:pStyle w:val="Sumrio1"/>
         <w:rPr>
-          <w:rFonts w:asciiTheme="minorHAnsi" w:hAnsiTheme="minorHAnsi" w:eastAsiaTheme="minorEastAsia" w:cstheme="minorBidi"/>
+          <w:rFonts w:asciiTheme="minorHAnsi" w:eastAsiaTheme="minorEastAsia" w:hAnsiTheme="minorHAnsi" w:cstheme="minorBidi"/>
           <w:b w:val="0"/>
           <w:noProof/>
           <w:kern w:val="2"/>
@@ -1937,7 +1923,7 @@
           <w14:ligatures w14:val="standardContextual"/>
         </w:rPr>
       </w:pPr>
-      <w:hyperlink w:history="1" w:anchor="_Toc144810006">
+      <w:hyperlink w:anchor="_Toc144810006" w:history="1">
         <w:r>
           <w:rPr>
             <w:rStyle w:val="Hyperlink"/>
@@ -1947,7 +1933,7 @@
         </w:r>
         <w:r>
           <w:rPr>
-            <w:rFonts w:asciiTheme="minorHAnsi" w:hAnsiTheme="minorHAnsi" w:eastAsiaTheme="minorEastAsia" w:cstheme="minorBidi"/>
+            <w:rFonts w:asciiTheme="minorHAnsi" w:eastAsiaTheme="minorEastAsia" w:hAnsiTheme="minorHAnsi" w:cstheme="minorBidi"/>
             <w:b w:val="0"/>
             <w:noProof/>
             <w:kern w:val="2"/>
@@ -2018,7 +2004,7 @@
       <w:pPr>
         <w:pStyle w:val="Sumrio2"/>
         <w:rPr>
-          <w:rFonts w:asciiTheme="minorHAnsi" w:hAnsiTheme="minorHAnsi" w:eastAsiaTheme="minorEastAsia" w:cstheme="minorBidi"/>
+          <w:rFonts w:asciiTheme="minorHAnsi" w:eastAsiaTheme="minorEastAsia" w:hAnsiTheme="minorHAnsi" w:cstheme="minorBidi"/>
           <w:smallCaps w:val="0"/>
           <w:noProof/>
           <w:kern w:val="2"/>
@@ -2027,7 +2013,7 @@
           <w14:ligatures w14:val="standardContextual"/>
         </w:rPr>
       </w:pPr>
-      <w:hyperlink w:history="1" w:anchor="_Toc144810007">
+      <w:hyperlink w:anchor="_Toc144810007" w:history="1">
         <w:r>
           <w:rPr>
             <w:rStyle w:val="Hyperlink"/>
@@ -2037,7 +2023,7 @@
         </w:r>
         <w:r>
           <w:rPr>
-            <w:rFonts w:asciiTheme="minorHAnsi" w:hAnsiTheme="minorHAnsi" w:eastAsiaTheme="minorEastAsia" w:cstheme="minorBidi"/>
+            <w:rFonts w:asciiTheme="minorHAnsi" w:eastAsiaTheme="minorEastAsia" w:hAnsiTheme="minorHAnsi" w:cstheme="minorBidi"/>
             <w:smallCaps w:val="0"/>
             <w:noProof/>
             <w:kern w:val="2"/>
@@ -2108,7 +2094,7 @@
       <w:pPr>
         <w:pStyle w:val="Sumrio2"/>
         <w:rPr>
-          <w:rFonts w:asciiTheme="minorHAnsi" w:hAnsiTheme="minorHAnsi" w:eastAsiaTheme="minorEastAsia" w:cstheme="minorBidi"/>
+          <w:rFonts w:asciiTheme="minorHAnsi" w:eastAsiaTheme="minorEastAsia" w:hAnsiTheme="minorHAnsi" w:cstheme="minorBidi"/>
           <w:smallCaps w:val="0"/>
           <w:noProof/>
           <w:kern w:val="2"/>
@@ -2117,7 +2103,7 @@
           <w14:ligatures w14:val="standardContextual"/>
         </w:rPr>
       </w:pPr>
-      <w:hyperlink w:history="1" w:anchor="_Toc144810008">
+      <w:hyperlink w:anchor="_Toc144810008" w:history="1">
         <w:r>
           <w:rPr>
             <w:rStyle w:val="Hyperlink"/>
@@ -2127,7 +2113,7 @@
         </w:r>
         <w:r>
           <w:rPr>
-            <w:rFonts w:asciiTheme="minorHAnsi" w:hAnsiTheme="minorHAnsi" w:eastAsiaTheme="minorEastAsia" w:cstheme="minorBidi"/>
+            <w:rFonts w:asciiTheme="minorHAnsi" w:eastAsiaTheme="minorEastAsia" w:hAnsiTheme="minorHAnsi" w:cstheme="minorBidi"/>
             <w:smallCaps w:val="0"/>
             <w:noProof/>
             <w:kern w:val="2"/>
@@ -2198,7 +2184,7 @@
       <w:pPr>
         <w:pStyle w:val="Sumrio2"/>
         <w:rPr>
-          <w:rFonts w:asciiTheme="minorHAnsi" w:hAnsiTheme="minorHAnsi" w:eastAsiaTheme="minorEastAsia" w:cstheme="minorBidi"/>
+          <w:rFonts w:asciiTheme="minorHAnsi" w:eastAsiaTheme="minorEastAsia" w:hAnsiTheme="minorHAnsi" w:cstheme="minorBidi"/>
           <w:smallCaps w:val="0"/>
           <w:noProof/>
           <w:kern w:val="2"/>
@@ -2207,7 +2193,7 @@
           <w14:ligatures w14:val="standardContextual"/>
         </w:rPr>
       </w:pPr>
-      <w:hyperlink w:history="1" w:anchor="_Toc144810009">
+      <w:hyperlink w:anchor="_Toc144810009" w:history="1">
         <w:r>
           <w:rPr>
             <w:rStyle w:val="Hyperlink"/>
@@ -2217,7 +2203,7 @@
         </w:r>
         <w:r>
           <w:rPr>
-            <w:rFonts w:asciiTheme="minorHAnsi" w:hAnsiTheme="minorHAnsi" w:eastAsiaTheme="minorEastAsia" w:cstheme="minorBidi"/>
+            <w:rFonts w:asciiTheme="minorHAnsi" w:eastAsiaTheme="minorEastAsia" w:hAnsiTheme="minorHAnsi" w:cstheme="minorBidi"/>
             <w:smallCaps w:val="0"/>
             <w:noProof/>
             <w:kern w:val="2"/>
@@ -2288,7 +2274,7 @@
       <w:pPr>
         <w:pStyle w:val="Sumrio2"/>
         <w:rPr>
-          <w:rFonts w:asciiTheme="minorHAnsi" w:hAnsiTheme="minorHAnsi" w:eastAsiaTheme="minorEastAsia" w:cstheme="minorBidi"/>
+          <w:rFonts w:asciiTheme="minorHAnsi" w:eastAsiaTheme="minorEastAsia" w:hAnsiTheme="minorHAnsi" w:cstheme="minorBidi"/>
           <w:smallCaps w:val="0"/>
           <w:noProof/>
           <w:kern w:val="2"/>
@@ -2297,7 +2283,7 @@
           <w14:ligatures w14:val="standardContextual"/>
         </w:rPr>
       </w:pPr>
-      <w:hyperlink w:history="1" w:anchor="_Toc144810010">
+      <w:hyperlink w:anchor="_Toc144810010" w:history="1">
         <w:r>
           <w:rPr>
             <w:rStyle w:val="Hyperlink"/>
@@ -2307,7 +2293,7 @@
         </w:r>
         <w:r>
           <w:rPr>
-            <w:rFonts w:asciiTheme="minorHAnsi" w:hAnsiTheme="minorHAnsi" w:eastAsiaTheme="minorEastAsia" w:cstheme="minorBidi"/>
+            <w:rFonts w:asciiTheme="minorHAnsi" w:eastAsiaTheme="minorEastAsia" w:hAnsiTheme="minorHAnsi" w:cstheme="minorBidi"/>
             <w:smallCaps w:val="0"/>
             <w:noProof/>
             <w:kern w:val="2"/>
@@ -2378,7 +2364,7 @@
       <w:pPr>
         <w:pStyle w:val="Sumrio1"/>
         <w:rPr>
-          <w:rFonts w:asciiTheme="minorHAnsi" w:hAnsiTheme="minorHAnsi" w:eastAsiaTheme="minorEastAsia" w:cstheme="minorBidi"/>
+          <w:rFonts w:asciiTheme="minorHAnsi" w:eastAsiaTheme="minorEastAsia" w:hAnsiTheme="minorHAnsi" w:cstheme="minorBidi"/>
           <w:b w:val="0"/>
           <w:noProof/>
           <w:kern w:val="2"/>
@@ -2387,7 +2373,7 @@
           <w14:ligatures w14:val="standardContextual"/>
         </w:rPr>
       </w:pPr>
-      <w:hyperlink w:history="1" w:anchor="_Toc144810011">
+      <w:hyperlink w:anchor="_Toc144810011" w:history="1">
         <w:r>
           <w:rPr>
             <w:rStyle w:val="Hyperlink"/>
@@ -2397,7 +2383,7 @@
         </w:r>
         <w:r>
           <w:rPr>
-            <w:rFonts w:asciiTheme="minorHAnsi" w:hAnsiTheme="minorHAnsi" w:eastAsiaTheme="minorEastAsia" w:cstheme="minorBidi"/>
+            <w:rFonts w:asciiTheme="minorHAnsi" w:eastAsiaTheme="minorEastAsia" w:hAnsiTheme="minorHAnsi" w:cstheme="minorBidi"/>
             <w:b w:val="0"/>
             <w:noProof/>
             <w:kern w:val="2"/>
@@ -2468,7 +2454,7 @@
       <w:pPr>
         <w:pStyle w:val="Sumrio2"/>
         <w:rPr>
-          <w:rFonts w:asciiTheme="minorHAnsi" w:hAnsiTheme="minorHAnsi" w:eastAsiaTheme="minorEastAsia" w:cstheme="minorBidi"/>
+          <w:rFonts w:asciiTheme="minorHAnsi" w:eastAsiaTheme="minorEastAsia" w:hAnsiTheme="minorHAnsi" w:cstheme="minorBidi"/>
           <w:smallCaps w:val="0"/>
           <w:noProof/>
           <w:kern w:val="2"/>
@@ -2477,7 +2463,7 @@
           <w14:ligatures w14:val="standardContextual"/>
         </w:rPr>
       </w:pPr>
-      <w:hyperlink w:history="1" w:anchor="_Toc144810012">
+      <w:hyperlink w:anchor="_Toc144810012" w:history="1">
         <w:r>
           <w:rPr>
             <w:rStyle w:val="Hyperlink"/>
@@ -2487,7 +2473,7 @@
         </w:r>
         <w:r>
           <w:rPr>
-            <w:rFonts w:asciiTheme="minorHAnsi" w:hAnsiTheme="minorHAnsi" w:eastAsiaTheme="minorEastAsia" w:cstheme="minorBidi"/>
+            <w:rFonts w:asciiTheme="minorHAnsi" w:eastAsiaTheme="minorEastAsia" w:hAnsiTheme="minorHAnsi" w:cstheme="minorBidi"/>
             <w:smallCaps w:val="0"/>
             <w:noProof/>
             <w:kern w:val="2"/>
@@ -2558,7 +2544,7 @@
       <w:pPr>
         <w:pStyle w:val="Sumrio2"/>
         <w:rPr>
-          <w:rFonts w:asciiTheme="minorHAnsi" w:hAnsiTheme="minorHAnsi" w:eastAsiaTheme="minorEastAsia" w:cstheme="minorBidi"/>
+          <w:rFonts w:asciiTheme="minorHAnsi" w:eastAsiaTheme="minorEastAsia" w:hAnsiTheme="minorHAnsi" w:cstheme="minorBidi"/>
           <w:smallCaps w:val="0"/>
           <w:noProof/>
           <w:kern w:val="2"/>
@@ -2567,7 +2553,7 @@
           <w14:ligatures w14:val="standardContextual"/>
         </w:rPr>
       </w:pPr>
-      <w:hyperlink w:history="1" w:anchor="_Toc144810013">
+      <w:hyperlink w:anchor="_Toc144810013" w:history="1">
         <w:r>
           <w:rPr>
             <w:rStyle w:val="Hyperlink"/>
@@ -2577,7 +2563,7 @@
         </w:r>
         <w:r>
           <w:rPr>
-            <w:rFonts w:asciiTheme="minorHAnsi" w:hAnsiTheme="minorHAnsi" w:eastAsiaTheme="minorEastAsia" w:cstheme="minorBidi"/>
+            <w:rFonts w:asciiTheme="minorHAnsi" w:eastAsiaTheme="minorEastAsia" w:hAnsiTheme="minorHAnsi" w:cstheme="minorBidi"/>
             <w:smallCaps w:val="0"/>
             <w:noProof/>
             <w:kern w:val="2"/>
@@ -2648,7 +2634,7 @@
       <w:pPr>
         <w:pStyle w:val="Sumrio1"/>
         <w:rPr>
-          <w:rFonts w:asciiTheme="minorHAnsi" w:hAnsiTheme="minorHAnsi" w:eastAsiaTheme="minorEastAsia" w:cstheme="minorBidi"/>
+          <w:rFonts w:asciiTheme="minorHAnsi" w:eastAsiaTheme="minorEastAsia" w:hAnsiTheme="minorHAnsi" w:cstheme="minorBidi"/>
           <w:b w:val="0"/>
           <w:noProof/>
           <w:kern w:val="2"/>
@@ -2657,7 +2643,7 @@
           <w14:ligatures w14:val="standardContextual"/>
         </w:rPr>
       </w:pPr>
-      <w:hyperlink w:history="1" w:anchor="_Toc144810014">
+      <w:hyperlink w:anchor="_Toc144810014" w:history="1">
         <w:r>
           <w:rPr>
             <w:rStyle w:val="Hyperlink"/>
@@ -2667,7 +2653,7 @@
         </w:r>
         <w:r>
           <w:rPr>
-            <w:rFonts w:asciiTheme="minorHAnsi" w:hAnsiTheme="minorHAnsi" w:eastAsiaTheme="minorEastAsia" w:cstheme="minorBidi"/>
+            <w:rFonts w:asciiTheme="minorHAnsi" w:eastAsiaTheme="minorEastAsia" w:hAnsiTheme="minorHAnsi" w:cstheme="minorBidi"/>
             <w:b w:val="0"/>
             <w:noProof/>
             <w:kern w:val="2"/>
@@ -2738,7 +2724,7 @@
       <w:pPr>
         <w:pStyle w:val="Sumrio2"/>
         <w:rPr>
-          <w:rFonts w:asciiTheme="minorHAnsi" w:hAnsiTheme="minorHAnsi" w:eastAsiaTheme="minorEastAsia" w:cstheme="minorBidi"/>
+          <w:rFonts w:asciiTheme="minorHAnsi" w:eastAsiaTheme="minorEastAsia" w:hAnsiTheme="minorHAnsi" w:cstheme="minorBidi"/>
           <w:smallCaps w:val="0"/>
           <w:noProof/>
           <w:kern w:val="2"/>
@@ -2747,7 +2733,7 @@
           <w14:ligatures w14:val="standardContextual"/>
         </w:rPr>
       </w:pPr>
-      <w:hyperlink w:history="1" w:anchor="_Toc144810015">
+      <w:hyperlink w:anchor="_Toc144810015" w:history="1">
         <w:r>
           <w:rPr>
             <w:rStyle w:val="Hyperlink"/>
@@ -2809,7 +2795,7 @@
       <w:pPr>
         <w:pStyle w:val="Sumrio2"/>
         <w:rPr>
-          <w:rFonts w:asciiTheme="minorHAnsi" w:hAnsiTheme="minorHAnsi" w:eastAsiaTheme="minorEastAsia" w:cstheme="minorBidi"/>
+          <w:rFonts w:asciiTheme="minorHAnsi" w:eastAsiaTheme="minorEastAsia" w:hAnsiTheme="minorHAnsi" w:cstheme="minorBidi"/>
           <w:smallCaps w:val="0"/>
           <w:noProof/>
           <w:kern w:val="2"/>
@@ -2818,7 +2804,7 @@
           <w14:ligatures w14:val="standardContextual"/>
         </w:rPr>
       </w:pPr>
-      <w:hyperlink w:history="1" w:anchor="_Toc144810016">
+      <w:hyperlink w:anchor="_Toc144810016" w:history="1">
         <w:r>
           <w:rPr>
             <w:rStyle w:val="Hyperlink"/>
@@ -2880,7 +2866,7 @@
       <w:pPr>
         <w:pStyle w:val="Sumrio1"/>
         <w:rPr>
-          <w:rFonts w:asciiTheme="minorHAnsi" w:hAnsiTheme="minorHAnsi" w:eastAsiaTheme="minorEastAsia" w:cstheme="minorBidi"/>
+          <w:rFonts w:asciiTheme="minorHAnsi" w:eastAsiaTheme="minorEastAsia" w:hAnsiTheme="minorHAnsi" w:cstheme="minorBidi"/>
           <w:b w:val="0"/>
           <w:noProof/>
           <w:kern w:val="2"/>
@@ -2889,7 +2875,7 @@
           <w14:ligatures w14:val="standardContextual"/>
         </w:rPr>
       </w:pPr>
-      <w:hyperlink w:history="1" w:anchor="_Toc144810017">
+      <w:hyperlink w:anchor="_Toc144810017" w:history="1">
         <w:r>
           <w:rPr>
             <w:rStyle w:val="Hyperlink"/>
@@ -2899,7 +2885,7 @@
         </w:r>
         <w:r>
           <w:rPr>
-            <w:rFonts w:asciiTheme="minorHAnsi" w:hAnsiTheme="minorHAnsi" w:eastAsiaTheme="minorEastAsia" w:cstheme="minorBidi"/>
+            <w:rFonts w:asciiTheme="minorHAnsi" w:eastAsiaTheme="minorEastAsia" w:hAnsiTheme="minorHAnsi" w:cstheme="minorBidi"/>
             <w:b w:val="0"/>
             <w:noProof/>
             <w:kern w:val="2"/>
@@ -2970,7 +2956,7 @@
       <w:pPr>
         <w:pStyle w:val="Sumrio1"/>
         <w:rPr>
-          <w:rFonts w:asciiTheme="minorHAnsi" w:hAnsiTheme="minorHAnsi" w:eastAsiaTheme="minorEastAsia" w:cstheme="minorBidi"/>
+          <w:rFonts w:asciiTheme="minorHAnsi" w:eastAsiaTheme="minorEastAsia" w:hAnsiTheme="minorHAnsi" w:cstheme="minorBidi"/>
           <w:b w:val="0"/>
           <w:noProof/>
           <w:kern w:val="2"/>
@@ -2979,7 +2965,7 @@
           <w14:ligatures w14:val="standardContextual"/>
         </w:rPr>
       </w:pPr>
-      <w:hyperlink w:history="1" w:anchor="_Toc144810018">
+      <w:hyperlink w:anchor="_Toc144810018" w:history="1">
         <w:r>
           <w:rPr>
             <w:rStyle w:val="Hyperlink"/>
@@ -2989,7 +2975,7 @@
         </w:r>
         <w:r>
           <w:rPr>
-            <w:rFonts w:asciiTheme="minorHAnsi" w:hAnsiTheme="minorHAnsi" w:eastAsiaTheme="minorEastAsia" w:cstheme="minorBidi"/>
+            <w:rFonts w:asciiTheme="minorHAnsi" w:eastAsiaTheme="minorEastAsia" w:hAnsiTheme="minorHAnsi" w:cstheme="minorBidi"/>
             <w:b w:val="0"/>
             <w:noProof/>
             <w:kern w:val="2"/>
@@ -3062,7 +3048,7 @@
           <w:szCs w:val="24"/>
         </w:rPr>
         <w:sectPr>
-          <w:pgSz w:w="11907" w:h="16840" w:orient="portrait" w:code="9"/>
+          <w:pgSz w:w="11907" w:h="16840" w:code="9"/>
           <w:pgMar w:top="1701" w:right="1134" w:bottom="1134" w:left="1701" w:header="720" w:footer="720" w:gutter="0"/>
           <w:pgNumType w:start="12"/>
           <w:cols w:space="720"/>
@@ -3083,13 +3069,13 @@
           <w:szCs w:val="24"/>
         </w:rPr>
       </w:pPr>
-      <w:bookmarkStart w:name="_Toc311655753" w:id="1"/>
-      <w:bookmarkStart w:name="_Toc311656220" w:id="2"/>
-      <w:bookmarkStart w:name="_Toc311656307" w:id="3"/>
-      <w:bookmarkStart w:name="_Toc311656574" w:id="4"/>
-      <w:bookmarkStart w:name="_Toc311676921" w:id="5"/>
-      <w:bookmarkStart w:name="_Toc311677289" w:id="6"/>
-      <w:bookmarkStart w:name="_Toc144809989" w:id="7"/>
+      <w:bookmarkStart w:id="1" w:name="_Toc311655753"/>
+      <w:bookmarkStart w:id="2" w:name="_Toc311656220"/>
+      <w:bookmarkStart w:id="3" w:name="_Toc311656307"/>
+      <w:bookmarkStart w:id="4" w:name="_Toc311656574"/>
+      <w:bookmarkStart w:id="5" w:name="_Toc311676921"/>
+      <w:bookmarkStart w:id="6" w:name="_Toc311677289"/>
+      <w:bookmarkStart w:id="7" w:name="_Toc144809989"/>
       <w:r>
         <w:rPr>
           <w:szCs w:val="24"/>
@@ -3115,6 +3101,8 @@
           <w:szCs w:val="24"/>
         </w:rPr>
       </w:pPr>
+      <w:bookmarkStart w:id="8" w:name="_GoBack"/>
+      <w:bookmarkEnd w:id="8"/>
     </w:p>
     <w:p>
       <w:pPr>
@@ -3451,13 +3439,13 @@
           <w:szCs w:val="24"/>
         </w:rPr>
       </w:pPr>
-      <w:bookmarkStart w:name="_Toc253375253" w:id="8"/>
-      <w:bookmarkStart w:name="_Toc311655756" w:id="9"/>
-      <w:bookmarkStart w:name="_Toc311656223" w:id="10"/>
-      <w:bookmarkStart w:name="_Toc311656310" w:id="11"/>
-      <w:bookmarkStart w:name="_Toc311656577" w:id="12"/>
-      <w:bookmarkStart w:name="_Toc311676927" w:id="13"/>
-      <w:bookmarkStart w:name="_Toc311677295" w:id="14"/>
+      <w:bookmarkStart w:id="9" w:name="_Toc253375253"/>
+      <w:bookmarkStart w:id="10" w:name="_Toc311655756"/>
+      <w:bookmarkStart w:id="11" w:name="_Toc311656223"/>
+      <w:bookmarkStart w:id="12" w:name="_Toc311656310"/>
+      <w:bookmarkStart w:id="13" w:name="_Toc311656577"/>
+      <w:bookmarkStart w:id="14" w:name="_Toc311676927"/>
+      <w:bookmarkStart w:id="15" w:name="_Toc311677295"/>
       <w:r>
         <w:rPr>
           <w:szCs w:val="24"/>
@@ -3465,27 +3453,27 @@
         <w:lastRenderedPageBreak/>
         <w:t xml:space="preserve">  </w:t>
       </w:r>
-      <w:bookmarkStart w:name="_Toc144809990" w:id="15"/>
+      <w:bookmarkStart w:id="16" w:name="_Toc144809990"/>
       <w:r>
         <w:rPr>
           <w:szCs w:val="24"/>
         </w:rPr>
         <w:t>LEVANTAMENTO DE REQUISITOS</w:t>
       </w:r>
-      <w:bookmarkEnd w:id="8"/>
       <w:bookmarkEnd w:id="9"/>
       <w:bookmarkEnd w:id="10"/>
       <w:bookmarkEnd w:id="11"/>
       <w:bookmarkEnd w:id="12"/>
       <w:bookmarkEnd w:id="13"/>
       <w:bookmarkEnd w:id="14"/>
+      <w:bookmarkEnd w:id="15"/>
       <w:r>
         <w:rPr>
           <w:szCs w:val="24"/>
         </w:rPr>
         <w:t xml:space="preserve"> DE SOFTWARE</w:t>
       </w:r>
-      <w:bookmarkEnd w:id="15"/>
+      <w:bookmarkEnd w:id="16"/>
     </w:p>
     <w:p>
       <w:pPr>
@@ -3511,31 +3499,31 @@
           <w:szCs w:val="24"/>
         </w:rPr>
       </w:pPr>
-      <w:bookmarkStart w:name="_Toc311655848" w:id="16"/>
-      <w:bookmarkStart w:name="_Toc311655928" w:id="17"/>
-      <w:bookmarkStart w:name="_Toc311656059" w:id="18"/>
-      <w:bookmarkStart w:name="_Toc311656108" w:id="19"/>
-      <w:bookmarkStart w:name="_Toc311656224" w:id="20"/>
-      <w:bookmarkStart w:name="_Toc253375254" w:id="21"/>
-      <w:bookmarkStart w:name="_Toc311655757" w:id="22"/>
-      <w:bookmarkStart w:name="_Toc311656228" w:id="23"/>
-      <w:bookmarkStart w:name="_Toc311656311" w:id="24"/>
-      <w:bookmarkStart w:name="_Toc311656578" w:id="25"/>
-      <w:bookmarkStart w:name="_Toc311676928" w:id="26"/>
-      <w:bookmarkStart w:name="_Toc311677296" w:id="27"/>
-      <w:bookmarkStart w:name="_Toc144809991" w:id="28"/>
-      <w:bookmarkEnd w:id="16"/>
+      <w:bookmarkStart w:id="17" w:name="_Toc311655848"/>
+      <w:bookmarkStart w:id="18" w:name="_Toc311655928"/>
+      <w:bookmarkStart w:id="19" w:name="_Toc311656059"/>
+      <w:bookmarkStart w:id="20" w:name="_Toc311656108"/>
+      <w:bookmarkStart w:id="21" w:name="_Toc311656224"/>
+      <w:bookmarkStart w:id="22" w:name="_Toc144809991"/>
+      <w:bookmarkStart w:id="23" w:name="_Toc253375254"/>
+      <w:bookmarkStart w:id="24" w:name="_Toc311655757"/>
+      <w:bookmarkStart w:id="25" w:name="_Toc311656228"/>
+      <w:bookmarkStart w:id="26" w:name="_Toc311656311"/>
+      <w:bookmarkStart w:id="27" w:name="_Toc311656578"/>
+      <w:bookmarkStart w:id="28" w:name="_Toc311676928"/>
+      <w:bookmarkStart w:id="29" w:name="_Toc311677296"/>
       <w:bookmarkEnd w:id="17"/>
       <w:bookmarkEnd w:id="18"/>
       <w:bookmarkEnd w:id="19"/>
       <w:bookmarkEnd w:id="20"/>
+      <w:bookmarkEnd w:id="21"/>
       <w:r>
         <w:rPr>
           <w:szCs w:val="24"/>
         </w:rPr>
         <w:t>Descrição dos objetivos do sistema</w:t>
       </w:r>
-      <w:bookmarkEnd w:id="28"/>
+      <w:bookmarkEnd w:id="22"/>
     </w:p>
     <w:p>
       <w:pPr>
@@ -3556,14 +3544,14 @@
           <w:szCs w:val="24"/>
         </w:rPr>
       </w:pPr>
-      <w:bookmarkStart w:name="_Toc144809992" w:id="29"/>
+      <w:bookmarkStart w:id="30" w:name="_Toc144809992"/>
       <w:r>
         <w:rPr>
           <w:szCs w:val="24"/>
         </w:rPr>
         <w:t>Descrição do sistema atual</w:t>
       </w:r>
-      <w:bookmarkEnd w:id="29"/>
+      <w:bookmarkEnd w:id="30"/>
     </w:p>
     <w:p>
       <w:pPr>
@@ -3585,21 +3573,21 @@
         </w:rPr>
         <w:t xml:space="preserve"> </w:t>
       </w:r>
-      <w:bookmarkStart w:name="_Toc144809993" w:id="30"/>
-      <w:bookmarkEnd w:id="21"/>
-      <w:bookmarkEnd w:id="22"/>
+      <w:bookmarkStart w:id="31" w:name="_Toc144809993"/>
       <w:bookmarkEnd w:id="23"/>
       <w:bookmarkEnd w:id="24"/>
       <w:bookmarkEnd w:id="25"/>
       <w:bookmarkEnd w:id="26"/>
       <w:bookmarkEnd w:id="27"/>
+      <w:bookmarkEnd w:id="28"/>
+      <w:bookmarkEnd w:id="29"/>
       <w:r>
         <w:rPr>
           <w:szCs w:val="24"/>
         </w:rPr>
         <w:t>Descrição dos principais problemas</w:t>
       </w:r>
-      <w:bookmarkEnd w:id="30"/>
+      <w:bookmarkEnd w:id="31"/>
     </w:p>
     <w:p>
       <w:pPr>
@@ -3621,14 +3609,14 @@
         </w:rPr>
         <w:t xml:space="preserve"> </w:t>
       </w:r>
-      <w:bookmarkStart w:name="_Toc144809994" w:id="31"/>
+      <w:bookmarkStart w:id="32" w:name="_Toc144809994"/>
       <w:r>
         <w:rPr>
           <w:szCs w:val="24"/>
         </w:rPr>
         <w:t>Descrição dos requisitos funcionais</w:t>
       </w:r>
-      <w:bookmarkEnd w:id="31"/>
+      <w:bookmarkEnd w:id="32"/>
     </w:p>
     <w:p>
       <w:pPr>
@@ -3644,14 +3632,14 @@
           <w:szCs w:val="24"/>
         </w:rPr>
       </w:pPr>
-      <w:bookmarkStart w:name="_Toc144809995" w:id="32"/>
+      <w:bookmarkStart w:id="33" w:name="_Toc144809995"/>
       <w:r>
         <w:rPr>
           <w:szCs w:val="24"/>
         </w:rPr>
         <w:t>Descrição dos requisitos não funcionais</w:t>
       </w:r>
-      <w:bookmarkEnd w:id="32"/>
+      <w:bookmarkEnd w:id="33"/>
     </w:p>
     <w:p>
       <w:pPr>
@@ -3829,7 +3817,7 @@
         <w:lastRenderedPageBreak/>
         <w:t xml:space="preserve"> </w:t>
       </w:r>
-      <w:bookmarkStart w:name="_Toc144809996" w:id="33"/>
+      <w:bookmarkStart w:id="34" w:name="_Toc144809996"/>
       <w:r>
         <w:rPr>
           <w:szCs w:val="24"/>
@@ -3848,7 +3836,7 @@
         </w:rPr>
         <w:t xml:space="preserve"> UML</w:t>
       </w:r>
-      <w:bookmarkEnd w:id="33"/>
+      <w:bookmarkEnd w:id="34"/>
     </w:p>
     <w:p>
       <w:pPr>
@@ -3873,14 +3861,14 @@
           <w:szCs w:val="24"/>
         </w:rPr>
       </w:pPr>
-      <w:bookmarkStart w:name="_Toc144809997" w:id="34"/>
+      <w:bookmarkStart w:id="35" w:name="_Toc144809997"/>
       <w:r>
         <w:rPr>
           <w:szCs w:val="24"/>
         </w:rPr>
         <w:t>3.1 Diagrama de Classes</w:t>
       </w:r>
-      <w:bookmarkEnd w:id="34"/>
+      <w:bookmarkEnd w:id="35"/>
     </w:p>
     <w:p>
       <w:pPr>
@@ -4019,7 +4007,7 @@
           <w:szCs w:val="24"/>
         </w:rPr>
       </w:pPr>
-      <w:bookmarkStart w:name="_Toc144809998" w:id="35"/>
+      <w:bookmarkStart w:id="36" w:name="_Toc144809998"/>
       <w:r>
         <w:rPr>
           <w:szCs w:val="24"/>
@@ -4038,7 +4026,7 @@
         </w:rPr>
         <w:t xml:space="preserve"> Dicionário de classes</w:t>
       </w:r>
-      <w:bookmarkEnd w:id="35"/>
+      <w:bookmarkEnd w:id="36"/>
     </w:p>
     <w:p>
       <w:pPr>
@@ -4310,7 +4298,7 @@
           <w:szCs w:val="24"/>
         </w:rPr>
       </w:pPr>
-      <w:bookmarkStart w:name="_Toc144809999" w:id="36"/>
+      <w:bookmarkStart w:id="37" w:name="_Toc144809999"/>
       <w:r>
         <w:rPr>
           <w:szCs w:val="24"/>
@@ -4335,7 +4323,7 @@
         </w:rPr>
         <w:t xml:space="preserve"> Definição dos Atores</w:t>
       </w:r>
-      <w:bookmarkEnd w:id="36"/>
+      <w:bookmarkEnd w:id="37"/>
     </w:p>
     <w:p>
       <w:pPr>
@@ -4392,15 +4380,15 @@
           <w:szCs w:val="24"/>
         </w:rPr>
       </w:pPr>
-      <w:bookmarkStart w:name="_Toc253375267" w:id="37"/>
-      <w:bookmarkStart w:name="_Toc311655770" w:id="38"/>
-      <w:bookmarkStart w:name="_Toc311656242" w:id="39"/>
-      <w:bookmarkStart w:name="_Toc311656324" w:id="40"/>
-      <w:bookmarkStart w:name="_Toc311656591" w:id="41"/>
-      <w:bookmarkStart w:name="_Toc311676941" w:id="42"/>
-      <w:bookmarkStart w:name="_Toc311677309" w:id="43"/>
-      <w:bookmarkStart w:name="_Toc356377170" w:id="44"/>
-      <w:bookmarkStart w:name="_Toc144810000" w:id="45"/>
+      <w:bookmarkStart w:id="38" w:name="_Toc253375267"/>
+      <w:bookmarkStart w:id="39" w:name="_Toc311655770"/>
+      <w:bookmarkStart w:id="40" w:name="_Toc311656242"/>
+      <w:bookmarkStart w:id="41" w:name="_Toc311656324"/>
+      <w:bookmarkStart w:id="42" w:name="_Toc311656591"/>
+      <w:bookmarkStart w:id="43" w:name="_Toc311676941"/>
+      <w:bookmarkStart w:id="44" w:name="_Toc311677309"/>
+      <w:bookmarkStart w:id="45" w:name="_Toc356377170"/>
+      <w:bookmarkStart w:id="46" w:name="_Toc144810000"/>
       <w:r>
         <w:rPr>
           <w:szCs w:val="24"/>
@@ -4425,7 +4413,6 @@
         </w:rPr>
         <w:t>Lista de Casos de Uso</w:t>
       </w:r>
-      <w:bookmarkEnd w:id="37"/>
       <w:bookmarkEnd w:id="38"/>
       <w:bookmarkEnd w:id="39"/>
       <w:bookmarkEnd w:id="40"/>
@@ -4434,6 +4421,7 @@
       <w:bookmarkEnd w:id="43"/>
       <w:bookmarkEnd w:id="44"/>
       <w:bookmarkEnd w:id="45"/>
+      <w:bookmarkEnd w:id="46"/>
     </w:p>
     <w:p>
       <w:pPr>
@@ -4485,7 +4473,7 @@
         <w:pStyle w:val="Legenda"/>
         <w:jc w:val="both"/>
       </w:pPr>
-      <w:bookmarkStart w:name="_Toc356377024" w:id="46"/>
+      <w:bookmarkStart w:id="47" w:name="_Toc356377024"/>
       <w:r>
         <w:t xml:space="preserve">Quadro </w:t>
       </w:r>
@@ -4528,19 +4516,19 @@
         </w:rPr>
         <w:t xml:space="preserve"> Lista de Casos de Uso</w:t>
       </w:r>
-      <w:bookmarkEnd w:id="46"/>
+      <w:bookmarkEnd w:id="47"/>
     </w:p>
     <w:tbl>
       <w:tblPr>
         <w:tblW w:w="9350" w:type="dxa"/>
         <w:jc w:val="center"/>
         <w:tblBorders>
-          <w:top w:val="single" w:color="auto" w:sz="4" w:space="0"/>
-          <w:left w:val="single" w:color="auto" w:sz="4" w:space="0"/>
-          <w:bottom w:val="single" w:color="auto" w:sz="4" w:space="0"/>
-          <w:right w:val="single" w:color="auto" w:sz="4" w:space="0"/>
-          <w:insideH w:val="single" w:color="auto" w:sz="4" w:space="0"/>
-          <w:insideV w:val="single" w:color="auto" w:sz="4" w:space="0"/>
+          <w:top w:val="single" w:sz="4" w:space="0" w:color="auto"/>
+          <w:left w:val="single" w:sz="4" w:space="0" w:color="auto"/>
+          <w:bottom w:val="single" w:sz="4" w:space="0" w:color="auto"/>
+          <w:right w:val="single" w:sz="4" w:space="0" w:color="auto"/>
+          <w:insideH w:val="single" w:sz="4" w:space="0" w:color="auto"/>
+          <w:insideV w:val="single" w:sz="4" w:space="0" w:color="auto"/>
         </w:tblBorders>
         <w:tblCellMar>
           <w:left w:w="70" w:type="dxa"/>
@@ -4908,7 +4896,6 @@
               <w:spacing w:before="0" w:beforeAutospacing="0" w:after="0" w:afterAutospacing="0"/>
               <w:jc w:val="left"/>
             </w:pPr>
-            <w:proofErr w:type="gramStart"/>
             <w:r>
               <w:rPr>
                 <w:color w:val="000000"/>
@@ -4916,7 +4903,6 @@
               </w:rPr>
               <w:t>dados  autor</w:t>
             </w:r>
-            <w:proofErr w:type="gramEnd"/>
           </w:p>
         </w:tc>
         <w:tc>
@@ -4977,7 +4963,7 @@
           <w:szCs w:val="24"/>
         </w:rPr>
       </w:pPr>
-      <w:bookmarkStart w:name="_Toc144810001" w:id="47"/>
+      <w:bookmarkStart w:id="48" w:name="_Toc144810001"/>
       <w:r>
         <w:rPr>
           <w:szCs w:val="24"/>
@@ -5002,7 +4988,7 @@
         </w:rPr>
         <w:t>Casos de Uso</w:t>
       </w:r>
-      <w:bookmarkEnd w:id="47"/>
+      <w:bookmarkEnd w:id="48"/>
     </w:p>
     <w:p>
       <w:pPr>
@@ -5150,7 +5136,7 @@
                     </pic:cNvPicPr>
                   </pic:nvPicPr>
                   <pic:blipFill>
-                    <a:blip r:embed="rId9">
+                    <a:blip r:embed="rId12">
                       <a:extLst>
                         <a:ext uri="{28A0092B-C50C-407E-A947-70E740481C1C}">
                           <a14:useLocalDpi xmlns:a14="http://schemas.microsoft.com/office/drawing/2010/main" val="0"/>
@@ -5208,7 +5194,7 @@
           <w:szCs w:val="24"/>
         </w:rPr>
       </w:pPr>
-      <w:bookmarkStart w:name="_Toc144810002" w:id="48"/>
+      <w:bookmarkStart w:id="49" w:name="_Toc144810002"/>
       <w:r>
         <w:rPr>
           <w:szCs w:val="24"/>
@@ -5221,7 +5207,7 @@
         </w:rPr>
         <w:t>. Diagrama de Casos de uso individuais</w:t>
       </w:r>
-      <w:bookmarkEnd w:id="48"/>
+      <w:bookmarkEnd w:id="49"/>
     </w:p>
     <w:p>
       <w:pPr>
@@ -5375,7 +5361,7 @@
                     </pic:cNvPicPr>
                   </pic:nvPicPr>
                   <pic:blipFill>
-                    <a:blip r:embed="rId10">
+                    <a:blip r:embed="rId13">
                       <a:extLst>
                         <a:ext uri="{28A0092B-C50C-407E-A947-70E740481C1C}">
                           <a14:useLocalDpi xmlns:a14="http://schemas.microsoft.com/office/drawing/2010/main" val="0"/>
@@ -5549,15 +5535,7 @@
         <w:ind w:firstLine="0"/>
       </w:pPr>
       <w:r>
-        <w:t xml:space="preserve">2.3-Sistema </w:t>
-      </w:r>
-      <w:proofErr w:type="gramStart"/>
-      <w:r>
-        <w:t>retorna  ao</w:t>
-      </w:r>
-      <w:proofErr w:type="gramEnd"/>
-      <w:r>
-        <w:t xml:space="preserve"> caso de Uso "Alterar Pessoa"</w:t>
+        <w:t>2.3-Sistema retorna  ao caso de Uso "Alterar Pessoa"</w:t>
       </w:r>
     </w:p>
     <w:p>
@@ -5621,7 +5599,7 @@
           <w:szCs w:val="24"/>
         </w:rPr>
       </w:pPr>
-      <w:bookmarkStart w:name="_Toc144810003" w:id="49"/>
+      <w:bookmarkStart w:id="50" w:name="_Toc144810003"/>
       <w:r>
         <w:rPr>
           <w:szCs w:val="24"/>
@@ -5640,7 +5618,7 @@
         </w:rPr>
         <w:t>Sequência</w:t>
       </w:r>
-      <w:bookmarkEnd w:id="49"/>
+      <w:bookmarkEnd w:id="50"/>
     </w:p>
     <w:p>
       <w:pPr>
@@ -5718,7 +5696,7 @@
           <w:szCs w:val="24"/>
         </w:rPr>
       </w:pPr>
-      <w:bookmarkStart w:name="_Toc144810004" w:id="50"/>
+      <w:bookmarkStart w:id="51" w:name="_Toc144810004"/>
       <w:r>
         <w:rPr>
           <w:szCs w:val="24"/>
@@ -5743,7 +5721,7 @@
         </w:rPr>
         <w:t>Comunicação</w:t>
       </w:r>
-      <w:bookmarkEnd w:id="50"/>
+      <w:bookmarkEnd w:id="51"/>
     </w:p>
     <w:p>
       <w:pPr>
@@ -5776,7 +5754,7 @@
           <w:szCs w:val="24"/>
         </w:rPr>
       </w:pPr>
-      <w:bookmarkStart w:name="_Toc144810005" w:id="51"/>
+      <w:bookmarkStart w:id="52" w:name="_Toc144810005"/>
       <w:r>
         <w:rPr>
           <w:szCs w:val="24"/>
@@ -5801,7 +5779,7 @@
         </w:rPr>
         <w:t>Atividade</w:t>
       </w:r>
-      <w:bookmarkEnd w:id="51"/>
+      <w:bookmarkEnd w:id="52"/>
     </w:p>
     <w:p>
       <w:pPr>
@@ -5838,7 +5816,7 @@
         <w:pStyle w:val="Ttulo1"/>
         <w:ind w:left="426"/>
       </w:pPr>
-      <w:bookmarkStart w:name="_Toc144810006" w:id="52"/>
+      <w:bookmarkStart w:id="53" w:name="_Toc144810006"/>
       <w:r>
         <w:lastRenderedPageBreak/>
         <w:t>DEFINIÇÃO DA INTERFACE COM O USUÁRIO</w:t>
@@ -5858,7 +5836,7 @@
       <w:r>
         <w:t xml:space="preserve"> (3º semstre)</w:t>
       </w:r>
-      <w:bookmarkEnd w:id="52"/>
+      <w:bookmarkEnd w:id="53"/>
     </w:p>
     <w:p>
       <w:pPr>
@@ -5873,11 +5851,11 @@
         </w:tabs>
         <w:ind w:left="426"/>
       </w:pPr>
-      <w:bookmarkStart w:name="_Toc144810007" w:id="53"/>
+      <w:bookmarkStart w:id="54" w:name="_Toc144810007"/>
       <w:r>
         <w:t>Descrição de cenário</w:t>
       </w:r>
-      <w:bookmarkEnd w:id="53"/>
+      <w:bookmarkEnd w:id="54"/>
     </w:p>
     <w:p>
       <w:pPr>
@@ -5921,11 +5899,11 @@
         </w:tabs>
         <w:ind w:left="426"/>
       </w:pPr>
-      <w:bookmarkStart w:name="_Toc144810008" w:id="54"/>
+      <w:bookmarkStart w:id="55" w:name="_Toc144810008"/>
       <w:r>
         <w:t>Descrição de personas</w:t>
       </w:r>
-      <w:bookmarkEnd w:id="54"/>
+      <w:bookmarkEnd w:id="55"/>
     </w:p>
     <w:p>
       <w:pPr>
@@ -5980,7 +5958,7 @@
         </w:tabs>
         <w:ind w:left="426"/>
       </w:pPr>
-      <w:bookmarkStart w:name="_Toc144810009" w:id="55"/>
+      <w:bookmarkStart w:id="56" w:name="_Toc144810009"/>
       <w:r>
         <w:t>Esboços de tela (</w:t>
       </w:r>
@@ -5992,7 +5970,7 @@
       <w:r>
         <w:t>)</w:t>
       </w:r>
-      <w:bookmarkEnd w:id="55"/>
+      <w:bookmarkEnd w:id="56"/>
     </w:p>
     <w:p/>
     <w:p>
@@ -6054,14 +6032,14 @@
         </w:tabs>
         <w:ind w:left="426"/>
       </w:pPr>
-      <w:bookmarkStart w:name="_Toc144810010" w:id="56"/>
+      <w:bookmarkStart w:id="57" w:name="_Toc144810010"/>
       <w:r>
         <w:t>Protótipos</w:t>
       </w:r>
       <w:r>
         <w:t xml:space="preserve"> de tela</w:t>
       </w:r>
-      <w:bookmarkEnd w:id="56"/>
+      <w:bookmarkEnd w:id="57"/>
       <w:r>
         <w:t xml:space="preserve"> </w:t>
       </w:r>
@@ -6132,7 +6110,6 @@
         <w:t xml:space="preserve"> e </w:t>
       </w:r>
       <w:proofErr w:type="spellStart"/>
-      <w:proofErr w:type="gramStart"/>
       <w:r>
         <w:rPr>
           <w:color w:val="FF0000"/>
@@ -6144,14 +6121,7 @@
         <w:rPr>
           <w:color w:val="FF0000"/>
         </w:rPr>
-        <w:t xml:space="preserve">  ou</w:t>
-      </w:r>
-      <w:proofErr w:type="gramEnd"/>
-      <w:r>
-        <w:rPr>
-          <w:color w:val="FF0000"/>
-        </w:rPr>
-        <w:t xml:space="preserve"> em </w:t>
+        <w:t xml:space="preserve">  ou em </w:t>
       </w:r>
       <w:proofErr w:type="spellStart"/>
       <w:r>
@@ -6199,7 +6169,7 @@
         <w:pStyle w:val="Ttulo1"/>
         <w:ind w:left="426"/>
       </w:pPr>
-      <w:bookmarkStart w:name="_Toc144810011" w:id="57"/>
+      <w:bookmarkStart w:id="58" w:name="_Toc144810011"/>
       <w:r>
         <w:rPr>
           <w:caps w:val="0"/>
@@ -6207,7 +6177,7 @@
         <w:lastRenderedPageBreak/>
         <w:t>BANCO DE DADOS</w:t>
       </w:r>
-      <w:bookmarkEnd w:id="57"/>
+      <w:bookmarkEnd w:id="58"/>
     </w:p>
     <w:p>
       <w:pPr>
@@ -6236,11 +6206,11 @@
         </w:tabs>
         <w:ind w:left="426"/>
       </w:pPr>
-      <w:bookmarkStart w:name="_Toc144810012" w:id="58"/>
+      <w:bookmarkStart w:id="59" w:name="_Toc144810012"/>
       <w:r>
         <w:t>Modelo Entidade Relacionamento</w:t>
       </w:r>
-      <w:bookmarkEnd w:id="58"/>
+      <w:bookmarkEnd w:id="59"/>
     </w:p>
     <w:p>
       <w:pPr>
@@ -6269,7 +6239,7 @@
           <w:szCs w:val="24"/>
         </w:rPr>
       </w:pPr>
-      <w:bookmarkStart w:name="_Toc320011802" w:id="59"/>
+      <w:bookmarkStart w:id="60" w:name="_Toc320011802"/>
       <w:r>
         <w:t xml:space="preserve">Figura </w:t>
       </w:r>
@@ -6312,7 +6282,7 @@
         </w:rPr>
         <w:t>Mapeamento do Objeto Relacional</w:t>
       </w:r>
-      <w:bookmarkEnd w:id="59"/>
+      <w:bookmarkEnd w:id="60"/>
     </w:p>
     <w:p>
       <w:pPr>
@@ -6347,7 +6317,7 @@
                     </pic:cNvPicPr>
                   </pic:nvPicPr>
                   <pic:blipFill>
-                    <a:blip r:embed="rId11"/>
+                    <a:blip r:embed="rId14"/>
                     <a:srcRect/>
                     <a:stretch>
                       <a:fillRect/>
@@ -6419,11 +6389,11 @@
         </w:tabs>
         <w:ind w:left="426"/>
       </w:pPr>
-      <w:bookmarkStart w:name="_Toc144810013" w:id="60"/>
+      <w:bookmarkStart w:id="61" w:name="_Toc144810013"/>
       <w:r>
         <w:t>Script das tabelas</w:t>
       </w:r>
-      <w:bookmarkEnd w:id="60"/>
+      <w:bookmarkEnd w:id="61"/>
     </w:p>
     <w:p>
       <w:pPr>
@@ -6432,7 +6402,7 @@
           <w:szCs w:val="24"/>
         </w:rPr>
       </w:pPr>
-      <w:bookmarkStart w:name="_Toc144810014" w:id="61"/>
+      <w:bookmarkStart w:id="62" w:name="_Toc144810014"/>
       <w:r>
         <w:rPr>
           <w:szCs w:val="24"/>
@@ -6440,7 +6410,7 @@
         <w:lastRenderedPageBreak/>
         <w:t>ARQUITETURA DE SOFTWARE</w:t>
       </w:r>
-      <w:bookmarkEnd w:id="61"/>
+      <w:bookmarkEnd w:id="62"/>
     </w:p>
     <w:p>
       <w:pPr>
@@ -6459,14 +6429,14 @@
           <w:numId w:val="0"/>
         </w:numPr>
       </w:pPr>
-      <w:bookmarkStart w:name="_Toc144810015" w:id="62"/>
+      <w:bookmarkStart w:id="63" w:name="_Toc144810015"/>
       <w:r>
         <w:t xml:space="preserve">6.1 </w:t>
       </w:r>
       <w:r>
         <w:t>Arquitetura de desenvolvimento</w:t>
       </w:r>
-      <w:bookmarkEnd w:id="62"/>
+      <w:bookmarkEnd w:id="63"/>
     </w:p>
     <w:p>
       <w:pPr>
@@ -6515,14 +6485,14 @@
           <w:numId w:val="0"/>
         </w:numPr>
       </w:pPr>
-      <w:bookmarkStart w:name="_Toc144810016" w:id="63"/>
+      <w:bookmarkStart w:id="64" w:name="_Toc144810016"/>
       <w:r>
         <w:t xml:space="preserve">6.2 </w:t>
       </w:r>
       <w:r>
         <w:t>Telas do sistema</w:t>
       </w:r>
-      <w:bookmarkEnd w:id="63"/>
+      <w:bookmarkEnd w:id="64"/>
       <w:r>
         <w:t xml:space="preserve"> </w:t>
       </w:r>
@@ -6571,9 +6541,9 @@
           <w:szCs w:val="24"/>
         </w:rPr>
       </w:pPr>
-      <w:bookmarkStart w:name="_Toc311676965" w:id="64"/>
-      <w:bookmarkStart w:name="_Toc311677333" w:id="65"/>
-      <w:bookmarkStart w:name="_Toc144810017" w:id="66"/>
+      <w:bookmarkStart w:id="65" w:name="_Toc311676965"/>
+      <w:bookmarkStart w:id="66" w:name="_Toc311677333"/>
+      <w:bookmarkStart w:id="67" w:name="_Toc144810017"/>
       <w:r>
         <w:rPr>
           <w:szCs w:val="24"/>
@@ -6581,9 +6551,9 @@
         <w:lastRenderedPageBreak/>
         <w:t>CONCLUSÃO</w:t>
       </w:r>
-      <w:bookmarkEnd w:id="64"/>
       <w:bookmarkEnd w:id="65"/>
       <w:bookmarkEnd w:id="66"/>
+      <w:bookmarkEnd w:id="67"/>
     </w:p>
     <w:p>
       <w:pPr>
@@ -6839,11 +6809,11 @@
           <w:szCs w:val="24"/>
         </w:rPr>
       </w:pPr>
-      <w:bookmarkStart w:name="_Toc311656349" w:id="67"/>
-      <w:bookmarkStart w:name="_Toc311656616" w:id="68"/>
-      <w:bookmarkStart w:name="_Toc311676966" w:id="69"/>
-      <w:bookmarkStart w:name="_Toc311677334" w:id="70"/>
-      <w:bookmarkStart w:name="_Toc144810018" w:id="71"/>
+      <w:bookmarkStart w:id="68" w:name="_Toc311656349"/>
+      <w:bookmarkStart w:id="69" w:name="_Toc311656616"/>
+      <w:bookmarkStart w:id="70" w:name="_Toc311676966"/>
+      <w:bookmarkStart w:id="71" w:name="_Toc311677334"/>
+      <w:bookmarkStart w:id="72" w:name="_Toc144810018"/>
       <w:r>
         <w:rPr>
           <w:szCs w:val="24"/>
@@ -6851,11 +6821,11 @@
         <w:lastRenderedPageBreak/>
         <w:t>REFERÊNCIAS</w:t>
       </w:r>
-      <w:bookmarkEnd w:id="67"/>
       <w:bookmarkEnd w:id="68"/>
       <w:bookmarkEnd w:id="69"/>
       <w:bookmarkEnd w:id="70"/>
       <w:bookmarkEnd w:id="71"/>
+      <w:bookmarkEnd w:id="72"/>
     </w:p>
     <w:p>
       <w:pPr>
@@ -7255,7 +7225,21 @@
         <w:rPr>
           <w:szCs w:val="24"/>
         </w:rPr>
-        <w:t xml:space="preserve">, 3 ed. São Paulo: </w:t>
+        <w:t xml:space="preserve">, </w:t>
+      </w:r>
+      <w:proofErr w:type="gramStart"/>
+      <w:r>
+        <w:rPr>
+          <w:szCs w:val="24"/>
+        </w:rPr>
+        <w:t>3 ed.</w:t>
+      </w:r>
+      <w:proofErr w:type="gramEnd"/>
+      <w:r>
+        <w:rPr>
+          <w:szCs w:val="24"/>
+        </w:rPr>
+        <w:t xml:space="preserve"> São Paulo: </w:t>
       </w:r>
       <w:proofErr w:type="spellStart"/>
       <w:r>
@@ -7394,9 +7378,9 @@
       </w:pPr>
     </w:p>
     <w:sectPr>
-      <w:headerReference w:type="default" r:id="rId12"/>
-      <w:headerReference w:type="first" r:id="rId13"/>
-      <w:pgSz w:w="11907" w:h="16840" w:orient="portrait" w:code="9"/>
+      <w:headerReference w:type="default" r:id="rId15"/>
+      <w:headerReference w:type="first" r:id="rId16"/>
+      <w:pgSz w:w="11907" w:h="16840" w:code="9"/>
       <w:pgMar w:top="1418" w:right="1134" w:bottom="1134" w:left="1701" w:header="720" w:footer="720" w:gutter="0"/>
       <w:pgNumType w:start="3"/>
       <w:cols w:space="720"/>
@@ -7408,7 +7392,7 @@
 </file>
 
 <file path=word/endnotes.xml><?xml version="1.0" encoding="utf-8"?>
-<w:endnotes xmlns:wpc="http://schemas.microsoft.com/office/word/2010/wordprocessingCanvas" xmlns:cx="http://schemas.microsoft.com/office/drawing/2014/chartex" xmlns:cx1="http://schemas.microsoft.com/office/drawing/2015/9/8/chartex" xmlns:cx2="http://schemas.microsoft.com/office/drawing/2015/10/21/chartex" xmlns:cx3="http://schemas.microsoft.com/office/drawing/2016/5/9/chartex" xmlns:cx4="http://schemas.microsoft.com/office/drawing/2016/5/10/chartex" xmlns:cx5="http://schemas.microsoft.com/office/drawing/2016/5/11/chartex" xmlns:cx6="http://schemas.microsoft.com/office/drawing/2016/5/12/chartex" xmlns:cx7="http://schemas.microsoft.com/office/drawing/2016/5/13/chartex" xmlns:cx8="http://schemas.microsoft.com/office/drawing/2016/5/14/chartex" xmlns:mc="http://schemas.openxmlformats.org/markup-compatibility/2006" xmlns:aink="http://schemas.microsoft.com/office/drawing/2016/ink" xmlns:am3d="http://schemas.microsoft.com/office/drawing/2017/model3d" xmlns:o="urn:schemas-microsoft-com:office:office" xmlns:oel="http://schemas.microsoft.com/office/2019/extlst" xmlns:r="http://schemas.openxmlformats.org/officeDocument/2006/relationships" xmlns:m="http://schemas.openxmlformats.org/officeDocument/2006/math" xmlns:v="urn:schemas-microsoft-com:vml" xmlns:wp14="http://schemas.microsoft.com/office/word/2010/wordprocessingDrawing" xmlns:wp="http://schemas.openxmlformats.org/drawingml/2006/wordprocessingDrawing" xmlns:w10="urn:schemas-microsoft-com:office:word" xmlns:w="http://schemas.openxmlformats.org/wordprocessingml/2006/main" xmlns:w14="http://schemas.microsoft.com/office/word/2010/wordml" xmlns:w15="http://schemas.microsoft.com/office/word/2012/wordml" xmlns:w16cex="http://schemas.microsoft.com/office/word/2018/wordml/cex" xmlns:w16cid="http://schemas.microsoft.com/office/word/2016/wordml/cid" xmlns:w16="http://schemas.microsoft.com/office/word/2018/wordml" xmlns:w16sdtdh="http://schemas.microsoft.com/office/word/2020/wordml/sdtdatahash" xmlns:w16se="http://schemas.microsoft.com/office/word/2015/wordml/symex" xmlns:wpg="http://schemas.microsoft.com/office/word/2010/wordprocessingGroup" xmlns:wpi="http://schemas.microsoft.com/office/word/2010/wordprocessingInk" xmlns:wne="http://schemas.microsoft.com/office/word/2006/wordml" xmlns:wps="http://schemas.microsoft.com/office/word/2010/wordprocessingShape" mc:Ignorable="w14 w15 w16se w16cid w16 w16cex w16sdtdh wp14">
+<w:endnotes xmlns:wpc="http://schemas.microsoft.com/office/word/2010/wordprocessingCanvas" xmlns:cx="http://schemas.microsoft.com/office/drawing/2014/chartex" xmlns:cx1="http://schemas.microsoft.com/office/drawing/2015/9/8/chartex" xmlns:cx2="http://schemas.microsoft.com/office/drawing/2015/10/21/chartex" xmlns:cx3="http://schemas.microsoft.com/office/drawing/2016/5/9/chartex" xmlns:cx4="http://schemas.microsoft.com/office/drawing/2016/5/10/chartex" xmlns:cx5="http://schemas.microsoft.com/office/drawing/2016/5/11/chartex" xmlns:cx6="http://schemas.microsoft.com/office/drawing/2016/5/12/chartex" xmlns:cx7="http://schemas.microsoft.com/office/drawing/2016/5/13/chartex" xmlns:cx8="http://schemas.microsoft.com/office/drawing/2016/5/14/chartex" xmlns:mc="http://schemas.openxmlformats.org/markup-compatibility/2006" xmlns:aink="http://schemas.microsoft.com/office/drawing/2016/ink" xmlns:am3d="http://schemas.microsoft.com/office/drawing/2017/model3d" xmlns:o="urn:schemas-microsoft-com:office:office" xmlns:r="http://schemas.openxmlformats.org/officeDocument/2006/relationships" xmlns:m="http://schemas.openxmlformats.org/officeDocument/2006/math" xmlns:v="urn:schemas-microsoft-com:vml" xmlns:wp14="http://schemas.microsoft.com/office/word/2010/wordprocessingDrawing" xmlns:wp="http://schemas.openxmlformats.org/drawingml/2006/wordprocessingDrawing" xmlns:w10="urn:schemas-microsoft-com:office:word" xmlns:w="http://schemas.openxmlformats.org/wordprocessingml/2006/main" xmlns:w14="http://schemas.microsoft.com/office/word/2010/wordml" xmlns:w15="http://schemas.microsoft.com/office/word/2012/wordml" xmlns:w16cid="http://schemas.microsoft.com/office/word/2016/wordml/cid" xmlns:w16se="http://schemas.microsoft.com/office/word/2015/wordml/symex" xmlns:wpg="http://schemas.microsoft.com/office/word/2010/wordprocessingGroup" xmlns:wpi="http://schemas.microsoft.com/office/word/2010/wordprocessingInk" xmlns:wne="http://schemas.microsoft.com/office/word/2006/wordml" xmlns:wps="http://schemas.microsoft.com/office/word/2010/wordprocessingShape" mc:Ignorable="w14 w15 w16se w16cid wp14">
   <w:endnote w:type="separator" w:id="-1">
     <w:p>
       <w:r>
@@ -7427,7 +7411,7 @@
 </file>
 
 <file path=word/footnotes.xml><?xml version="1.0" encoding="utf-8"?>
-<w:footnotes xmlns:wpc="http://schemas.microsoft.com/office/word/2010/wordprocessingCanvas" xmlns:cx="http://schemas.microsoft.com/office/drawing/2014/chartex" xmlns:cx1="http://schemas.microsoft.com/office/drawing/2015/9/8/chartex" xmlns:cx2="http://schemas.microsoft.com/office/drawing/2015/10/21/chartex" xmlns:cx3="http://schemas.microsoft.com/office/drawing/2016/5/9/chartex" xmlns:cx4="http://schemas.microsoft.com/office/drawing/2016/5/10/chartex" xmlns:cx5="http://schemas.microsoft.com/office/drawing/2016/5/11/chartex" xmlns:cx6="http://schemas.microsoft.com/office/drawing/2016/5/12/chartex" xmlns:cx7="http://schemas.microsoft.com/office/drawing/2016/5/13/chartex" xmlns:cx8="http://schemas.microsoft.com/office/drawing/2016/5/14/chartex" xmlns:mc="http://schemas.openxmlformats.org/markup-compatibility/2006" xmlns:aink="http://schemas.microsoft.com/office/drawing/2016/ink" xmlns:am3d="http://schemas.microsoft.com/office/drawing/2017/model3d" xmlns:o="urn:schemas-microsoft-com:office:office" xmlns:oel="http://schemas.microsoft.com/office/2019/extlst" xmlns:r="http://schemas.openxmlformats.org/officeDocument/2006/relationships" xmlns:m="http://schemas.openxmlformats.org/officeDocument/2006/math" xmlns:v="urn:schemas-microsoft-com:vml" xmlns:wp14="http://schemas.microsoft.com/office/word/2010/wordprocessingDrawing" xmlns:wp="http://schemas.openxmlformats.org/drawingml/2006/wordprocessingDrawing" xmlns:w10="urn:schemas-microsoft-com:office:word" xmlns:w="http://schemas.openxmlformats.org/wordprocessingml/2006/main" xmlns:w14="http://schemas.microsoft.com/office/word/2010/wordml" xmlns:w15="http://schemas.microsoft.com/office/word/2012/wordml" xmlns:w16cex="http://schemas.microsoft.com/office/word/2018/wordml/cex" xmlns:w16cid="http://schemas.microsoft.com/office/word/2016/wordml/cid" xmlns:w16="http://schemas.microsoft.com/office/word/2018/wordml" xmlns:w16sdtdh="http://schemas.microsoft.com/office/word/2020/wordml/sdtdatahash" xmlns:w16se="http://schemas.microsoft.com/office/word/2015/wordml/symex" xmlns:wpg="http://schemas.microsoft.com/office/word/2010/wordprocessingGroup" xmlns:wpi="http://schemas.microsoft.com/office/word/2010/wordprocessingInk" xmlns:wne="http://schemas.microsoft.com/office/word/2006/wordml" xmlns:wps="http://schemas.microsoft.com/office/word/2010/wordprocessingShape" mc:Ignorable="w14 w15 w16se w16cid w16 w16cex w16sdtdh wp14">
+<w:footnotes xmlns:wpc="http://schemas.microsoft.com/office/word/2010/wordprocessingCanvas" xmlns:cx="http://schemas.microsoft.com/office/drawing/2014/chartex" xmlns:cx1="http://schemas.microsoft.com/office/drawing/2015/9/8/chartex" xmlns:cx2="http://schemas.microsoft.com/office/drawing/2015/10/21/chartex" xmlns:cx3="http://schemas.microsoft.com/office/drawing/2016/5/9/chartex" xmlns:cx4="http://schemas.microsoft.com/office/drawing/2016/5/10/chartex" xmlns:cx5="http://schemas.microsoft.com/office/drawing/2016/5/11/chartex" xmlns:cx6="http://schemas.microsoft.com/office/drawing/2016/5/12/chartex" xmlns:cx7="http://schemas.microsoft.com/office/drawing/2016/5/13/chartex" xmlns:cx8="http://schemas.microsoft.com/office/drawing/2016/5/14/chartex" xmlns:mc="http://schemas.openxmlformats.org/markup-compatibility/2006" xmlns:aink="http://schemas.microsoft.com/office/drawing/2016/ink" xmlns:am3d="http://schemas.microsoft.com/office/drawing/2017/model3d" xmlns:o="urn:schemas-microsoft-com:office:office" xmlns:r="http://schemas.openxmlformats.org/officeDocument/2006/relationships" xmlns:m="http://schemas.openxmlformats.org/officeDocument/2006/math" xmlns:v="urn:schemas-microsoft-com:vml" xmlns:wp14="http://schemas.microsoft.com/office/word/2010/wordprocessingDrawing" xmlns:wp="http://schemas.openxmlformats.org/drawingml/2006/wordprocessingDrawing" xmlns:w10="urn:schemas-microsoft-com:office:word" xmlns:w="http://schemas.openxmlformats.org/wordprocessingml/2006/main" xmlns:w14="http://schemas.microsoft.com/office/word/2010/wordml" xmlns:w15="http://schemas.microsoft.com/office/word/2012/wordml" xmlns:w16cid="http://schemas.microsoft.com/office/word/2016/wordml/cid" xmlns:w16se="http://schemas.microsoft.com/office/word/2015/wordml/symex" xmlns:wpg="http://schemas.microsoft.com/office/word/2010/wordprocessingGroup" xmlns:wpi="http://schemas.microsoft.com/office/word/2010/wordprocessingInk" xmlns:wne="http://schemas.microsoft.com/office/word/2006/wordml" xmlns:wps="http://schemas.microsoft.com/office/word/2010/wordprocessingShape" mc:Ignorable="w14 w15 w16se w16cid wp14">
   <w:footnote w:type="separator" w:id="-1">
     <w:p>
       <w:r>
@@ -7446,7 +7430,7 @@
 </file>
 
 <file path=word/header1.xml><?xml version="1.0" encoding="utf-8"?>
-<w:hdr xmlns:wpc="http://schemas.microsoft.com/office/word/2010/wordprocessingCanvas" xmlns:cx="http://schemas.microsoft.com/office/drawing/2014/chartex" xmlns:cx1="http://schemas.microsoft.com/office/drawing/2015/9/8/chartex" xmlns:cx2="http://schemas.microsoft.com/office/drawing/2015/10/21/chartex" xmlns:cx3="http://schemas.microsoft.com/office/drawing/2016/5/9/chartex" xmlns:cx4="http://schemas.microsoft.com/office/drawing/2016/5/10/chartex" xmlns:cx5="http://schemas.microsoft.com/office/drawing/2016/5/11/chartex" xmlns:cx6="http://schemas.microsoft.com/office/drawing/2016/5/12/chartex" xmlns:cx7="http://schemas.microsoft.com/office/drawing/2016/5/13/chartex" xmlns:cx8="http://schemas.microsoft.com/office/drawing/2016/5/14/chartex" xmlns:mc="http://schemas.openxmlformats.org/markup-compatibility/2006" xmlns:aink="http://schemas.microsoft.com/office/drawing/2016/ink" xmlns:am3d="http://schemas.microsoft.com/office/drawing/2017/model3d" xmlns:o="urn:schemas-microsoft-com:office:office" xmlns:oel="http://schemas.microsoft.com/office/2019/extlst" xmlns:r="http://schemas.openxmlformats.org/officeDocument/2006/relationships" xmlns:m="http://schemas.openxmlformats.org/officeDocument/2006/math" xmlns:v="urn:schemas-microsoft-com:vml" xmlns:wp14="http://schemas.microsoft.com/office/word/2010/wordprocessingDrawing" xmlns:wp="http://schemas.openxmlformats.org/drawingml/2006/wordprocessingDrawing" xmlns:w10="urn:schemas-microsoft-com:office:word" xmlns:w="http://schemas.openxmlformats.org/wordprocessingml/2006/main" xmlns:w14="http://schemas.microsoft.com/office/word/2010/wordml" xmlns:w15="http://schemas.microsoft.com/office/word/2012/wordml" xmlns:w16cex="http://schemas.microsoft.com/office/word/2018/wordml/cex" xmlns:w16cid="http://schemas.microsoft.com/office/word/2016/wordml/cid" xmlns:w16="http://schemas.microsoft.com/office/word/2018/wordml" xmlns:w16sdtdh="http://schemas.microsoft.com/office/word/2020/wordml/sdtdatahash" xmlns:w16se="http://schemas.microsoft.com/office/word/2015/wordml/symex" xmlns:wpg="http://schemas.microsoft.com/office/word/2010/wordprocessingGroup" xmlns:wpi="http://schemas.microsoft.com/office/word/2010/wordprocessingInk" xmlns:wne="http://schemas.microsoft.com/office/word/2006/wordml" xmlns:wps="http://schemas.microsoft.com/office/word/2010/wordprocessingShape" mc:Ignorable="w14 w15 w16se w16cid w16 w16cex w16sdtdh wp14">
+<w:hdr xmlns:wpc="http://schemas.microsoft.com/office/word/2010/wordprocessingCanvas" xmlns:cx="http://schemas.microsoft.com/office/drawing/2014/chartex" xmlns:cx1="http://schemas.microsoft.com/office/drawing/2015/9/8/chartex" xmlns:cx2="http://schemas.microsoft.com/office/drawing/2015/10/21/chartex" xmlns:cx3="http://schemas.microsoft.com/office/drawing/2016/5/9/chartex" xmlns:cx4="http://schemas.microsoft.com/office/drawing/2016/5/10/chartex" xmlns:cx5="http://schemas.microsoft.com/office/drawing/2016/5/11/chartex" xmlns:cx6="http://schemas.microsoft.com/office/drawing/2016/5/12/chartex" xmlns:cx7="http://schemas.microsoft.com/office/drawing/2016/5/13/chartex" xmlns:cx8="http://schemas.microsoft.com/office/drawing/2016/5/14/chartex" xmlns:mc="http://schemas.openxmlformats.org/markup-compatibility/2006" xmlns:aink="http://schemas.microsoft.com/office/drawing/2016/ink" xmlns:am3d="http://schemas.microsoft.com/office/drawing/2017/model3d" xmlns:o="urn:schemas-microsoft-com:office:office" xmlns:r="http://schemas.openxmlformats.org/officeDocument/2006/relationships" xmlns:m="http://schemas.openxmlformats.org/officeDocument/2006/math" xmlns:v="urn:schemas-microsoft-com:vml" xmlns:wp14="http://schemas.microsoft.com/office/word/2010/wordprocessingDrawing" xmlns:wp="http://schemas.openxmlformats.org/drawingml/2006/wordprocessingDrawing" xmlns:w10="urn:schemas-microsoft-com:office:word" xmlns:w="http://schemas.openxmlformats.org/wordprocessingml/2006/main" xmlns:w14="http://schemas.microsoft.com/office/word/2010/wordml" xmlns:w15="http://schemas.microsoft.com/office/word/2012/wordml" xmlns:w16cid="http://schemas.microsoft.com/office/word/2016/wordml/cid" xmlns:w16se="http://schemas.microsoft.com/office/word/2015/wordml/symex" xmlns:wpg="http://schemas.microsoft.com/office/word/2010/wordprocessingGroup" xmlns:wpi="http://schemas.microsoft.com/office/word/2010/wordprocessingInk" xmlns:wne="http://schemas.microsoft.com/office/word/2006/wordml" xmlns:wps="http://schemas.microsoft.com/office/word/2010/wordprocessingShape" mc:Ignorable="w14 w15 w16se w16cid wp14">
   <w:sdt>
     <w:sdtPr>
       <w:id w:val="966848"/>
@@ -7512,7 +7496,7 @@
 </file>
 
 <file path=word/header2.xml><?xml version="1.0" encoding="utf-8"?>
-<w:hdr xmlns:wpc="http://schemas.microsoft.com/office/word/2010/wordprocessingCanvas" xmlns:cx="http://schemas.microsoft.com/office/drawing/2014/chartex" xmlns:cx1="http://schemas.microsoft.com/office/drawing/2015/9/8/chartex" xmlns:cx2="http://schemas.microsoft.com/office/drawing/2015/10/21/chartex" xmlns:cx3="http://schemas.microsoft.com/office/drawing/2016/5/9/chartex" xmlns:cx4="http://schemas.microsoft.com/office/drawing/2016/5/10/chartex" xmlns:cx5="http://schemas.microsoft.com/office/drawing/2016/5/11/chartex" xmlns:cx6="http://schemas.microsoft.com/office/drawing/2016/5/12/chartex" xmlns:cx7="http://schemas.microsoft.com/office/drawing/2016/5/13/chartex" xmlns:cx8="http://schemas.microsoft.com/office/drawing/2016/5/14/chartex" xmlns:mc="http://schemas.openxmlformats.org/markup-compatibility/2006" xmlns:aink="http://schemas.microsoft.com/office/drawing/2016/ink" xmlns:am3d="http://schemas.microsoft.com/office/drawing/2017/model3d" xmlns:o="urn:schemas-microsoft-com:office:office" xmlns:oel="http://schemas.microsoft.com/office/2019/extlst" xmlns:r="http://schemas.openxmlformats.org/officeDocument/2006/relationships" xmlns:m="http://schemas.openxmlformats.org/officeDocument/2006/math" xmlns:v="urn:schemas-microsoft-com:vml" xmlns:wp14="http://schemas.microsoft.com/office/word/2010/wordprocessingDrawing" xmlns:wp="http://schemas.openxmlformats.org/drawingml/2006/wordprocessingDrawing" xmlns:w10="urn:schemas-microsoft-com:office:word" xmlns:w="http://schemas.openxmlformats.org/wordprocessingml/2006/main" xmlns:w14="http://schemas.microsoft.com/office/word/2010/wordml" xmlns:w15="http://schemas.microsoft.com/office/word/2012/wordml" xmlns:w16cex="http://schemas.microsoft.com/office/word/2018/wordml/cex" xmlns:w16cid="http://schemas.microsoft.com/office/word/2016/wordml/cid" xmlns:w16="http://schemas.microsoft.com/office/word/2018/wordml" xmlns:w16sdtdh="http://schemas.microsoft.com/office/word/2020/wordml/sdtdatahash" xmlns:w16se="http://schemas.microsoft.com/office/word/2015/wordml/symex" xmlns:wpg="http://schemas.microsoft.com/office/word/2010/wordprocessingGroup" xmlns:wpi="http://schemas.microsoft.com/office/word/2010/wordprocessingInk" xmlns:wne="http://schemas.microsoft.com/office/word/2006/wordml" xmlns:wps="http://schemas.microsoft.com/office/word/2010/wordprocessingShape" mc:Ignorable="w14 w15 w16se w16cid w16 w16cex w16sdtdh wp14">
+<w:hdr xmlns:wpc="http://schemas.microsoft.com/office/word/2010/wordprocessingCanvas" xmlns:cx="http://schemas.microsoft.com/office/drawing/2014/chartex" xmlns:cx1="http://schemas.microsoft.com/office/drawing/2015/9/8/chartex" xmlns:cx2="http://schemas.microsoft.com/office/drawing/2015/10/21/chartex" xmlns:cx3="http://schemas.microsoft.com/office/drawing/2016/5/9/chartex" xmlns:cx4="http://schemas.microsoft.com/office/drawing/2016/5/10/chartex" xmlns:cx5="http://schemas.microsoft.com/office/drawing/2016/5/11/chartex" xmlns:cx6="http://schemas.microsoft.com/office/drawing/2016/5/12/chartex" xmlns:cx7="http://schemas.microsoft.com/office/drawing/2016/5/13/chartex" xmlns:cx8="http://schemas.microsoft.com/office/drawing/2016/5/14/chartex" xmlns:mc="http://schemas.openxmlformats.org/markup-compatibility/2006" xmlns:aink="http://schemas.microsoft.com/office/drawing/2016/ink" xmlns:am3d="http://schemas.microsoft.com/office/drawing/2017/model3d" xmlns:o="urn:schemas-microsoft-com:office:office" xmlns:r="http://schemas.openxmlformats.org/officeDocument/2006/relationships" xmlns:m="http://schemas.openxmlformats.org/officeDocument/2006/math" xmlns:v="urn:schemas-microsoft-com:vml" xmlns:wp14="http://schemas.microsoft.com/office/word/2010/wordprocessingDrawing" xmlns:wp="http://schemas.openxmlformats.org/drawingml/2006/wordprocessingDrawing" xmlns:w10="urn:schemas-microsoft-com:office:word" xmlns:w="http://schemas.openxmlformats.org/wordprocessingml/2006/main" xmlns:w14="http://schemas.microsoft.com/office/word/2010/wordml" xmlns:w15="http://schemas.microsoft.com/office/word/2012/wordml" xmlns:w16cid="http://schemas.microsoft.com/office/word/2016/wordml/cid" xmlns:w16se="http://schemas.microsoft.com/office/word/2015/wordml/symex" xmlns:wpg="http://schemas.microsoft.com/office/word/2010/wordprocessingGroup" xmlns:wpi="http://schemas.microsoft.com/office/word/2010/wordprocessingInk" xmlns:wne="http://schemas.microsoft.com/office/word/2006/wordml" xmlns:wps="http://schemas.microsoft.com/office/word/2010/wordprocessingShape" mc:Ignorable="w14 w15 w16se w16cid wp14">
   <w:p>
     <w:pPr>
       <w:pStyle w:val="Cabealho"/>
@@ -7546,7 +7530,7 @@
 </file>
 
 <file path=word/numbering.xml><?xml version="1.0" encoding="utf-8"?>
-<w:numbering xmlns:wpc="http://schemas.microsoft.com/office/word/2010/wordprocessingCanvas" xmlns:cx="http://schemas.microsoft.com/office/drawing/2014/chartex" xmlns:cx1="http://schemas.microsoft.com/office/drawing/2015/9/8/chartex" xmlns:cx2="http://schemas.microsoft.com/office/drawing/2015/10/21/chartex" xmlns:cx3="http://schemas.microsoft.com/office/drawing/2016/5/9/chartex" xmlns:cx4="http://schemas.microsoft.com/office/drawing/2016/5/10/chartex" xmlns:cx5="http://schemas.microsoft.com/office/drawing/2016/5/11/chartex" xmlns:cx6="http://schemas.microsoft.com/office/drawing/2016/5/12/chartex" xmlns:cx7="http://schemas.microsoft.com/office/drawing/2016/5/13/chartex" xmlns:cx8="http://schemas.microsoft.com/office/drawing/2016/5/14/chartex" xmlns:mc="http://schemas.openxmlformats.org/markup-compatibility/2006" xmlns:aink="http://schemas.microsoft.com/office/drawing/2016/ink" xmlns:am3d="http://schemas.microsoft.com/office/drawing/2017/model3d" xmlns:o="urn:schemas-microsoft-com:office:office" xmlns:oel="http://schemas.microsoft.com/office/2019/extlst" xmlns:r="http://schemas.openxmlformats.org/officeDocument/2006/relationships" xmlns:m="http://schemas.openxmlformats.org/officeDocument/2006/math" xmlns:v="urn:schemas-microsoft-com:vml" xmlns:wp14="http://schemas.microsoft.com/office/word/2010/wordprocessingDrawing" xmlns:wp="http://schemas.openxmlformats.org/drawingml/2006/wordprocessingDrawing" xmlns:w10="urn:schemas-microsoft-com:office:word" xmlns:w="http://schemas.openxmlformats.org/wordprocessingml/2006/main" xmlns:w14="http://schemas.microsoft.com/office/word/2010/wordml" xmlns:w15="http://schemas.microsoft.com/office/word/2012/wordml" xmlns:w16cex="http://schemas.microsoft.com/office/word/2018/wordml/cex" xmlns:w16cid="http://schemas.microsoft.com/office/word/2016/wordml/cid" xmlns:w16="http://schemas.microsoft.com/office/word/2018/wordml" xmlns:w16sdtdh="http://schemas.microsoft.com/office/word/2020/wordml/sdtdatahash" xmlns:w16se="http://schemas.microsoft.com/office/word/2015/wordml/symex" xmlns:wpg="http://schemas.microsoft.com/office/word/2010/wordprocessingGroup" xmlns:wpi="http://schemas.microsoft.com/office/word/2010/wordprocessingInk" xmlns:wne="http://schemas.microsoft.com/office/word/2006/wordml" xmlns:wps="http://schemas.microsoft.com/office/word/2010/wordprocessingShape" mc:Ignorable="w14 w15 w16se w16cid w16 w16cex w16sdtdh wp14">
+<w:numbering xmlns:wpc="http://schemas.microsoft.com/office/word/2010/wordprocessingCanvas" xmlns:cx="http://schemas.microsoft.com/office/drawing/2014/chartex" xmlns:cx1="http://schemas.microsoft.com/office/drawing/2015/9/8/chartex" xmlns:cx2="http://schemas.microsoft.com/office/drawing/2015/10/21/chartex" xmlns:cx3="http://schemas.microsoft.com/office/drawing/2016/5/9/chartex" xmlns:cx4="http://schemas.microsoft.com/office/drawing/2016/5/10/chartex" xmlns:cx5="http://schemas.microsoft.com/office/drawing/2016/5/11/chartex" xmlns:cx6="http://schemas.microsoft.com/office/drawing/2016/5/12/chartex" xmlns:cx7="http://schemas.microsoft.com/office/drawing/2016/5/13/chartex" xmlns:cx8="http://schemas.microsoft.com/office/drawing/2016/5/14/chartex" xmlns:mc="http://schemas.openxmlformats.org/markup-compatibility/2006" xmlns:aink="http://schemas.microsoft.com/office/drawing/2016/ink" xmlns:am3d="http://schemas.microsoft.com/office/drawing/2017/model3d" xmlns:o="urn:schemas-microsoft-com:office:office" xmlns:r="http://schemas.openxmlformats.org/officeDocument/2006/relationships" xmlns:m="http://schemas.openxmlformats.org/officeDocument/2006/math" xmlns:v="urn:schemas-microsoft-com:vml" xmlns:wp14="http://schemas.microsoft.com/office/word/2010/wordprocessingDrawing" xmlns:wp="http://schemas.openxmlformats.org/drawingml/2006/wordprocessingDrawing" xmlns:w10="urn:schemas-microsoft-com:office:word" xmlns:w="http://schemas.openxmlformats.org/wordprocessingml/2006/main" xmlns:w14="http://schemas.microsoft.com/office/word/2010/wordml" xmlns:w15="http://schemas.microsoft.com/office/word/2012/wordml" xmlns:w16cid="http://schemas.microsoft.com/office/word/2016/wordml/cid" xmlns:w16se="http://schemas.microsoft.com/office/word/2015/wordml/symex" xmlns:wpg="http://schemas.microsoft.com/office/word/2010/wordprocessingGroup" xmlns:wpi="http://schemas.microsoft.com/office/word/2010/wordprocessingInk" xmlns:wne="http://schemas.microsoft.com/office/word/2006/wordml" xmlns:wps="http://schemas.microsoft.com/office/word/2010/wordprocessingShape" mc:Ignorable="w14 w15 w16se w16cid wp14">
   <w:abstractNum w:abstractNumId="0" w15:restartNumberingAfterBreak="0">
     <w:nsid w:val="FFFFFF81"/>
     <w:multiLevelType w:val="singleLevel"/>
@@ -7564,7 +7548,7 @@
         <w:ind w:left="1209" w:hanging="360"/>
       </w:pPr>
       <w:rPr>
-        <w:rFonts w:hint="default" w:ascii="Symbol" w:hAnsi="Symbol"/>
+        <w:rFonts w:ascii="Symbol" w:hAnsi="Symbol" w:hint="default"/>
       </w:rPr>
     </w:lvl>
   </w:abstractNum>
@@ -7684,7 +7668,7 @@
         <w:ind w:left="0" w:firstLine="0"/>
       </w:pPr>
       <w:rPr>
-        <w:rFonts w:hint="default" w:ascii="Times New Roman" w:hAnsi="Times New Roman" w:cs="Times New Roman"/>
+        <w:rFonts w:ascii="Times New Roman" w:hAnsi="Times New Roman" w:cs="Times New Roman" w:hint="default"/>
         <w:b w:val="0"/>
         <w:bCs w:val="0"/>
         <w:i w:val="0"/>
@@ -7838,7 +7822,7 @@
         <w:ind w:left="360" w:hanging="360"/>
       </w:pPr>
       <w:rPr>
-        <w:rFonts w:hint="default" w:ascii="Symbol" w:hAnsi="Symbol"/>
+        <w:rFonts w:ascii="Symbol" w:hAnsi="Symbol" w:hint="default"/>
       </w:rPr>
     </w:lvl>
   </w:abstractNum>
@@ -7867,7 +7851,7 @@
         <w:ind w:left="0" w:firstLine="0"/>
       </w:pPr>
       <w:rPr>
-        <w:rFonts w:hint="default" w:ascii="Times New Roman" w:hAnsi="Times New Roman" w:cs="Times New Roman"/>
+        <w:rFonts w:ascii="Times New Roman" w:hAnsi="Times New Roman" w:cs="Times New Roman" w:hint="default"/>
         <w:b w:val="0"/>
         <w:bCs w:val="0"/>
         <w:i w:val="0"/>
@@ -8657,7 +8641,7 @@
         <w:ind w:left="720" w:hanging="360"/>
       </w:pPr>
       <w:rPr>
-        <w:rFonts w:hint="default" w:ascii="Wingdings 3" w:hAnsi="Wingdings 3"/>
+        <w:rFonts w:ascii="Wingdings 3" w:hAnsi="Wingdings 3" w:hint="default"/>
       </w:rPr>
     </w:lvl>
     <w:lvl w:ilvl="1" w:tplc="8E6435F8" w:tentative="1">
@@ -8672,7 +8656,7 @@
         <w:ind w:left="1440" w:hanging="360"/>
       </w:pPr>
       <w:rPr>
-        <w:rFonts w:hint="default" w:ascii="Wingdings 3" w:hAnsi="Wingdings 3"/>
+        <w:rFonts w:ascii="Wingdings 3" w:hAnsi="Wingdings 3" w:hint="default"/>
       </w:rPr>
     </w:lvl>
     <w:lvl w:ilvl="2" w:tplc="C666E78E" w:tentative="1">
@@ -8687,7 +8671,7 @@
         <w:ind w:left="2160" w:hanging="360"/>
       </w:pPr>
       <w:rPr>
-        <w:rFonts w:hint="default" w:ascii="Wingdings 3" w:hAnsi="Wingdings 3"/>
+        <w:rFonts w:ascii="Wingdings 3" w:hAnsi="Wingdings 3" w:hint="default"/>
       </w:rPr>
     </w:lvl>
     <w:lvl w:ilvl="3" w:tplc="CC02E876" w:tentative="1">
@@ -8702,7 +8686,7 @@
         <w:ind w:left="2880" w:hanging="360"/>
       </w:pPr>
       <w:rPr>
-        <w:rFonts w:hint="default" w:ascii="Wingdings 3" w:hAnsi="Wingdings 3"/>
+        <w:rFonts w:ascii="Wingdings 3" w:hAnsi="Wingdings 3" w:hint="default"/>
       </w:rPr>
     </w:lvl>
     <w:lvl w:ilvl="4" w:tplc="B3707F26" w:tentative="1">
@@ -8717,7 +8701,7 @@
         <w:ind w:left="3600" w:hanging="360"/>
       </w:pPr>
       <w:rPr>
-        <w:rFonts w:hint="default" w:ascii="Wingdings 3" w:hAnsi="Wingdings 3"/>
+        <w:rFonts w:ascii="Wingdings 3" w:hAnsi="Wingdings 3" w:hint="default"/>
       </w:rPr>
     </w:lvl>
     <w:lvl w:ilvl="5" w:tplc="6532AFB6" w:tentative="1">
@@ -8732,7 +8716,7 @@
         <w:ind w:left="4320" w:hanging="360"/>
       </w:pPr>
       <w:rPr>
-        <w:rFonts w:hint="default" w:ascii="Wingdings 3" w:hAnsi="Wingdings 3"/>
+        <w:rFonts w:ascii="Wingdings 3" w:hAnsi="Wingdings 3" w:hint="default"/>
       </w:rPr>
     </w:lvl>
     <w:lvl w:ilvl="6" w:tplc="6DFAA3A6" w:tentative="1">
@@ -8747,7 +8731,7 @@
         <w:ind w:left="5040" w:hanging="360"/>
       </w:pPr>
       <w:rPr>
-        <w:rFonts w:hint="default" w:ascii="Wingdings 3" w:hAnsi="Wingdings 3"/>
+        <w:rFonts w:ascii="Wingdings 3" w:hAnsi="Wingdings 3" w:hint="default"/>
       </w:rPr>
     </w:lvl>
     <w:lvl w:ilvl="7" w:tplc="AFC47F54" w:tentative="1">
@@ -8762,7 +8746,7 @@
         <w:ind w:left="5760" w:hanging="360"/>
       </w:pPr>
       <w:rPr>
-        <w:rFonts w:hint="default" w:ascii="Wingdings 3" w:hAnsi="Wingdings 3"/>
+        <w:rFonts w:ascii="Wingdings 3" w:hAnsi="Wingdings 3" w:hint="default"/>
       </w:rPr>
     </w:lvl>
     <w:lvl w:ilvl="8" w:tplc="15EAF2CE" w:tentative="1">
@@ -8777,7 +8761,7 @@
         <w:ind w:left="6480" w:hanging="360"/>
       </w:pPr>
       <w:rPr>
-        <w:rFonts w:hint="default" w:ascii="Wingdings 3" w:hAnsi="Wingdings 3"/>
+        <w:rFonts w:ascii="Wingdings 3" w:hAnsi="Wingdings 3" w:hint="default"/>
       </w:rPr>
     </w:lvl>
   </w:abstractNum>
@@ -8798,7 +8782,7 @@
         <w:ind w:left="360" w:hanging="360"/>
       </w:pPr>
       <w:rPr>
-        <w:rFonts w:hint="default" w:ascii="Times New Roman" w:hAnsi="Times New Roman"/>
+        <w:rFonts w:ascii="Times New Roman" w:hAnsi="Times New Roman" w:hint="default"/>
       </w:rPr>
     </w:lvl>
   </w:abstractNum>
@@ -9075,31 +9059,31 @@
       </w:pPr>
     </w:lvl>
   </w:abstractNum>
-  <w:num w:numId="1" w16cid:durableId="514921184">
+  <w:num w:numId="1">
     <w:abstractNumId w:val="16"/>
   </w:num>
-  <w:num w:numId="2" w16cid:durableId="1189833207">
+  <w:num w:numId="2">
     <w:abstractNumId w:val="4"/>
   </w:num>
-  <w:num w:numId="3" w16cid:durableId="678123780">
+  <w:num w:numId="3">
     <w:abstractNumId w:val="3"/>
   </w:num>
-  <w:num w:numId="4" w16cid:durableId="1800221918">
+  <w:num w:numId="4">
     <w:abstractNumId w:val="13"/>
   </w:num>
-  <w:num w:numId="5" w16cid:durableId="846481749">
+  <w:num w:numId="5">
     <w:abstractNumId w:val="8"/>
   </w:num>
-  <w:num w:numId="6" w16cid:durableId="109395616">
+  <w:num w:numId="6">
     <w:abstractNumId w:val="15"/>
   </w:num>
-  <w:num w:numId="7" w16cid:durableId="1671827629">
+  <w:num w:numId="7">
     <w:abstractNumId w:val="1"/>
   </w:num>
-  <w:num w:numId="8" w16cid:durableId="1207253170">
+  <w:num w:numId="8">
     <w:abstractNumId w:val="10"/>
   </w:num>
-  <w:num w:numId="9" w16cid:durableId="880435339">
+  <w:num w:numId="9">
     <w:abstractNumId w:val="4"/>
     <w:lvlOverride w:ilvl="0">
       <w:lvl w:ilvl="0">
@@ -9249,46 +9233,46 @@
       </w:lvl>
     </w:lvlOverride>
   </w:num>
-  <w:num w:numId="10" w16cid:durableId="1570533793">
+  <w:num w:numId="10">
     <w:abstractNumId w:val="0"/>
   </w:num>
-  <w:num w:numId="11" w16cid:durableId="1727797885">
+  <w:num w:numId="11">
     <w:abstractNumId w:val="4"/>
   </w:num>
-  <w:num w:numId="12" w16cid:durableId="900798468">
+  <w:num w:numId="12">
     <w:abstractNumId w:val="6"/>
   </w:num>
-  <w:num w:numId="13" w16cid:durableId="1674797672">
+  <w:num w:numId="13">
     <w:abstractNumId w:val="9"/>
   </w:num>
-  <w:num w:numId="14" w16cid:durableId="2123111526">
+  <w:num w:numId="14">
     <w:abstractNumId w:val="5"/>
   </w:num>
-  <w:num w:numId="15" w16cid:durableId="2142338794">
+  <w:num w:numId="15">
     <w:abstractNumId w:val="2"/>
   </w:num>
-  <w:num w:numId="16" w16cid:durableId="1343166284">
+  <w:num w:numId="16">
     <w:abstractNumId w:val="14"/>
   </w:num>
-  <w:num w:numId="17" w16cid:durableId="1728410061">
+  <w:num w:numId="17">
     <w:abstractNumId w:val="12"/>
   </w:num>
-  <w:num w:numId="18" w16cid:durableId="503403241">
+  <w:num w:numId="18">
     <w:abstractNumId w:val="7"/>
   </w:num>
-  <w:num w:numId="19" w16cid:durableId="1757826662">
+  <w:num w:numId="19">
     <w:abstractNumId w:val="11"/>
   </w:num>
-  <w:num w:numId="20" w16cid:durableId="486362320">
+  <w:num w:numId="20">
     <w:abstractNumId w:val="1"/>
   </w:num>
-  <w:num w:numId="21" w16cid:durableId="1005867624">
+  <w:num w:numId="21">
     <w:abstractNumId w:val="1"/>
   </w:num>
-  <w:num w:numId="22" w16cid:durableId="1969122232">
+  <w:num w:numId="22">
     <w:abstractNumId w:val="1"/>
   </w:num>
-  <w:num w:numId="23" w16cid:durableId="447747772">
+  <w:num w:numId="23">
     <w:abstractNumId w:val="2"/>
     <w:lvlOverride w:ilvl="0">
       <w:startOverride w:val="3"/>
@@ -9297,43 +9281,43 @@
       <w:startOverride w:val="1"/>
     </w:lvlOverride>
   </w:num>
-  <w:num w:numId="24" w16cid:durableId="1596943172">
+  <w:num w:numId="24">
     <w:abstractNumId w:val="2"/>
   </w:num>
-  <w:num w:numId="25" w16cid:durableId="728184445">
+  <w:num w:numId="25">
     <w:abstractNumId w:val="2"/>
   </w:num>
-  <w:num w:numId="26" w16cid:durableId="891187692">
+  <w:num w:numId="26">
     <w:abstractNumId w:val="2"/>
   </w:num>
-  <w:num w:numId="27" w16cid:durableId="189683262">
+  <w:num w:numId="27">
     <w:abstractNumId w:val="2"/>
   </w:num>
-  <w:num w:numId="28" w16cid:durableId="1401177370">
+  <w:num w:numId="28">
     <w:abstractNumId w:val="1"/>
   </w:num>
-  <w:num w:numId="29" w16cid:durableId="761217449">
+  <w:num w:numId="29">
     <w:abstractNumId w:val="1"/>
     <w:lvlOverride w:ilvl="0">
       <w:startOverride w:val="1"/>
     </w:lvlOverride>
   </w:num>
-  <w:num w:numId="30" w16cid:durableId="99765120">
+  <w:num w:numId="30">
     <w:abstractNumId w:val="2"/>
   </w:num>
-  <w:num w:numId="31" w16cid:durableId="627710063">
+  <w:num w:numId="31">
     <w:abstractNumId w:val="2"/>
   </w:num>
-  <w:num w:numId="32" w16cid:durableId="1265073481">
+  <w:num w:numId="32">
     <w:abstractNumId w:val="2"/>
   </w:num>
-  <w:num w:numId="33" w16cid:durableId="1382166506">
+  <w:num w:numId="33">
     <w:abstractNumId w:val="1"/>
   </w:num>
-  <w:num w:numId="34" w16cid:durableId="2053264748">
+  <w:num w:numId="34">
     <w:abstractNumId w:val="1"/>
   </w:num>
-  <w:num w:numId="35" w16cid:durableId="1106198902">
+  <w:num w:numId="35">
     <w:abstractNumId w:val="2"/>
   </w:num>
   <w:numIdMacAtCleanup w:val="16"/>
@@ -9341,17 +9325,17 @@
 </file>
 
 <file path=word/styles.xml><?xml version="1.0" encoding="utf-8"?>
-<w:styles xmlns:mc="http://schemas.openxmlformats.org/markup-compatibility/2006" xmlns:r="http://schemas.openxmlformats.org/officeDocument/2006/relationships" xmlns:w="http://schemas.openxmlformats.org/wordprocessingml/2006/main" xmlns:w14="http://schemas.microsoft.com/office/word/2010/wordml" xmlns:w15="http://schemas.microsoft.com/office/word/2012/wordml" xmlns:w16cex="http://schemas.microsoft.com/office/word/2018/wordml/cex" xmlns:w16cid="http://schemas.microsoft.com/office/word/2016/wordml/cid" xmlns:w16="http://schemas.microsoft.com/office/word/2018/wordml" xmlns:w16sdtdh="http://schemas.microsoft.com/office/word/2020/wordml/sdtdatahash" xmlns:w16se="http://schemas.microsoft.com/office/word/2015/wordml/symex" mc:Ignorable="w14 w15 w16se w16cid w16 w16cex w16sdtdh">
+<w:styles xmlns:mc="http://schemas.openxmlformats.org/markup-compatibility/2006" xmlns:r="http://schemas.openxmlformats.org/officeDocument/2006/relationships" xmlns:w="http://schemas.openxmlformats.org/wordprocessingml/2006/main" xmlns:w14="http://schemas.microsoft.com/office/word/2010/wordml" xmlns:w15="http://schemas.microsoft.com/office/word/2012/wordml" xmlns:w16cid="http://schemas.microsoft.com/office/word/2016/wordml/cid" xmlns:w16se="http://schemas.microsoft.com/office/word/2015/wordml/symex" mc:Ignorable="w14 w15 w16se w16cid">
   <w:docDefaults>
     <w:rPrDefault>
       <w:rPr>
-        <w:rFonts w:ascii="Times New Roman" w:hAnsi="Times New Roman" w:eastAsia="Times New Roman" w:cs="Times New Roman"/>
+        <w:rFonts w:ascii="Times New Roman" w:eastAsia="Times New Roman" w:hAnsi="Times New Roman" w:cs="Times New Roman"/>
         <w:lang w:val="pt-BR" w:eastAsia="pt-BR" w:bidi="ar-SA"/>
       </w:rPr>
     </w:rPrDefault>
     <w:pPrDefault/>
   </w:docDefaults>
-  <w:latentStyles w:defLockedState="0" w:defUIPriority="0" w:defSemiHidden="0" w:defUnhideWhenUsed="0" w:defQFormat="0" w:count="376">
+  <w:latentStyles w:defLockedState="0" w:defUIPriority="0" w:defSemiHidden="0" w:defUnhideWhenUsed="0" w:defQFormat="0" w:count="375">
     <w:lsdException w:name="Normal" w:qFormat="1"/>
     <w:lsdException w:name="heading 3" w:qFormat="1"/>
     <w:lsdException w:name="heading 4" w:qFormat="1"/>
@@ -9369,23 +9353,23 @@
     <w:lsdException w:name="index 7" w:semiHidden="1" w:unhideWhenUsed="1"/>
     <w:lsdException w:name="index 8" w:semiHidden="1" w:unhideWhenUsed="1"/>
     <w:lsdException w:name="index 9" w:semiHidden="1" w:unhideWhenUsed="1"/>
-    <w:lsdException w:name="toc 1" w:uiPriority="39" w:semiHidden="1" w:unhideWhenUsed="1"/>
-    <w:lsdException w:name="toc 2" w:uiPriority="39" w:semiHidden="1" w:unhideWhenUsed="1"/>
-    <w:lsdException w:name="toc 3" w:uiPriority="39" w:semiHidden="1" w:unhideWhenUsed="1"/>
-    <w:lsdException w:name="toc 4" w:uiPriority="39" w:semiHidden="1" w:unhideWhenUsed="1"/>
+    <w:lsdException w:name="toc 1" w:semiHidden="1" w:uiPriority="39" w:unhideWhenUsed="1"/>
+    <w:lsdException w:name="toc 2" w:semiHidden="1" w:uiPriority="39" w:unhideWhenUsed="1"/>
+    <w:lsdException w:name="toc 3" w:semiHidden="1" w:uiPriority="39" w:unhideWhenUsed="1"/>
+    <w:lsdException w:name="toc 4" w:semiHidden="1" w:uiPriority="39" w:unhideWhenUsed="1"/>
     <w:lsdException w:name="toc 5" w:semiHidden="1" w:unhideWhenUsed="1"/>
-    <w:lsdException w:name="toc 6" w:uiPriority="39" w:semiHidden="1" w:unhideWhenUsed="1"/>
-    <w:lsdException w:name="toc 7" w:uiPriority="39" w:semiHidden="1" w:unhideWhenUsed="1"/>
-    <w:lsdException w:name="toc 8" w:uiPriority="39" w:semiHidden="1" w:unhideWhenUsed="1"/>
-    <w:lsdException w:name="toc 9" w:uiPriority="39" w:semiHidden="1" w:unhideWhenUsed="1"/>
+    <w:lsdException w:name="toc 6" w:semiHidden="1" w:uiPriority="39" w:unhideWhenUsed="1"/>
+    <w:lsdException w:name="toc 7" w:semiHidden="1" w:uiPriority="39" w:unhideWhenUsed="1"/>
+    <w:lsdException w:name="toc 8" w:semiHidden="1" w:uiPriority="39" w:unhideWhenUsed="1"/>
+    <w:lsdException w:name="toc 9" w:semiHidden="1" w:uiPriority="39" w:unhideWhenUsed="1"/>
     <w:lsdException w:name="Normal Indent" w:semiHidden="1" w:unhideWhenUsed="1"/>
     <w:lsdException w:name="footnote text" w:semiHidden="1" w:unhideWhenUsed="1"/>
     <w:lsdException w:name="annotation text" w:semiHidden="1" w:unhideWhenUsed="1"/>
-    <w:lsdException w:name="header" w:uiPriority="99" w:semiHidden="1" w:unhideWhenUsed="1"/>
-    <w:lsdException w:name="footer" w:uiPriority="99" w:semiHidden="1" w:unhideWhenUsed="1"/>
+    <w:lsdException w:name="header" w:semiHidden="1" w:uiPriority="99" w:unhideWhenUsed="1"/>
+    <w:lsdException w:name="footer" w:semiHidden="1" w:uiPriority="99" w:unhideWhenUsed="1"/>
     <w:lsdException w:name="index heading" w:semiHidden="1" w:unhideWhenUsed="1"/>
     <w:lsdException w:name="caption" w:semiHidden="1" w:unhideWhenUsed="1" w:qFormat="1"/>
-    <w:lsdException w:name="table of figures" w:uiPriority="99" w:semiHidden="1" w:unhideWhenUsed="1"/>
+    <w:lsdException w:name="table of figures" w:semiHidden="1" w:uiPriority="99" w:unhideWhenUsed="1"/>
     <w:lsdException w:name="envelope address" w:semiHidden="1" w:unhideWhenUsed="1"/>
     <w:lsdException w:name="envelope return" w:semiHidden="1" w:unhideWhenUsed="1"/>
     <w:lsdException w:name="footnote reference" w:semiHidden="1" w:unhideWhenUsed="1"/>
@@ -9429,7 +9413,7 @@
     <w:lsdException w:name="Body Text Indent 2" w:semiHidden="1" w:unhideWhenUsed="1"/>
     <w:lsdException w:name="Body Text Indent 3" w:semiHidden="1" w:unhideWhenUsed="1"/>
     <w:lsdException w:name="Block Text" w:semiHidden="1" w:unhideWhenUsed="1"/>
-    <w:lsdException w:name="Hyperlink" w:uiPriority="99" w:semiHidden="1" w:unhideWhenUsed="1"/>
+    <w:lsdException w:name="Hyperlink" w:semiHidden="1" w:uiPriority="99" w:unhideWhenUsed="1"/>
     <w:lsdException w:name="FollowedHyperlink" w:semiHidden="1" w:unhideWhenUsed="1"/>
     <w:lsdException w:name="Strong" w:qFormat="1"/>
     <w:lsdException w:name="Emphasis" w:qFormat="1"/>
@@ -9438,7 +9422,7 @@
     <w:lsdException w:name="E-mail Signature" w:semiHidden="1" w:unhideWhenUsed="1"/>
     <w:lsdException w:name="HTML Top of Form" w:semiHidden="1" w:unhideWhenUsed="1"/>
     <w:lsdException w:name="HTML Bottom of Form" w:semiHidden="1" w:unhideWhenUsed="1"/>
-    <w:lsdException w:name="Normal (Web)" w:uiPriority="99" w:semiHidden="1" w:unhideWhenUsed="1"/>
+    <w:lsdException w:name="Normal (Web)" w:semiHidden="1" w:uiPriority="99" w:unhideWhenUsed="1"/>
     <w:lsdException w:name="HTML Acronym" w:semiHidden="1" w:unhideWhenUsed="1"/>
     <w:lsdException w:name="HTML Address" w:semiHidden="1" w:unhideWhenUsed="1"/>
     <w:lsdException w:name="HTML Cite" w:semiHidden="1" w:unhideWhenUsed="1"/>
@@ -9499,7 +9483,7 @@
     <w:lsdException w:name="Table Web 3" w:semiHidden="1" w:unhideWhenUsed="1"/>
     <w:lsdException w:name="Balloon Text" w:semiHidden="1" w:unhideWhenUsed="1"/>
     <w:lsdException w:name="Table Theme" w:semiHidden="1" w:unhideWhenUsed="1"/>
-    <w:lsdException w:name="Placeholder Text" w:uiPriority="99" w:semiHidden="1"/>
+    <w:lsdException w:name="Placeholder Text" w:semiHidden="1" w:uiPriority="99"/>
     <w:lsdException w:name="No Spacing" w:uiPriority="1" w:qFormat="1"/>
     <w:lsdException w:name="Light Shading" w:uiPriority="60"/>
     <w:lsdException w:name="Light List" w:uiPriority="61"/>
@@ -9521,7 +9505,7 @@
     <w:lsdException w:name="Medium Shading 1 Accent 1" w:uiPriority="63"/>
     <w:lsdException w:name="Medium Shading 2 Accent 1" w:uiPriority="64"/>
     <w:lsdException w:name="Medium List 1 Accent 1" w:uiPriority="65"/>
-    <w:lsdException w:name="Revision" w:uiPriority="99" w:semiHidden="1"/>
+    <w:lsdException w:name="Revision" w:semiHidden="1" w:uiPriority="99"/>
     <w:lsdException w:name="List Paragraph" w:uiPriority="34" w:qFormat="1"/>
     <w:lsdException w:name="Quote" w:uiPriority="29" w:qFormat="1"/>
     <w:lsdException w:name="Intense Quote" w:uiPriority="30" w:qFormat="1"/>
@@ -9608,8 +9592,8 @@
     <w:lsdException w:name="Subtle Reference" w:uiPriority="31" w:qFormat="1"/>
     <w:lsdException w:name="Intense Reference" w:uiPriority="32" w:qFormat="1"/>
     <w:lsdException w:name="Book Title" w:uiPriority="33" w:qFormat="1"/>
-    <w:lsdException w:name="Bibliography" w:uiPriority="37" w:semiHidden="1" w:unhideWhenUsed="1"/>
-    <w:lsdException w:name="TOC Heading" w:uiPriority="39" w:semiHidden="1" w:unhideWhenUsed="1" w:qFormat="1"/>
+    <w:lsdException w:name="Bibliography" w:semiHidden="1" w:uiPriority="37" w:unhideWhenUsed="1"/>
+    <w:lsdException w:name="TOC Heading" w:semiHidden="1" w:uiPriority="39" w:unhideWhenUsed="1" w:qFormat="1"/>
     <w:lsdException w:name="Plain Table 1" w:uiPriority="41"/>
     <w:lsdException w:name="Plain Table 2" w:uiPriority="42"/>
     <w:lsdException w:name="Plain Table 3" w:uiPriority="43"/>
@@ -9714,13 +9698,12 @@
     <w:lsdException w:name="List Table 5 Dark Accent 6" w:uiPriority="50"/>
     <w:lsdException w:name="List Table 6 Colorful Accent 6" w:uiPriority="51"/>
     <w:lsdException w:name="List Table 7 Colorful Accent 6" w:uiPriority="52"/>
-    <w:lsdException w:name="Mention" w:uiPriority="99" w:semiHidden="1" w:unhideWhenUsed="1"/>
-    <w:lsdException w:name="Smart Hyperlink" w:uiPriority="99" w:semiHidden="1" w:unhideWhenUsed="1"/>
-    <w:lsdException w:name="Hashtag" w:uiPriority="99" w:semiHidden="1" w:unhideWhenUsed="1"/>
-    <w:lsdException w:name="Unresolved Mention" w:uiPriority="99" w:semiHidden="1" w:unhideWhenUsed="1"/>
-    <w:lsdException w:name="Smart Link" w:uiPriority="99" w:semiHidden="1" w:unhideWhenUsed="1"/>
+    <w:lsdException w:name="Mention" w:semiHidden="1" w:uiPriority="99" w:unhideWhenUsed="1"/>
+    <w:lsdException w:name="Smart Hyperlink" w:semiHidden="1" w:uiPriority="99" w:unhideWhenUsed="1"/>
+    <w:lsdException w:name="Hashtag" w:semiHidden="1" w:uiPriority="99" w:unhideWhenUsed="1"/>
+    <w:lsdException w:name="Unresolved Mention" w:semiHidden="1" w:uiPriority="99" w:unhideWhenUsed="1"/>
   </w:latentStyles>
-  <w:style w:type="paragraph" w:styleId="Normal" w:default="1">
+  <w:style w:type="paragraph" w:default="1" w:styleId="Normal">
     <w:name w:val="Normal"/>
     <w:qFormat/>
     <w:rsid w:val="00857AEC"/>
@@ -9914,13 +9897,13 @@
       <w:sz w:val="18"/>
     </w:rPr>
   </w:style>
-  <w:style w:type="character" w:styleId="Fontepargpadro" w:default="1">
+  <w:style w:type="character" w:default="1" w:styleId="Fontepargpadro">
     <w:name w:val="Default Paragraph Font"/>
     <w:uiPriority w:val="1"/>
     <w:semiHidden/>
     <w:unhideWhenUsed/>
   </w:style>
-  <w:style w:type="table" w:styleId="Tabelanormal" w:default="1">
+  <w:style w:type="table" w:default="1" w:styleId="Tabelanormal">
     <w:name w:val="Normal Table"/>
     <w:uiPriority w:val="99"/>
     <w:semiHidden/>
@@ -9935,13 +9918,13 @@
       </w:tblCellMar>
     </w:tblPr>
   </w:style>
-  <w:style w:type="numbering" w:styleId="Semlista" w:default="1">
+  <w:style w:type="numbering" w:default="1" w:styleId="Semlista">
     <w:name w:val="No List"/>
     <w:uiPriority w:val="99"/>
     <w:semiHidden/>
     <w:unhideWhenUsed/>
   </w:style>
-  <w:style w:type="paragraph" w:styleId="Pargrafo" w:customStyle="1">
+  <w:style w:type="paragraph" w:customStyle="1" w:styleId="Pargrafo">
     <w:name w:val="Parágrafo"/>
     <w:rsid w:val="00B10BD4"/>
     <w:pPr>
@@ -9953,7 +9936,7 @@
       <w:sz w:val="24"/>
     </w:rPr>
   </w:style>
-  <w:style w:type="paragraph" w:styleId="Autor" w:customStyle="1">
+  <w:style w:type="paragraph" w:customStyle="1" w:styleId="Autor">
     <w:name w:val="Autor"/>
     <w:next w:val="Pargrafocentralizado"/>
     <w:rsid w:val="00B10BD4"/>
@@ -9965,7 +9948,7 @@
       <w:sz w:val="32"/>
     </w:rPr>
   </w:style>
-  <w:style w:type="paragraph" w:styleId="Dedicatria" w:customStyle="1">
+  <w:style w:type="paragraph" w:customStyle="1" w:styleId="Dedicatria">
     <w:name w:val="Dedicatória"/>
     <w:rsid w:val="00B10BD4"/>
     <w:pPr>
@@ -9977,12 +9960,12 @@
       <w:sz w:val="24"/>
     </w:rPr>
   </w:style>
-  <w:style w:type="paragraph" w:styleId="Epgrafe" w:customStyle="1">
+  <w:style w:type="paragraph" w:customStyle="1" w:styleId="Epgrafe">
     <w:name w:val="Epígrafe"/>
     <w:basedOn w:val="Dedicatria"/>
     <w:rsid w:val="00B10BD4"/>
   </w:style>
-  <w:style w:type="paragraph" w:styleId="Epgrafe-autor" w:customStyle="1">
+  <w:style w:type="paragraph" w:customStyle="1" w:styleId="Epgrafe-autor">
     <w:name w:val="Epígrafe - autor"/>
     <w:basedOn w:val="Epgrafe"/>
     <w:next w:val="Dedicatria"/>
@@ -10083,7 +10066,7 @@
       <w:sz w:val="24"/>
     </w:rPr>
   </w:style>
-  <w:style w:type="paragraph" w:styleId="Default" w:customStyle="1">
+  <w:style w:type="paragraph" w:customStyle="1" w:styleId="Default">
     <w:name w:val="Default"/>
     <w:rsid w:val="00FB1824"/>
     <w:pPr>
@@ -10098,7 +10081,7 @@
       <w:szCs w:val="24"/>
     </w:rPr>
   </w:style>
-  <w:style w:type="paragraph" w:styleId="ApndiceAnexotexto" w:customStyle="1">
+  <w:style w:type="paragraph" w:customStyle="1" w:styleId="ApndiceAnexotexto">
     <w:name w:val="Apêndice Anexo texto"/>
     <w:qFormat/>
     <w:rsid w:val="00A14D71"/>
@@ -10112,7 +10095,7 @@
       <w:szCs w:val="24"/>
     </w:rPr>
   </w:style>
-  <w:style w:type="paragraph" w:styleId="Referncia" w:customStyle="1">
+  <w:style w:type="paragraph" w:customStyle="1" w:styleId="Referncia">
     <w:name w:val="Referência"/>
     <w:rsid w:val="00AB3C23"/>
     <w:pPr>
@@ -10124,7 +10107,7 @@
       <w:sz w:val="24"/>
     </w:rPr>
   </w:style>
-  <w:style w:type="paragraph" w:styleId="Figura" w:customStyle="1">
+  <w:style w:type="paragraph" w:customStyle="1" w:styleId="Figura">
     <w:name w:val="Figura"/>
     <w:next w:val="Figura-nome"/>
     <w:rsid w:val="00E97B01"/>
@@ -10139,7 +10122,7 @@
       <w:sz w:val="24"/>
     </w:rPr>
   </w:style>
-  <w:style w:type="paragraph" w:styleId="Figura-nome" w:customStyle="1">
+  <w:style w:type="paragraph" w:customStyle="1" w:styleId="Figura-nome">
     <w:name w:val="Figura - nome"/>
     <w:next w:val="Pargrafo"/>
     <w:rsid w:val="00B10BD4"/>
@@ -10152,12 +10135,12 @@
       <w:sz w:val="24"/>
     </w:rPr>
   </w:style>
-  <w:style w:type="paragraph" w:styleId="Sigla" w:customStyle="1">
+  <w:style w:type="paragraph" w:customStyle="1" w:styleId="Sigla">
     <w:name w:val="Sigla"/>
     <w:basedOn w:val="Abreviatura"/>
     <w:rsid w:val="00B10BD4"/>
   </w:style>
-  <w:style w:type="paragraph" w:styleId="Abreviatura" w:customStyle="1">
+  <w:style w:type="paragraph" w:customStyle="1" w:styleId="Abreviatura">
     <w:name w:val="Abreviatura"/>
     <w:rsid w:val="00B10BD4"/>
     <w:pPr>
@@ -10207,7 +10190,7 @@
       <w:sz w:val="24"/>
     </w:rPr>
   </w:style>
-  <w:style w:type="paragraph" w:styleId="Pargrafocentralizado" w:customStyle="1">
+  <w:style w:type="paragraph" w:customStyle="1" w:styleId="Pargrafocentralizado">
     <w:name w:val="Parágrafo centralizado"/>
     <w:rsid w:val="00B10BD4"/>
     <w:pPr>
@@ -10217,7 +10200,7 @@
       <w:sz w:val="24"/>
     </w:rPr>
   </w:style>
-  <w:style w:type="paragraph" w:styleId="Localedata" w:customStyle="1">
+  <w:style w:type="paragraph" w:customStyle="1" w:styleId="Localedata">
     <w:name w:val="Local e data"/>
     <w:next w:val="Pargrafosimples"/>
     <w:rsid w:val="00B10BD4"/>
@@ -10229,7 +10212,7 @@
       <w:sz w:val="24"/>
     </w:rPr>
   </w:style>
-  <w:style w:type="paragraph" w:styleId="Pargrafosimples" w:customStyle="1">
+  <w:style w:type="paragraph" w:customStyle="1" w:styleId="Pargrafosimples">
     <w:name w:val="Parágrafo simples"/>
     <w:rsid w:val="00B10BD4"/>
     <w:pPr>
@@ -10239,7 +10222,7 @@
       <w:sz w:val="24"/>
     </w:rPr>
   </w:style>
-  <w:style w:type="paragraph" w:styleId="Dadosdotrabalho" w:customStyle="1">
+  <w:style w:type="paragraph" w:customStyle="1" w:styleId="Dadosdotrabalho">
     <w:name w:val="Dados do trabalho"/>
     <w:rsid w:val="00B10BD4"/>
     <w:pPr>
@@ -10277,7 +10260,7 @@
       <w:sz w:val="24"/>
     </w:rPr>
   </w:style>
-  <w:style w:type="paragraph" w:styleId="Itemnumerado1" w:customStyle="1">
+  <w:style w:type="paragraph" w:customStyle="1" w:styleId="Itemnumerado1">
     <w:name w:val="Item numerado 1"/>
     <w:rsid w:val="00B10BD4"/>
     <w:pPr>
@@ -10303,7 +10286,7 @@
       <w:sz w:val="24"/>
     </w:rPr>
   </w:style>
-  <w:style w:type="paragraph" w:styleId="Tabela-nome" w:customStyle="1">
+  <w:style w:type="paragraph" w:customStyle="1" w:styleId="Tabela-nome">
     <w:name w:val="Tabela - nome"/>
     <w:rsid w:val="00B10BD4"/>
     <w:pPr>
@@ -10316,7 +10299,7 @@
       <w:sz w:val="24"/>
     </w:rPr>
   </w:style>
-  <w:style w:type="paragraph" w:styleId="Tabela" w:customStyle="1">
+  <w:style w:type="paragraph" w:customStyle="1" w:styleId="Tabela">
     <w:name w:val="Tabela"/>
     <w:rsid w:val="00B10BD4"/>
     <w:pPr>
@@ -10326,25 +10309,25 @@
       <w:sz w:val="24"/>
     </w:rPr>
   </w:style>
-  <w:style w:type="paragraph" w:styleId="Quadro-nome" w:customStyle="1">
+  <w:style w:type="paragraph" w:customStyle="1" w:styleId="Quadro-nome">
     <w:name w:val="Quadro - nome"/>
     <w:basedOn w:val="Tabela-nome"/>
     <w:rsid w:val="00B10BD4"/>
   </w:style>
-  <w:style w:type="paragraph" w:styleId="Quadro" w:customStyle="1">
+  <w:style w:type="paragraph" w:customStyle="1" w:styleId="Quadro">
     <w:name w:val="Quadro"/>
     <w:basedOn w:val="Tabela"/>
     <w:rsid w:val="00B10BD4"/>
   </w:style>
-  <w:style w:type="paragraph" w:styleId="Catalogao" w:customStyle="1">
+  <w:style w:type="paragraph" w:customStyle="1" w:styleId="Catalogao">
     <w:name w:val="Catalogação"/>
     <w:rsid w:val="00B10BD4"/>
     <w:pPr>
       <w:pBdr>
-        <w:top w:val="single" w:color="auto" w:sz="4" w:space="8"/>
-        <w:left w:val="single" w:color="auto" w:sz="4" w:space="8"/>
-        <w:bottom w:val="single" w:color="auto" w:sz="4" w:space="8"/>
-        <w:right w:val="single" w:color="auto" w:sz="4" w:space="8"/>
+        <w:top w:val="single" w:sz="4" w:space="8" w:color="auto"/>
+        <w:left w:val="single" w:sz="4" w:space="8" w:color="auto"/>
+        <w:bottom w:val="single" w:sz="4" w:space="8" w:color="auto"/>
+        <w:right w:val="single" w:sz="4" w:space="8" w:color="auto"/>
       </w:pBdr>
       <w:tabs>
         <w:tab w:val="left" w:pos="993"/>
@@ -10356,7 +10339,7 @@
       <w:sz w:val="24"/>
     </w:rPr>
   </w:style>
-  <w:style w:type="paragraph" w:styleId="Universidade" w:customStyle="1">
+  <w:style w:type="paragraph" w:customStyle="1" w:styleId="Universidade">
     <w:name w:val="Universidade"/>
     <w:rsid w:val="00B10BD4"/>
     <w:pPr>
@@ -10367,7 +10350,7 @@
       <w:sz w:val="40"/>
     </w:rPr>
   </w:style>
-  <w:style w:type="paragraph" w:styleId="Item1" w:customStyle="1">
+  <w:style w:type="paragraph" w:customStyle="1" w:styleId="Item1">
     <w:name w:val="Item 1"/>
     <w:rsid w:val="00B10BD4"/>
     <w:pPr>
@@ -10385,7 +10368,7 @@
       <w:sz w:val="24"/>
     </w:rPr>
   </w:style>
-  <w:style w:type="paragraph" w:styleId="CIP" w:customStyle="1">
+  <w:style w:type="paragraph" w:customStyle="1" w:styleId="CIP">
     <w:name w:val="CIP"/>
     <w:next w:val="Catalogao"/>
     <w:rsid w:val="00B10BD4"/>
@@ -10399,17 +10382,17 @@
       <w:sz w:val="40"/>
     </w:rPr>
   </w:style>
-  <w:style w:type="paragraph" w:styleId="Figura-cdigo" w:customStyle="1">
+  <w:style w:type="paragraph" w:customStyle="1" w:styleId="Figura-cdigo">
     <w:name w:val="Figura - código"/>
     <w:rsid w:val="00B10BD4"/>
     <w:pPr>
       <w:keepNext/>
       <w:keepLines/>
       <w:pBdr>
-        <w:top w:val="single" w:color="auto" w:sz="4" w:space="1"/>
-        <w:left w:val="single" w:color="auto" w:sz="4" w:space="4"/>
-        <w:bottom w:val="single" w:color="auto" w:sz="4" w:space="1"/>
-        <w:right w:val="single" w:color="auto" w:sz="4" w:space="4"/>
+        <w:top w:val="single" w:sz="4" w:space="1" w:color="auto"/>
+        <w:left w:val="single" w:sz="4" w:space="4" w:color="auto"/>
+        <w:bottom w:val="single" w:sz="4" w:space="1" w:color="auto"/>
+        <w:right w:val="single" w:sz="4" w:space="4" w:color="auto"/>
       </w:pBdr>
     </w:pPr>
     <w:rPr>
@@ -10417,7 +10400,7 @@
       <w:noProof/>
     </w:rPr>
   </w:style>
-  <w:style w:type="paragraph" w:styleId="Faculdade" w:customStyle="1">
+  <w:style w:type="paragraph" w:customStyle="1" w:styleId="Faculdade">
     <w:name w:val="Faculdade"/>
     <w:rsid w:val="00B10BD4"/>
     <w:pPr>
@@ -10428,7 +10411,7 @@
       <w:sz w:val="32"/>
     </w:rPr>
   </w:style>
-  <w:style w:type="paragraph" w:styleId="Figura-cdigo-linha1" w:customStyle="1">
+  <w:style w:type="paragraph" w:customStyle="1" w:styleId="Figura-cdigo-linha1">
     <w:name w:val="Figura - código - linha 1"/>
     <w:basedOn w:val="Figura-cdigo"/>
     <w:next w:val="Figura-cdigo"/>
@@ -10440,7 +10423,7 @@
       <w:snapToGrid w:val="0"/>
     </w:rPr>
   </w:style>
-  <w:style w:type="paragraph" w:styleId="Item2" w:customStyle="1">
+  <w:style w:type="paragraph" w:customStyle="1" w:styleId="Item2">
     <w:name w:val="Item 2"/>
     <w:basedOn w:val="Item1"/>
     <w:rsid w:val="00B10BD4"/>
@@ -10455,7 +10438,7 @@
       <w:ind w:left="1560" w:hanging="426"/>
     </w:pPr>
   </w:style>
-  <w:style w:type="paragraph" w:styleId="Itemnumerado2" w:customStyle="1">
+  <w:style w:type="paragraph" w:customStyle="1" w:styleId="Itemnumerado2">
     <w:name w:val="Item numerado 2"/>
     <w:basedOn w:val="Itemnumerado1"/>
     <w:rsid w:val="00B10BD4"/>
@@ -10543,7 +10526,7 @@
       <w:b/>
     </w:rPr>
   </w:style>
-  <w:style w:type="paragraph" w:styleId="Abstract" w:customStyle="1">
+  <w:style w:type="paragraph" w:customStyle="1" w:styleId="Abstract">
     <w:name w:val="Abstract"/>
     <w:basedOn w:val="Pargrafo"/>
     <w:rsid w:val="00B10BD4"/>
@@ -10554,7 +10537,7 @@
       <w:i/>
     </w:rPr>
   </w:style>
-  <w:style w:type="paragraph" w:styleId="Resumo" w:customStyle="1">
+  <w:style w:type="paragraph" w:customStyle="1" w:styleId="Resumo">
     <w:name w:val="Resumo"/>
     <w:basedOn w:val="Pargrafo"/>
     <w:rsid w:val="00B10BD4"/>
@@ -10562,7 +10545,7 @@
       <w:spacing w:before="0"/>
     </w:pPr>
   </w:style>
-  <w:style w:type="paragraph" w:styleId="Pargrafosemespaoantes" w:customStyle="1">
+  <w:style w:type="paragraph" w:customStyle="1" w:styleId="Pargrafosemespaoantes">
     <w:name w:val="Parágrafo sem espaço antes"/>
     <w:basedOn w:val="Pargrafo"/>
     <w:rsid w:val="00B10BD4"/>
@@ -10570,7 +10553,7 @@
       <w:spacing w:before="0"/>
     </w:pPr>
   </w:style>
-  <w:style w:type="paragraph" w:styleId="Palavras-chaves" w:customStyle="1">
+  <w:style w:type="paragraph" w:customStyle="1" w:styleId="Palavras-chaves">
     <w:name w:val="Palavras-chaves"/>
     <w:basedOn w:val="Resumo"/>
     <w:rsid w:val="00B10BD4"/>
@@ -10579,7 +10562,7 @@
       <w:ind w:firstLine="0"/>
     </w:pPr>
   </w:style>
-  <w:style w:type="paragraph" w:styleId="Key-words" w:customStyle="1">
+  <w:style w:type="paragraph" w:customStyle="1" w:styleId="Key-words">
     <w:name w:val="Key-words"/>
     <w:basedOn w:val="Palavras-chaves"/>
     <w:rsid w:val="00B10BD4"/>
@@ -10592,7 +10575,7 @@
       <w:lang w:val="en-US"/>
     </w:rPr>
   </w:style>
-  <w:style w:type="paragraph" w:styleId="Ttulo10" w:customStyle="1">
+  <w:style w:type="paragraph" w:customStyle="1" w:styleId="Ttulo10">
     <w:name w:val="Título1"/>
     <w:basedOn w:val="Abstract"/>
     <w:rsid w:val="00B10BD4"/>
@@ -10604,7 +10587,7 @@
       <w:lang w:val="en-US"/>
     </w:rPr>
   </w:style>
-  <w:style w:type="character" w:styleId="style5" w:customStyle="1">
+  <w:style w:type="character" w:customStyle="1" w:styleId="style5">
     <w:name w:val="style5"/>
     <w:basedOn w:val="Fontepargpadro"/>
     <w:rsid w:val="00B10BD4"/>
@@ -10631,7 +10614,7 @@
       <w:szCs w:val="24"/>
     </w:rPr>
   </w:style>
-  <w:style w:type="character" w:styleId="Ttulo2Char" w:customStyle="1">
+  <w:style w:type="character" w:customStyle="1" w:styleId="Ttulo2Char">
     <w:name w:val="Título 2 Char"/>
     <w:link w:val="Ttulo2"/>
     <w:rsid w:val="0052593C"/>
@@ -10640,7 +10623,7 @@
       <w:sz w:val="24"/>
     </w:rPr>
   </w:style>
-  <w:style w:type="paragraph" w:styleId="contedodatabela" w:customStyle="1">
+  <w:style w:type="paragraph" w:customStyle="1" w:styleId="contedodatabela">
     <w:name w:val="contedodatabela"/>
     <w:basedOn w:val="Normal"/>
     <w:rsid w:val="00232066"/>
@@ -10658,16 +10641,16 @@
     <w:rsid w:val="00C22155"/>
     <w:tblPr>
       <w:tblBorders>
-        <w:top w:val="single" w:color="000000" w:sz="4" w:space="0"/>
-        <w:left w:val="single" w:color="000000" w:sz="4" w:space="0"/>
-        <w:bottom w:val="single" w:color="000000" w:sz="4" w:space="0"/>
-        <w:right w:val="single" w:color="000000" w:sz="4" w:space="0"/>
-        <w:insideH w:val="single" w:color="000000" w:sz="4" w:space="0"/>
-        <w:insideV w:val="single" w:color="000000" w:sz="4" w:space="0"/>
+        <w:top w:val="single" w:sz="4" w:space="0" w:color="000000"/>
+        <w:left w:val="single" w:sz="4" w:space="0" w:color="000000"/>
+        <w:bottom w:val="single" w:sz="4" w:space="0" w:color="000000"/>
+        <w:right w:val="single" w:sz="4" w:space="0" w:color="000000"/>
+        <w:insideH w:val="single" w:sz="4" w:space="0" w:color="000000"/>
+        <w:insideV w:val="single" w:sz="4" w:space="0" w:color="000000"/>
       </w:tblBorders>
     </w:tblPr>
   </w:style>
-  <w:style w:type="character" w:styleId="Ttulo3Char" w:customStyle="1">
+  <w:style w:type="character" w:customStyle="1" w:styleId="Ttulo3Char">
     <w:name w:val="Título 3 Char"/>
     <w:link w:val="Ttulo3"/>
     <w:rsid w:val="00DD3CA6"/>
@@ -10676,7 +10659,7 @@
       <w:lang w:bidi="ar-SA"/>
     </w:rPr>
   </w:style>
-  <w:style w:type="character" w:styleId="TtuloChar" w:customStyle="1">
+  <w:style w:type="character" w:customStyle="1" w:styleId="TtuloChar">
     <w:name w:val="Título Char"/>
     <w:link w:val="Ttulo"/>
     <w:rsid w:val="00440BE2"/>
@@ -10686,7 +10669,7 @@
       <w:lang w:bidi="ar-SA"/>
     </w:rPr>
   </w:style>
-  <w:style w:type="paragraph" w:styleId="SemEspao" w:customStyle="1">
+  <w:style w:type="paragraph" w:customStyle="1" w:styleId="SemEspao">
     <w:name w:val="Sem Espaço"/>
     <w:basedOn w:val="SemEspaamento"/>
     <w:link w:val="SemEspaoChar"/>
@@ -10699,18 +10682,18 @@
       <w:jc w:val="both"/>
     </w:pPr>
     <w:rPr>
-      <w:rFonts w:ascii="Arial" w:hAnsi="Arial" w:eastAsia="Calibri"/>
+      <w:rFonts w:ascii="Arial" w:eastAsia="Calibri" w:hAnsi="Arial"/>
       <w:b/>
       <w:szCs w:val="24"/>
       <w:lang w:eastAsia="en-US"/>
     </w:rPr>
   </w:style>
-  <w:style w:type="character" w:styleId="SemEspaoChar" w:customStyle="1">
+  <w:style w:type="character" w:customStyle="1" w:styleId="SemEspaoChar">
     <w:name w:val="Sem Espaço Char"/>
     <w:link w:val="SemEspao"/>
     <w:rsid w:val="00D75803"/>
     <w:rPr>
-      <w:rFonts w:ascii="Arial" w:hAnsi="Arial" w:eastAsia="Calibri" w:cs="Arial"/>
+      <w:rFonts w:ascii="Arial" w:eastAsia="Calibri" w:hAnsi="Arial" w:cs="Arial"/>
       <w:b/>
       <w:sz w:val="24"/>
       <w:szCs w:val="24"/>
@@ -10729,7 +10712,7 @@
       <w:sz w:val="24"/>
     </w:rPr>
   </w:style>
-  <w:style w:type="character" w:styleId="CabealhoChar" w:customStyle="1">
+  <w:style w:type="character" w:customStyle="1" w:styleId="CabealhoChar">
     <w:name w:val="Cabeçalho Char"/>
     <w:link w:val="Cabealho"/>
     <w:uiPriority w:val="99"/>
@@ -10739,7 +10722,7 @@
       <w:lang w:bidi="ar-SA"/>
     </w:rPr>
   </w:style>
-  <w:style w:type="character" w:styleId="RodapChar" w:customStyle="1">
+  <w:style w:type="character" w:customStyle="1" w:styleId="RodapChar">
     <w:name w:val="Rodapé Char"/>
     <w:link w:val="Rodap"/>
     <w:uiPriority w:val="99"/>
@@ -10748,12 +10731,12 @@
       <w:sz w:val="24"/>
     </w:rPr>
   </w:style>
-  <w:style w:type="character" w:styleId="hps" w:customStyle="1">
+  <w:style w:type="character" w:customStyle="1" w:styleId="hps">
     <w:name w:val="hps"/>
     <w:basedOn w:val="Fontepargpadro"/>
     <w:rsid w:val="00E536B4"/>
   </w:style>
-  <w:style w:type="numbering" w:styleId="Estilo1" w:customStyle="1">
+  <w:style w:type="numbering" w:customStyle="1" w:styleId="Estilo1">
     <w:name w:val="Estilo1"/>
     <w:rsid w:val="001424B9"/>
     <w:pPr>
@@ -10827,7 +10810,7 @@
       <w:lang w:eastAsia="en-US"/>
     </w:rPr>
   </w:style>
-  <w:style w:type="paragraph" w:styleId="Anexo" w:customStyle="1">
+  <w:style w:type="paragraph" w:customStyle="1" w:styleId="Anexo">
     <w:name w:val="Anexo"/>
     <w:next w:val="Commarcadores4"/>
     <w:qFormat/>
@@ -10867,7 +10850,7 @@
       <w:contextualSpacing/>
     </w:pPr>
   </w:style>
-  <w:style w:type="character" w:styleId="TextodebaloChar" w:customStyle="1">
+  <w:style w:type="character" w:customStyle="1" w:styleId="TextodebaloChar">
     <w:name w:val="Texto de balão Char"/>
     <w:link w:val="Textodebalo"/>
     <w:rsid w:val="0035270A"/>
@@ -10877,7 +10860,7 @@
       <w:szCs w:val="16"/>
     </w:rPr>
   </w:style>
-  <w:style w:type="paragraph" w:styleId="Apndice" w:customStyle="1">
+  <w:style w:type="paragraph" w:customStyle="1" w:styleId="Apndice">
     <w:name w:val="Apêndice"/>
     <w:qFormat/>
     <w:rsid w:val="00D65E49"/>
@@ -10892,39 +10875,6 @@
     </w:rPr>
   </w:style>
 </w:styles>
-</file>
-
-<file path=word/glossary/document.xml><?xml version="1.0" encoding="utf-8"?>
-<w:glossaryDocument xmlns:w14="http://schemas.microsoft.com/office/word/2010/wordml" xmlns:w="http://schemas.openxmlformats.org/wordprocessingml/2006/main">
-  <w:docParts>
-    <w:docPart>
-      <w:docPartPr>
-        <w:name w:val="DefaultPlaceholder_1081868574"/>
-        <w:category>
-          <w:name w:val="General"/>
-          <w:gallery w:val="placeholder"/>
-        </w:category>
-        <w:types>
-          <w:type w:val="bbPlcHdr"/>
-        </w:types>
-        <w:behaviors>
-          <w:behavior w:val="content"/>
-        </w:behaviors>
-        <w:guid w:val="{712eed10-7dd7-473f-937a-82e06b414fdb}"/>
-      </w:docPartPr>
-      <w:docPartBody>
-        <w:p>
-          <w:r>
-            <w:rPr>
-              <w:rStyle w:val="PlaceholderText"/>
-            </w:rPr>
-            <w:t/>
-          </w:r>
-        </w:p>
-      </w:docPartBody>
-    </w:docPart>
-  </w:docParts>
-</w:glossaryDocument>
 </file>
 
 <file path=word/theme/theme1.xml><?xml version="1.0" encoding="utf-8"?>
@@ -11211,10 +11161,21 @@
 </file>
 
 <file path=customXml/item1.xml><?xml version="1.0" encoding="utf-8"?>
-<b:Sources xmlns:b="http://schemas.openxmlformats.org/officeDocument/2006/bibliography" xmlns="http://schemas.openxmlformats.org/officeDocument/2006/bibliography" SelectedStyle="\APA.XSL" StyleName="APA"/>
+<p:properties xmlns:p="http://schemas.microsoft.com/office/2006/metadata/properties" xmlns:xsi="http://www.w3.org/2001/XMLSchema-instance" xmlns:pc="http://schemas.microsoft.com/office/infopath/2007/PartnerControls">
+  <documentManagement/>
+</p:properties>
 </file>
 
 <file path=customXml/item2.xml><?xml version="1.0" encoding="utf-8"?>
+<?mso-contentType ?>
+<FormTemplates xmlns="http://schemas.microsoft.com/sharepoint/v3/contenttype/forms">
+  <Display>DocumentLibraryForm</Display>
+  <Edit>DocumentLibraryForm</Edit>
+  <New>DocumentLibraryForm</New>
+</FormTemplates>
+</file>
+
+<file path=customXml/item3.xml><?xml version="1.0" encoding="utf-8"?>
 <ct:contentTypeSchema xmlns:ct="http://schemas.microsoft.com/office/2006/metadata/contentType" xmlns:ma="http://schemas.microsoft.com/office/2006/metadata/properties/metaAttributes" ct:_="" ma:_="" ma:contentTypeName="Documento" ma:contentTypeID="0x010100FF33F66F804B4D49AAA3ACD3A2BB6BED" ma:contentTypeVersion="4" ma:contentTypeDescription="Crie um novo documento." ma:contentTypeScope="" ma:versionID="35563e1b0f5054b18b17940f79e394d4">
   <xsd:schema xmlns:xsd="http://www.w3.org/2001/XMLSchema" xmlns:xs="http://www.w3.org/2001/XMLSchema" xmlns:p="http://schemas.microsoft.com/office/2006/metadata/properties" xmlns:ns2="2b27184c-fad0-44bf-8a16-f94ff7fe2173" targetNamespace="http://schemas.microsoft.com/office/2006/metadata/properties" ma:root="true" ma:fieldsID="ee169c34ba1c4748b3cdab97d0865835" ns2:_="">
     <xsd:import namespace="2b27184c-fad0-44bf-8a16-f94ff7fe2173"/>
@@ -11358,37 +11319,49 @@
 </ct:contentTypeSchema>
 </file>
 
-<file path=customXml/item3.xml><?xml version="1.0" encoding="utf-8"?>
-<?mso-contentType ?>
-<FormTemplates xmlns="http://schemas.microsoft.com/sharepoint/v3/contenttype/forms">
-  <Display>DocumentLibraryForm</Display>
-  <Edit>DocumentLibraryForm</Edit>
-  <New>DocumentLibraryForm</New>
-</FormTemplates>
-</file>
-
 <file path=customXml/item4.xml><?xml version="1.0" encoding="utf-8"?>
-<p:properties xmlns:p="http://schemas.microsoft.com/office/2006/metadata/properties" xmlns:xsi="http://www.w3.org/2001/XMLSchema-instance" xmlns:pc="http://schemas.microsoft.com/office/infopath/2007/PartnerControls">
-  <documentManagement/>
-</p:properties>
+<b:Sources xmlns:b="http://schemas.openxmlformats.org/officeDocument/2006/bibliography" xmlns="http://schemas.openxmlformats.org/officeDocument/2006/bibliography" SelectedStyle="\APA.XSL" StyleName="APA"/>
 </file>
 
 <file path=customXml/itemProps1.xml><?xml version="1.0" encoding="utf-8"?>
-<ds:datastoreItem xmlns:ds="http://schemas.openxmlformats.org/officeDocument/2006/customXml" ds:itemID="{7A6019F6-B001-416E-894D-B81B04FCEAA0}">
+<ds:datastoreItem xmlns:ds="http://schemas.openxmlformats.org/officeDocument/2006/customXml" ds:itemID="{7762AFF8-5A06-497A-AEA1-819F616E5047}">
   <ds:schemaRefs>
-    <ds:schemaRef ds:uri="http://schemas.openxmlformats.org/officeDocument/2006/bibliography"/>
+    <ds:schemaRef ds:uri="http://schemas.microsoft.com/office/2006/metadata/properties"/>
+    <ds:schemaRef ds:uri="http://schemas.microsoft.com/office/infopath/2007/PartnerControls"/>
   </ds:schemaRefs>
 </ds:datastoreItem>
 </file>
 
 <file path=customXml/itemProps2.xml><?xml version="1.0" encoding="utf-8"?>
-<ds:datastoreItem xmlns:ds="http://schemas.openxmlformats.org/officeDocument/2006/customXml" ds:itemID="{1D215659-7484-47C8-86AD-4D487F654A46}"/>
+<ds:datastoreItem xmlns:ds="http://schemas.openxmlformats.org/officeDocument/2006/customXml" ds:itemID="{87F41EE9-D0ED-46D2-98A3-6ADED8281B26}">
+  <ds:schemaRefs>
+    <ds:schemaRef ds:uri="http://schemas.microsoft.com/sharepoint/v3/contenttype/forms"/>
+  </ds:schemaRefs>
+</ds:datastoreItem>
 </file>
 
 <file path=customXml/itemProps3.xml><?xml version="1.0" encoding="utf-8"?>
-<ds:datastoreItem xmlns:ds="http://schemas.openxmlformats.org/officeDocument/2006/customXml" ds:itemID="{87F41EE9-D0ED-46D2-98A3-6ADED8281B26}"/>
+<ds:datastoreItem xmlns:ds="http://schemas.openxmlformats.org/officeDocument/2006/customXml" ds:itemID="{1D215659-7484-47C8-86AD-4D487F654A46}">
+  <ds:schemaRefs>
+    <ds:schemaRef ds:uri="http://schemas.microsoft.com/office/2006/metadata/contentType"/>
+    <ds:schemaRef ds:uri="http://schemas.microsoft.com/office/2006/metadata/properties/metaAttributes"/>
+    <ds:schemaRef ds:uri="http://www.w3.org/2001/XMLSchema"/>
+    <ds:schemaRef ds:uri="http://schemas.microsoft.com/office/2006/metadata/properties"/>
+    <ds:schemaRef ds:uri="2b27184c-fad0-44bf-8a16-f94ff7fe2173"/>
+    <ds:schemaRef ds:uri="http://schemas.microsoft.com/office/2006/documentManagement/types"/>
+    <ds:schemaRef ds:uri="http://schemas.microsoft.com/office/infopath/2007/PartnerControls"/>
+    <ds:schemaRef ds:uri="http://schemas.openxmlformats.org/package/2006/metadata/core-properties"/>
+    <ds:schemaRef ds:uri="http://purl.org/dc/elements/1.1/"/>
+    <ds:schemaRef ds:uri="http://purl.org/dc/terms/"/>
+    <ds:schemaRef ds:uri="http://schemas.microsoft.com/internal/obd"/>
+  </ds:schemaRefs>
+</ds:datastoreItem>
 </file>
 
 <file path=customXml/itemProps4.xml><?xml version="1.0" encoding="utf-8"?>
-<ds:datastoreItem xmlns:ds="http://schemas.openxmlformats.org/officeDocument/2006/customXml" ds:itemID="{7762AFF8-5A06-497A-AEA1-819F616E5047}"/>
+<ds:datastoreItem xmlns:ds="http://schemas.openxmlformats.org/officeDocument/2006/customXml" ds:itemID="{82D4E74A-7440-4A00-9798-873B3DE0C844}">
+  <ds:schemaRefs>
+    <ds:schemaRef ds:uri="http://schemas.openxmlformats.org/officeDocument/2006/bibliography"/>
+  </ds:schemaRefs>
+</ds:datastoreItem>
 </file>
</xml_diff>

<commit_message>
:docs: Adicionando dois parágrafos da introdução
</commit_message>
<xml_diff>
--- a/DocumentosDMC/DMC.docx
+++ b/DocumentosDMC/DMC.docx
@@ -1,6 +1,6 @@
 
 <file path=word/document.xml><?xml version="1.0" encoding="utf-8"?>
-<w:document xmlns:wpc="http://schemas.microsoft.com/office/word/2010/wordprocessingCanvas" xmlns:cx="http://schemas.microsoft.com/office/drawing/2014/chartex" xmlns:cx1="http://schemas.microsoft.com/office/drawing/2015/9/8/chartex" xmlns:cx2="http://schemas.microsoft.com/office/drawing/2015/10/21/chartex" xmlns:cx3="http://schemas.microsoft.com/office/drawing/2016/5/9/chartex" xmlns:cx4="http://schemas.microsoft.com/office/drawing/2016/5/10/chartex" xmlns:cx5="http://schemas.microsoft.com/office/drawing/2016/5/11/chartex" xmlns:cx6="http://schemas.microsoft.com/office/drawing/2016/5/12/chartex" xmlns:cx7="http://schemas.microsoft.com/office/drawing/2016/5/13/chartex" xmlns:cx8="http://schemas.microsoft.com/office/drawing/2016/5/14/chartex" xmlns:mc="http://schemas.openxmlformats.org/markup-compatibility/2006" xmlns:aink="http://schemas.microsoft.com/office/drawing/2016/ink" xmlns:am3d="http://schemas.microsoft.com/office/drawing/2017/model3d" xmlns:o="urn:schemas-microsoft-com:office:office" xmlns:r="http://schemas.openxmlformats.org/officeDocument/2006/relationships" xmlns:m="http://schemas.openxmlformats.org/officeDocument/2006/math" xmlns:v="urn:schemas-microsoft-com:vml" xmlns:wp14="http://schemas.microsoft.com/office/word/2010/wordprocessingDrawing" xmlns:wp="http://schemas.openxmlformats.org/drawingml/2006/wordprocessingDrawing" xmlns:w10="urn:schemas-microsoft-com:office:word" xmlns:w="http://schemas.openxmlformats.org/wordprocessingml/2006/main" xmlns:w14="http://schemas.microsoft.com/office/word/2010/wordml" xmlns:w15="http://schemas.microsoft.com/office/word/2012/wordml" xmlns:w16cid="http://schemas.microsoft.com/office/word/2016/wordml/cid" xmlns:w16se="http://schemas.microsoft.com/office/word/2015/wordml/symex" xmlns:wpg="http://schemas.microsoft.com/office/word/2010/wordprocessingGroup" xmlns:wpi="http://schemas.microsoft.com/office/word/2010/wordprocessingInk" xmlns:wne="http://schemas.microsoft.com/office/word/2006/wordml" xmlns:wps="http://schemas.microsoft.com/office/word/2010/wordprocessingShape" mc:Ignorable="w14 w15 w16se w16cid wp14">
+<w:document xmlns:wpc="http://schemas.microsoft.com/office/word/2010/wordprocessingCanvas" xmlns:cx="http://schemas.microsoft.com/office/drawing/2014/chartex" xmlns:cx1="http://schemas.microsoft.com/office/drawing/2015/9/8/chartex" xmlns:cx2="http://schemas.microsoft.com/office/drawing/2015/10/21/chartex" xmlns:cx3="http://schemas.microsoft.com/office/drawing/2016/5/9/chartex" xmlns:cx4="http://schemas.microsoft.com/office/drawing/2016/5/10/chartex" xmlns:cx5="http://schemas.microsoft.com/office/drawing/2016/5/11/chartex" xmlns:cx6="http://schemas.microsoft.com/office/drawing/2016/5/12/chartex" xmlns:cx7="http://schemas.microsoft.com/office/drawing/2016/5/13/chartex" xmlns:cx8="http://schemas.microsoft.com/office/drawing/2016/5/14/chartex" xmlns:mc="http://schemas.openxmlformats.org/markup-compatibility/2006" xmlns:aink="http://schemas.microsoft.com/office/drawing/2016/ink" xmlns:am3d="http://schemas.microsoft.com/office/drawing/2017/model3d" xmlns:o="urn:schemas-microsoft-com:office:office" xmlns:oel="http://schemas.microsoft.com/office/2019/extlst" xmlns:r="http://schemas.openxmlformats.org/officeDocument/2006/relationships" xmlns:m="http://schemas.openxmlformats.org/officeDocument/2006/math" xmlns:v="urn:schemas-microsoft-com:vml" xmlns:wp14="http://schemas.microsoft.com/office/word/2010/wordprocessingDrawing" xmlns:wp="http://schemas.openxmlformats.org/drawingml/2006/wordprocessingDrawing" xmlns:w10="urn:schemas-microsoft-com:office:word" xmlns:w="http://schemas.openxmlformats.org/wordprocessingml/2006/main" xmlns:w14="http://schemas.microsoft.com/office/word/2010/wordml" xmlns:w15="http://schemas.microsoft.com/office/word/2012/wordml" xmlns:w16cex="http://schemas.microsoft.com/office/word/2018/wordml/cex" xmlns:w16cid="http://schemas.microsoft.com/office/word/2016/wordml/cid" xmlns:w16="http://schemas.microsoft.com/office/word/2018/wordml" xmlns:w16sdtdh="http://schemas.microsoft.com/office/word/2020/wordml/sdtdatahash" xmlns:w16se="http://schemas.microsoft.com/office/word/2015/wordml/symex" xmlns:wpg="http://schemas.microsoft.com/office/word/2010/wordprocessingGroup" xmlns:wpi="http://schemas.microsoft.com/office/word/2010/wordprocessingInk" xmlns:wne="http://schemas.microsoft.com/office/word/2006/wordml" xmlns:wps="http://schemas.microsoft.com/office/word/2010/wordprocessingShape" mc:Ignorable="w14 w15 w16se w16cid w16 w16cex w16sdtdh wp14">
   <w:body>
     <w:p>
       <w:pPr>
@@ -312,7 +312,25 @@
         <w:rPr>
           <w:szCs w:val="24"/>
         </w:rPr>
-        <w:t xml:space="preserve">Tópicos Avançado de </w:t>
+        <w:t>T</w:t>
+      </w:r>
+      <w:r>
+        <w:rPr>
+          <w:szCs w:val="24"/>
+        </w:rPr>
+        <w:t>écnica</w:t>
+      </w:r>
+      <w:r>
+        <w:rPr>
+          <w:szCs w:val="24"/>
+        </w:rPr>
+        <w:t>s</w:t>
+      </w:r>
+      <w:r>
+        <w:rPr>
+          <w:szCs w:val="24"/>
+        </w:rPr>
+        <w:t xml:space="preserve"> Avançado de </w:t>
       </w:r>
       <w:r>
         <w:rPr>
@@ -3101,8 +3119,12 @@
           <w:szCs w:val="24"/>
         </w:rPr>
       </w:pPr>
-      <w:bookmarkStart w:id="8" w:name="_GoBack"/>
-      <w:bookmarkEnd w:id="8"/>
+      <w:r>
+        <w:rPr>
+          <w:szCs w:val="24"/>
+        </w:rPr>
+        <w:t>Este projeto propõe um sistema Gerenciador de Documentos</w:t>
+      </w:r>
     </w:p>
     <w:p>
       <w:pPr>
@@ -3439,13 +3461,13 @@
           <w:szCs w:val="24"/>
         </w:rPr>
       </w:pPr>
-      <w:bookmarkStart w:id="9" w:name="_Toc253375253"/>
-      <w:bookmarkStart w:id="10" w:name="_Toc311655756"/>
-      <w:bookmarkStart w:id="11" w:name="_Toc311656223"/>
-      <w:bookmarkStart w:id="12" w:name="_Toc311656310"/>
-      <w:bookmarkStart w:id="13" w:name="_Toc311656577"/>
-      <w:bookmarkStart w:id="14" w:name="_Toc311676927"/>
-      <w:bookmarkStart w:id="15" w:name="_Toc311677295"/>
+      <w:bookmarkStart w:id="8" w:name="_Toc253375253"/>
+      <w:bookmarkStart w:id="9" w:name="_Toc311655756"/>
+      <w:bookmarkStart w:id="10" w:name="_Toc311656223"/>
+      <w:bookmarkStart w:id="11" w:name="_Toc311656310"/>
+      <w:bookmarkStart w:id="12" w:name="_Toc311656577"/>
+      <w:bookmarkStart w:id="13" w:name="_Toc311676927"/>
+      <w:bookmarkStart w:id="14" w:name="_Toc311677295"/>
       <w:r>
         <w:rPr>
           <w:szCs w:val="24"/>
@@ -3453,27 +3475,27 @@
         <w:lastRenderedPageBreak/>
         <w:t xml:space="preserve">  </w:t>
       </w:r>
-      <w:bookmarkStart w:id="16" w:name="_Toc144809990"/>
+      <w:bookmarkStart w:id="15" w:name="_Toc144809990"/>
       <w:r>
         <w:rPr>
           <w:szCs w:val="24"/>
         </w:rPr>
         <w:t>LEVANTAMENTO DE REQUISITOS</w:t>
       </w:r>
+      <w:bookmarkEnd w:id="8"/>
       <w:bookmarkEnd w:id="9"/>
       <w:bookmarkEnd w:id="10"/>
       <w:bookmarkEnd w:id="11"/>
       <w:bookmarkEnd w:id="12"/>
       <w:bookmarkEnd w:id="13"/>
       <w:bookmarkEnd w:id="14"/>
+      <w:r>
+        <w:rPr>
+          <w:szCs w:val="24"/>
+        </w:rPr>
+        <w:t xml:space="preserve"> DE SOFTWARE</w:t>
+      </w:r>
       <w:bookmarkEnd w:id="15"/>
-      <w:r>
-        <w:rPr>
-          <w:szCs w:val="24"/>
-        </w:rPr>
-        <w:t xml:space="preserve"> DE SOFTWARE</w:t>
-      </w:r>
-      <w:bookmarkEnd w:id="16"/>
     </w:p>
     <w:p>
       <w:pPr>
@@ -3499,31 +3521,31 @@
           <w:szCs w:val="24"/>
         </w:rPr>
       </w:pPr>
-      <w:bookmarkStart w:id="17" w:name="_Toc311655848"/>
-      <w:bookmarkStart w:id="18" w:name="_Toc311655928"/>
-      <w:bookmarkStart w:id="19" w:name="_Toc311656059"/>
-      <w:bookmarkStart w:id="20" w:name="_Toc311656108"/>
-      <w:bookmarkStart w:id="21" w:name="_Toc311656224"/>
-      <w:bookmarkStart w:id="22" w:name="_Toc144809991"/>
-      <w:bookmarkStart w:id="23" w:name="_Toc253375254"/>
-      <w:bookmarkStart w:id="24" w:name="_Toc311655757"/>
-      <w:bookmarkStart w:id="25" w:name="_Toc311656228"/>
-      <w:bookmarkStart w:id="26" w:name="_Toc311656311"/>
-      <w:bookmarkStart w:id="27" w:name="_Toc311656578"/>
-      <w:bookmarkStart w:id="28" w:name="_Toc311676928"/>
-      <w:bookmarkStart w:id="29" w:name="_Toc311677296"/>
+      <w:bookmarkStart w:id="16" w:name="_Toc311655848"/>
+      <w:bookmarkStart w:id="17" w:name="_Toc311655928"/>
+      <w:bookmarkStart w:id="18" w:name="_Toc311656059"/>
+      <w:bookmarkStart w:id="19" w:name="_Toc311656108"/>
+      <w:bookmarkStart w:id="20" w:name="_Toc311656224"/>
+      <w:bookmarkStart w:id="21" w:name="_Toc144809991"/>
+      <w:bookmarkStart w:id="22" w:name="_Toc253375254"/>
+      <w:bookmarkStart w:id="23" w:name="_Toc311655757"/>
+      <w:bookmarkStart w:id="24" w:name="_Toc311656228"/>
+      <w:bookmarkStart w:id="25" w:name="_Toc311656311"/>
+      <w:bookmarkStart w:id="26" w:name="_Toc311656578"/>
+      <w:bookmarkStart w:id="27" w:name="_Toc311676928"/>
+      <w:bookmarkStart w:id="28" w:name="_Toc311677296"/>
+      <w:bookmarkEnd w:id="16"/>
       <w:bookmarkEnd w:id="17"/>
       <w:bookmarkEnd w:id="18"/>
       <w:bookmarkEnd w:id="19"/>
       <w:bookmarkEnd w:id="20"/>
+      <w:r>
+        <w:rPr>
+          <w:szCs w:val="24"/>
+        </w:rPr>
+        <w:t>Descrição dos objetivos do sistema</w:t>
+      </w:r>
       <w:bookmarkEnd w:id="21"/>
-      <w:r>
-        <w:rPr>
-          <w:szCs w:val="24"/>
-        </w:rPr>
-        <w:t>Descrição dos objetivos do sistema</w:t>
-      </w:r>
-      <w:bookmarkEnd w:id="22"/>
     </w:p>
     <w:p>
       <w:pPr>
@@ -3544,14 +3566,14 @@
           <w:szCs w:val="24"/>
         </w:rPr>
       </w:pPr>
-      <w:bookmarkStart w:id="30" w:name="_Toc144809992"/>
+      <w:bookmarkStart w:id="29" w:name="_Toc144809992"/>
       <w:r>
         <w:rPr>
           <w:szCs w:val="24"/>
         </w:rPr>
         <w:t>Descrição do sistema atual</w:t>
       </w:r>
-      <w:bookmarkEnd w:id="30"/>
+      <w:bookmarkEnd w:id="29"/>
     </w:p>
     <w:p>
       <w:pPr>
@@ -3573,20 +3595,49 @@
         </w:rPr>
         <w:t xml:space="preserve"> </w:t>
       </w:r>
-      <w:bookmarkStart w:id="31" w:name="_Toc144809993"/>
+      <w:bookmarkStart w:id="30" w:name="_Toc144809993"/>
+      <w:bookmarkEnd w:id="22"/>
       <w:bookmarkEnd w:id="23"/>
       <w:bookmarkEnd w:id="24"/>
       <w:bookmarkEnd w:id="25"/>
       <w:bookmarkEnd w:id="26"/>
       <w:bookmarkEnd w:id="27"/>
       <w:bookmarkEnd w:id="28"/>
-      <w:bookmarkEnd w:id="29"/>
       <w:r>
         <w:rPr>
           <w:szCs w:val="24"/>
         </w:rPr>
         <w:t>Descrição dos principais problemas</w:t>
       </w:r>
+      <w:bookmarkEnd w:id="30"/>
+    </w:p>
+    <w:p>
+      <w:pPr>
+        <w:rPr>
+          <w:szCs w:val="24"/>
+        </w:rPr>
+      </w:pPr>
+    </w:p>
+    <w:p>
+      <w:pPr>
+        <w:pStyle w:val="Ttulo2"/>
+        <w:rPr>
+          <w:szCs w:val="24"/>
+        </w:rPr>
+      </w:pPr>
+      <w:r>
+        <w:rPr>
+          <w:szCs w:val="24"/>
+        </w:rPr>
+        <w:t xml:space="preserve"> </w:t>
+      </w:r>
+      <w:bookmarkStart w:id="31" w:name="_Toc144809994"/>
+      <w:r>
+        <w:rPr>
+          <w:szCs w:val="24"/>
+        </w:rPr>
+        <w:t>Descrição dos requisitos funcionais</w:t>
+      </w:r>
       <w:bookmarkEnd w:id="31"/>
     </w:p>
     <w:p>
@@ -3603,43 +3654,14 @@
           <w:szCs w:val="24"/>
         </w:rPr>
       </w:pPr>
-      <w:r>
-        <w:rPr>
-          <w:szCs w:val="24"/>
-        </w:rPr>
-        <w:t xml:space="preserve"> </w:t>
-      </w:r>
-      <w:bookmarkStart w:id="32" w:name="_Toc144809994"/>
-      <w:r>
-        <w:rPr>
-          <w:szCs w:val="24"/>
-        </w:rPr>
-        <w:t>Descrição dos requisitos funcionais</w:t>
+      <w:bookmarkStart w:id="32" w:name="_Toc144809995"/>
+      <w:r>
+        <w:rPr>
+          <w:szCs w:val="24"/>
+        </w:rPr>
+        <w:t>Descrição dos requisitos não funcionais</w:t>
       </w:r>
       <w:bookmarkEnd w:id="32"/>
-    </w:p>
-    <w:p>
-      <w:pPr>
-        <w:rPr>
-          <w:szCs w:val="24"/>
-        </w:rPr>
-      </w:pPr>
-    </w:p>
-    <w:p>
-      <w:pPr>
-        <w:pStyle w:val="Ttulo2"/>
-        <w:rPr>
-          <w:szCs w:val="24"/>
-        </w:rPr>
-      </w:pPr>
-      <w:bookmarkStart w:id="33" w:name="_Toc144809995"/>
-      <w:r>
-        <w:rPr>
-          <w:szCs w:val="24"/>
-        </w:rPr>
-        <w:t>Descrição dos requisitos não funcionais</w:t>
-      </w:r>
-      <w:bookmarkEnd w:id="33"/>
     </w:p>
     <w:p>
       <w:pPr>
@@ -3817,7 +3839,7 @@
         <w:lastRenderedPageBreak/>
         <w:t xml:space="preserve"> </w:t>
       </w:r>
-      <w:bookmarkStart w:id="34" w:name="_Toc144809996"/>
+      <w:bookmarkStart w:id="33" w:name="_Toc144809996"/>
       <w:r>
         <w:rPr>
           <w:szCs w:val="24"/>
@@ -3836,7 +3858,7 @@
         </w:rPr>
         <w:t xml:space="preserve"> UML</w:t>
       </w:r>
-      <w:bookmarkEnd w:id="34"/>
+      <w:bookmarkEnd w:id="33"/>
     </w:p>
     <w:p>
       <w:pPr>
@@ -3861,14 +3883,14 @@
           <w:szCs w:val="24"/>
         </w:rPr>
       </w:pPr>
-      <w:bookmarkStart w:id="35" w:name="_Toc144809997"/>
+      <w:bookmarkStart w:id="34" w:name="_Toc144809997"/>
       <w:r>
         <w:rPr>
           <w:szCs w:val="24"/>
         </w:rPr>
         <w:t>3.1 Diagrama de Classes</w:t>
       </w:r>
-      <w:bookmarkEnd w:id="35"/>
+      <w:bookmarkEnd w:id="34"/>
     </w:p>
     <w:p>
       <w:pPr>
@@ -4007,7 +4029,7 @@
           <w:szCs w:val="24"/>
         </w:rPr>
       </w:pPr>
-      <w:bookmarkStart w:id="36" w:name="_Toc144809998"/>
+      <w:bookmarkStart w:id="35" w:name="_Toc144809998"/>
       <w:r>
         <w:rPr>
           <w:szCs w:val="24"/>
@@ -4026,7 +4048,7 @@
         </w:rPr>
         <w:t xml:space="preserve"> Dicionário de classes</w:t>
       </w:r>
-      <w:bookmarkEnd w:id="36"/>
+      <w:bookmarkEnd w:id="35"/>
     </w:p>
     <w:p>
       <w:pPr>
@@ -4298,7 +4320,7 @@
           <w:szCs w:val="24"/>
         </w:rPr>
       </w:pPr>
-      <w:bookmarkStart w:id="37" w:name="_Toc144809999"/>
+      <w:bookmarkStart w:id="36" w:name="_Toc144809999"/>
       <w:r>
         <w:rPr>
           <w:szCs w:val="24"/>
@@ -4323,7 +4345,7 @@
         </w:rPr>
         <w:t xml:space="preserve"> Definição dos Atores</w:t>
       </w:r>
-      <w:bookmarkEnd w:id="37"/>
+      <w:bookmarkEnd w:id="36"/>
     </w:p>
     <w:p>
       <w:pPr>
@@ -4380,15 +4402,15 @@
           <w:szCs w:val="24"/>
         </w:rPr>
       </w:pPr>
-      <w:bookmarkStart w:id="38" w:name="_Toc253375267"/>
-      <w:bookmarkStart w:id="39" w:name="_Toc311655770"/>
-      <w:bookmarkStart w:id="40" w:name="_Toc311656242"/>
-      <w:bookmarkStart w:id="41" w:name="_Toc311656324"/>
-      <w:bookmarkStart w:id="42" w:name="_Toc311656591"/>
-      <w:bookmarkStart w:id="43" w:name="_Toc311676941"/>
-      <w:bookmarkStart w:id="44" w:name="_Toc311677309"/>
-      <w:bookmarkStart w:id="45" w:name="_Toc356377170"/>
-      <w:bookmarkStart w:id="46" w:name="_Toc144810000"/>
+      <w:bookmarkStart w:id="37" w:name="_Toc253375267"/>
+      <w:bookmarkStart w:id="38" w:name="_Toc311655770"/>
+      <w:bookmarkStart w:id="39" w:name="_Toc311656242"/>
+      <w:bookmarkStart w:id="40" w:name="_Toc311656324"/>
+      <w:bookmarkStart w:id="41" w:name="_Toc311656591"/>
+      <w:bookmarkStart w:id="42" w:name="_Toc311676941"/>
+      <w:bookmarkStart w:id="43" w:name="_Toc311677309"/>
+      <w:bookmarkStart w:id="44" w:name="_Toc356377170"/>
+      <w:bookmarkStart w:id="45" w:name="_Toc144810000"/>
       <w:r>
         <w:rPr>
           <w:szCs w:val="24"/>
@@ -4413,6 +4435,7 @@
         </w:rPr>
         <w:t>Lista de Casos de Uso</w:t>
       </w:r>
+      <w:bookmarkEnd w:id="37"/>
       <w:bookmarkEnd w:id="38"/>
       <w:bookmarkEnd w:id="39"/>
       <w:bookmarkEnd w:id="40"/>
@@ -4421,7 +4444,6 @@
       <w:bookmarkEnd w:id="43"/>
       <w:bookmarkEnd w:id="44"/>
       <w:bookmarkEnd w:id="45"/>
-      <w:bookmarkEnd w:id="46"/>
     </w:p>
     <w:p>
       <w:pPr>
@@ -4473,7 +4495,7 @@
         <w:pStyle w:val="Legenda"/>
         <w:jc w:val="both"/>
       </w:pPr>
-      <w:bookmarkStart w:id="47" w:name="_Toc356377024"/>
+      <w:bookmarkStart w:id="46" w:name="_Toc356377024"/>
       <w:r>
         <w:t xml:space="preserve">Quadro </w:t>
       </w:r>
@@ -4516,7 +4538,7 @@
         </w:rPr>
         <w:t xml:space="preserve"> Lista de Casos de Uso</w:t>
       </w:r>
-      <w:bookmarkEnd w:id="47"/>
+      <w:bookmarkEnd w:id="46"/>
     </w:p>
     <w:tbl>
       <w:tblPr>
@@ -4963,7 +4985,7 @@
           <w:szCs w:val="24"/>
         </w:rPr>
       </w:pPr>
-      <w:bookmarkStart w:id="48" w:name="_Toc144810001"/>
+      <w:bookmarkStart w:id="47" w:name="_Toc144810001"/>
       <w:r>
         <w:rPr>
           <w:szCs w:val="24"/>
@@ -4988,7 +5010,7 @@
         </w:rPr>
         <w:t>Casos de Uso</w:t>
       </w:r>
-      <w:bookmarkEnd w:id="48"/>
+      <w:bookmarkEnd w:id="47"/>
     </w:p>
     <w:p>
       <w:pPr>
@@ -5194,7 +5216,7 @@
           <w:szCs w:val="24"/>
         </w:rPr>
       </w:pPr>
-      <w:bookmarkStart w:id="49" w:name="_Toc144810002"/>
+      <w:bookmarkStart w:id="48" w:name="_Toc144810002"/>
       <w:r>
         <w:rPr>
           <w:szCs w:val="24"/>
@@ -5207,7 +5229,7 @@
         </w:rPr>
         <w:t>. Diagrama de Casos de uso individuais</w:t>
       </w:r>
-      <w:bookmarkEnd w:id="49"/>
+      <w:bookmarkEnd w:id="48"/>
     </w:p>
     <w:p>
       <w:pPr>
@@ -5599,7 +5621,7 @@
           <w:szCs w:val="24"/>
         </w:rPr>
       </w:pPr>
-      <w:bookmarkStart w:id="50" w:name="_Toc144810003"/>
+      <w:bookmarkStart w:id="49" w:name="_Toc144810003"/>
       <w:r>
         <w:rPr>
           <w:szCs w:val="24"/>
@@ -5618,7 +5640,7 @@
         </w:rPr>
         <w:t>Sequência</w:t>
       </w:r>
-      <w:bookmarkEnd w:id="50"/>
+      <w:bookmarkEnd w:id="49"/>
     </w:p>
     <w:p>
       <w:pPr>
@@ -5696,7 +5718,7 @@
           <w:szCs w:val="24"/>
         </w:rPr>
       </w:pPr>
-      <w:bookmarkStart w:id="51" w:name="_Toc144810004"/>
+      <w:bookmarkStart w:id="50" w:name="_Toc144810004"/>
       <w:r>
         <w:rPr>
           <w:szCs w:val="24"/>
@@ -5721,7 +5743,7 @@
         </w:rPr>
         <w:t>Comunicação</w:t>
       </w:r>
-      <w:bookmarkEnd w:id="51"/>
+      <w:bookmarkEnd w:id="50"/>
     </w:p>
     <w:p>
       <w:pPr>
@@ -5754,7 +5776,7 @@
           <w:szCs w:val="24"/>
         </w:rPr>
       </w:pPr>
-      <w:bookmarkStart w:id="52" w:name="_Toc144810005"/>
+      <w:bookmarkStart w:id="51" w:name="_Toc144810005"/>
       <w:r>
         <w:rPr>
           <w:szCs w:val="24"/>
@@ -5779,7 +5801,7 @@
         </w:rPr>
         <w:t>Atividade</w:t>
       </w:r>
-      <w:bookmarkEnd w:id="52"/>
+      <w:bookmarkEnd w:id="51"/>
     </w:p>
     <w:p>
       <w:pPr>
@@ -5816,7 +5838,7 @@
         <w:pStyle w:val="Ttulo1"/>
         <w:ind w:left="426"/>
       </w:pPr>
-      <w:bookmarkStart w:id="53" w:name="_Toc144810006"/>
+      <w:bookmarkStart w:id="52" w:name="_Toc144810006"/>
       <w:r>
         <w:lastRenderedPageBreak/>
         <w:t>DEFINIÇÃO DA INTERFACE COM O USUÁRIO</w:t>
@@ -5836,7 +5858,7 @@
       <w:r>
         <w:t xml:space="preserve"> (3º semstre)</w:t>
       </w:r>
-      <w:bookmarkEnd w:id="53"/>
+      <w:bookmarkEnd w:id="52"/>
     </w:p>
     <w:p>
       <w:pPr>
@@ -5851,11 +5873,11 @@
         </w:tabs>
         <w:ind w:left="426"/>
       </w:pPr>
-      <w:bookmarkStart w:id="54" w:name="_Toc144810007"/>
+      <w:bookmarkStart w:id="53" w:name="_Toc144810007"/>
       <w:r>
         <w:t>Descrição de cenário</w:t>
       </w:r>
-      <w:bookmarkEnd w:id="54"/>
+      <w:bookmarkEnd w:id="53"/>
     </w:p>
     <w:p>
       <w:pPr>
@@ -5899,11 +5921,11 @@
         </w:tabs>
         <w:ind w:left="426"/>
       </w:pPr>
-      <w:bookmarkStart w:id="55" w:name="_Toc144810008"/>
+      <w:bookmarkStart w:id="54" w:name="_Toc144810008"/>
       <w:r>
         <w:t>Descrição de personas</w:t>
       </w:r>
-      <w:bookmarkEnd w:id="55"/>
+      <w:bookmarkEnd w:id="54"/>
     </w:p>
     <w:p>
       <w:pPr>
@@ -5958,7 +5980,7 @@
         </w:tabs>
         <w:ind w:left="426"/>
       </w:pPr>
-      <w:bookmarkStart w:id="56" w:name="_Toc144810009"/>
+      <w:bookmarkStart w:id="55" w:name="_Toc144810009"/>
       <w:r>
         <w:t>Esboços de tela (</w:t>
       </w:r>
@@ -5970,7 +5992,7 @@
       <w:r>
         <w:t>)</w:t>
       </w:r>
-      <w:bookmarkEnd w:id="56"/>
+      <w:bookmarkEnd w:id="55"/>
     </w:p>
     <w:p/>
     <w:p>
@@ -6032,14 +6054,14 @@
         </w:tabs>
         <w:ind w:left="426"/>
       </w:pPr>
-      <w:bookmarkStart w:id="57" w:name="_Toc144810010"/>
+      <w:bookmarkStart w:id="56" w:name="_Toc144810010"/>
       <w:r>
         <w:t>Protótipos</w:t>
       </w:r>
       <w:r>
         <w:t xml:space="preserve"> de tela</w:t>
       </w:r>
-      <w:bookmarkEnd w:id="57"/>
+      <w:bookmarkEnd w:id="56"/>
       <w:r>
         <w:t xml:space="preserve"> </w:t>
       </w:r>
@@ -6169,7 +6191,7 @@
         <w:pStyle w:val="Ttulo1"/>
         <w:ind w:left="426"/>
       </w:pPr>
-      <w:bookmarkStart w:id="58" w:name="_Toc144810011"/>
+      <w:bookmarkStart w:id="57" w:name="_Toc144810011"/>
       <w:r>
         <w:rPr>
           <w:caps w:val="0"/>
@@ -6177,7 +6199,7 @@
         <w:lastRenderedPageBreak/>
         <w:t>BANCO DE DADOS</w:t>
       </w:r>
-      <w:bookmarkEnd w:id="58"/>
+      <w:bookmarkEnd w:id="57"/>
     </w:p>
     <w:p>
       <w:pPr>
@@ -6206,11 +6228,11 @@
         </w:tabs>
         <w:ind w:left="426"/>
       </w:pPr>
-      <w:bookmarkStart w:id="59" w:name="_Toc144810012"/>
+      <w:bookmarkStart w:id="58" w:name="_Toc144810012"/>
       <w:r>
         <w:t>Modelo Entidade Relacionamento</w:t>
       </w:r>
-      <w:bookmarkEnd w:id="59"/>
+      <w:bookmarkEnd w:id="58"/>
     </w:p>
     <w:p>
       <w:pPr>
@@ -6239,7 +6261,7 @@
           <w:szCs w:val="24"/>
         </w:rPr>
       </w:pPr>
-      <w:bookmarkStart w:id="60" w:name="_Toc320011802"/>
+      <w:bookmarkStart w:id="59" w:name="_Toc320011802"/>
       <w:r>
         <w:t xml:space="preserve">Figura </w:t>
       </w:r>
@@ -6282,7 +6304,7 @@
         </w:rPr>
         <w:t>Mapeamento do Objeto Relacional</w:t>
       </w:r>
-      <w:bookmarkEnd w:id="60"/>
+      <w:bookmarkEnd w:id="59"/>
     </w:p>
     <w:p>
       <w:pPr>
@@ -6389,11 +6411,11 @@
         </w:tabs>
         <w:ind w:left="426"/>
       </w:pPr>
-      <w:bookmarkStart w:id="61" w:name="_Toc144810013"/>
+      <w:bookmarkStart w:id="60" w:name="_Toc144810013"/>
       <w:r>
         <w:t>Script das tabelas</w:t>
       </w:r>
-      <w:bookmarkEnd w:id="61"/>
+      <w:bookmarkEnd w:id="60"/>
     </w:p>
     <w:p>
       <w:pPr>
@@ -6402,7 +6424,7 @@
           <w:szCs w:val="24"/>
         </w:rPr>
       </w:pPr>
-      <w:bookmarkStart w:id="62" w:name="_Toc144810014"/>
+      <w:bookmarkStart w:id="61" w:name="_Toc144810014"/>
       <w:r>
         <w:rPr>
           <w:szCs w:val="24"/>
@@ -6410,7 +6432,7 @@
         <w:lastRenderedPageBreak/>
         <w:t>ARQUITETURA DE SOFTWARE</w:t>
       </w:r>
-      <w:bookmarkEnd w:id="62"/>
+      <w:bookmarkEnd w:id="61"/>
     </w:p>
     <w:p>
       <w:pPr>
@@ -6429,14 +6451,14 @@
           <w:numId w:val="0"/>
         </w:numPr>
       </w:pPr>
-      <w:bookmarkStart w:id="63" w:name="_Toc144810015"/>
+      <w:bookmarkStart w:id="62" w:name="_Toc144810015"/>
       <w:r>
         <w:t xml:space="preserve">6.1 </w:t>
       </w:r>
       <w:r>
         <w:t>Arquitetura de desenvolvimento</w:t>
       </w:r>
-      <w:bookmarkEnd w:id="63"/>
+      <w:bookmarkEnd w:id="62"/>
     </w:p>
     <w:p>
       <w:pPr>
@@ -6485,14 +6507,14 @@
           <w:numId w:val="0"/>
         </w:numPr>
       </w:pPr>
-      <w:bookmarkStart w:id="64" w:name="_Toc144810016"/>
+      <w:bookmarkStart w:id="63" w:name="_Toc144810016"/>
       <w:r>
         <w:t xml:space="preserve">6.2 </w:t>
       </w:r>
       <w:r>
         <w:t>Telas do sistema</w:t>
       </w:r>
-      <w:bookmarkEnd w:id="64"/>
+      <w:bookmarkEnd w:id="63"/>
       <w:r>
         <w:t xml:space="preserve"> </w:t>
       </w:r>
@@ -6541,9 +6563,9 @@
           <w:szCs w:val="24"/>
         </w:rPr>
       </w:pPr>
-      <w:bookmarkStart w:id="65" w:name="_Toc311676965"/>
-      <w:bookmarkStart w:id="66" w:name="_Toc311677333"/>
-      <w:bookmarkStart w:id="67" w:name="_Toc144810017"/>
+      <w:bookmarkStart w:id="64" w:name="_Toc311676965"/>
+      <w:bookmarkStart w:id="65" w:name="_Toc311677333"/>
+      <w:bookmarkStart w:id="66" w:name="_Toc144810017"/>
       <w:r>
         <w:rPr>
           <w:szCs w:val="24"/>
@@ -6551,9 +6573,9 @@
         <w:lastRenderedPageBreak/>
         <w:t>CONCLUSÃO</w:t>
       </w:r>
+      <w:bookmarkEnd w:id="64"/>
       <w:bookmarkEnd w:id="65"/>
       <w:bookmarkEnd w:id="66"/>
-      <w:bookmarkEnd w:id="67"/>
     </w:p>
     <w:p>
       <w:pPr>
@@ -6809,11 +6831,11 @@
           <w:szCs w:val="24"/>
         </w:rPr>
       </w:pPr>
-      <w:bookmarkStart w:id="68" w:name="_Toc311656349"/>
-      <w:bookmarkStart w:id="69" w:name="_Toc311656616"/>
-      <w:bookmarkStart w:id="70" w:name="_Toc311676966"/>
-      <w:bookmarkStart w:id="71" w:name="_Toc311677334"/>
-      <w:bookmarkStart w:id="72" w:name="_Toc144810018"/>
+      <w:bookmarkStart w:id="67" w:name="_Toc311656349"/>
+      <w:bookmarkStart w:id="68" w:name="_Toc311656616"/>
+      <w:bookmarkStart w:id="69" w:name="_Toc311676966"/>
+      <w:bookmarkStart w:id="70" w:name="_Toc311677334"/>
+      <w:bookmarkStart w:id="71" w:name="_Toc144810018"/>
       <w:r>
         <w:rPr>
           <w:szCs w:val="24"/>
@@ -6821,11 +6843,11 @@
         <w:lastRenderedPageBreak/>
         <w:t>REFERÊNCIAS</w:t>
       </w:r>
+      <w:bookmarkEnd w:id="67"/>
       <w:bookmarkEnd w:id="68"/>
       <w:bookmarkEnd w:id="69"/>
       <w:bookmarkEnd w:id="70"/>
       <w:bookmarkEnd w:id="71"/>
-      <w:bookmarkEnd w:id="72"/>
     </w:p>
     <w:p>
       <w:pPr>
@@ -7225,21 +7247,7 @@
         <w:rPr>
           <w:szCs w:val="24"/>
         </w:rPr>
-        <w:t xml:space="preserve">, </w:t>
-      </w:r>
-      <w:proofErr w:type="gramStart"/>
-      <w:r>
-        <w:rPr>
-          <w:szCs w:val="24"/>
-        </w:rPr>
-        <w:t>3 ed.</w:t>
-      </w:r>
-      <w:proofErr w:type="gramEnd"/>
-      <w:r>
-        <w:rPr>
-          <w:szCs w:val="24"/>
-        </w:rPr>
-        <w:t xml:space="preserve"> São Paulo: </w:t>
+        <w:t xml:space="preserve">, 3 ed. São Paulo: </w:t>
       </w:r>
       <w:proofErr w:type="spellStart"/>
       <w:r>
@@ -7392,7 +7400,7 @@
 </file>
 
 <file path=word/endnotes.xml><?xml version="1.0" encoding="utf-8"?>
-<w:endnotes xmlns:wpc="http://schemas.microsoft.com/office/word/2010/wordprocessingCanvas" xmlns:cx="http://schemas.microsoft.com/office/drawing/2014/chartex" xmlns:cx1="http://schemas.microsoft.com/office/drawing/2015/9/8/chartex" xmlns:cx2="http://schemas.microsoft.com/office/drawing/2015/10/21/chartex" xmlns:cx3="http://schemas.microsoft.com/office/drawing/2016/5/9/chartex" xmlns:cx4="http://schemas.microsoft.com/office/drawing/2016/5/10/chartex" xmlns:cx5="http://schemas.microsoft.com/office/drawing/2016/5/11/chartex" xmlns:cx6="http://schemas.microsoft.com/office/drawing/2016/5/12/chartex" xmlns:cx7="http://schemas.microsoft.com/office/drawing/2016/5/13/chartex" xmlns:cx8="http://schemas.microsoft.com/office/drawing/2016/5/14/chartex" xmlns:mc="http://schemas.openxmlformats.org/markup-compatibility/2006" xmlns:aink="http://schemas.microsoft.com/office/drawing/2016/ink" xmlns:am3d="http://schemas.microsoft.com/office/drawing/2017/model3d" xmlns:o="urn:schemas-microsoft-com:office:office" xmlns:r="http://schemas.openxmlformats.org/officeDocument/2006/relationships" xmlns:m="http://schemas.openxmlformats.org/officeDocument/2006/math" xmlns:v="urn:schemas-microsoft-com:vml" xmlns:wp14="http://schemas.microsoft.com/office/word/2010/wordprocessingDrawing" xmlns:wp="http://schemas.openxmlformats.org/drawingml/2006/wordprocessingDrawing" xmlns:w10="urn:schemas-microsoft-com:office:word" xmlns:w="http://schemas.openxmlformats.org/wordprocessingml/2006/main" xmlns:w14="http://schemas.microsoft.com/office/word/2010/wordml" xmlns:w15="http://schemas.microsoft.com/office/word/2012/wordml" xmlns:w16cid="http://schemas.microsoft.com/office/word/2016/wordml/cid" xmlns:w16se="http://schemas.microsoft.com/office/word/2015/wordml/symex" xmlns:wpg="http://schemas.microsoft.com/office/word/2010/wordprocessingGroup" xmlns:wpi="http://schemas.microsoft.com/office/word/2010/wordprocessingInk" xmlns:wne="http://schemas.microsoft.com/office/word/2006/wordml" xmlns:wps="http://schemas.microsoft.com/office/word/2010/wordprocessingShape" mc:Ignorable="w14 w15 w16se w16cid wp14">
+<w:endnotes xmlns:wpc="http://schemas.microsoft.com/office/word/2010/wordprocessingCanvas" xmlns:cx="http://schemas.microsoft.com/office/drawing/2014/chartex" xmlns:cx1="http://schemas.microsoft.com/office/drawing/2015/9/8/chartex" xmlns:cx2="http://schemas.microsoft.com/office/drawing/2015/10/21/chartex" xmlns:cx3="http://schemas.microsoft.com/office/drawing/2016/5/9/chartex" xmlns:cx4="http://schemas.microsoft.com/office/drawing/2016/5/10/chartex" xmlns:cx5="http://schemas.microsoft.com/office/drawing/2016/5/11/chartex" xmlns:cx6="http://schemas.microsoft.com/office/drawing/2016/5/12/chartex" xmlns:cx7="http://schemas.microsoft.com/office/drawing/2016/5/13/chartex" xmlns:cx8="http://schemas.microsoft.com/office/drawing/2016/5/14/chartex" xmlns:mc="http://schemas.openxmlformats.org/markup-compatibility/2006" xmlns:aink="http://schemas.microsoft.com/office/drawing/2016/ink" xmlns:am3d="http://schemas.microsoft.com/office/drawing/2017/model3d" xmlns:o="urn:schemas-microsoft-com:office:office" xmlns:oel="http://schemas.microsoft.com/office/2019/extlst" xmlns:r="http://schemas.openxmlformats.org/officeDocument/2006/relationships" xmlns:m="http://schemas.openxmlformats.org/officeDocument/2006/math" xmlns:v="urn:schemas-microsoft-com:vml" xmlns:wp14="http://schemas.microsoft.com/office/word/2010/wordprocessingDrawing" xmlns:wp="http://schemas.openxmlformats.org/drawingml/2006/wordprocessingDrawing" xmlns:w10="urn:schemas-microsoft-com:office:word" xmlns:w="http://schemas.openxmlformats.org/wordprocessingml/2006/main" xmlns:w14="http://schemas.microsoft.com/office/word/2010/wordml" xmlns:w15="http://schemas.microsoft.com/office/word/2012/wordml" xmlns:w16cex="http://schemas.microsoft.com/office/word/2018/wordml/cex" xmlns:w16cid="http://schemas.microsoft.com/office/word/2016/wordml/cid" xmlns:w16="http://schemas.microsoft.com/office/word/2018/wordml" xmlns:w16sdtdh="http://schemas.microsoft.com/office/word/2020/wordml/sdtdatahash" xmlns:w16se="http://schemas.microsoft.com/office/word/2015/wordml/symex" xmlns:wpg="http://schemas.microsoft.com/office/word/2010/wordprocessingGroup" xmlns:wpi="http://schemas.microsoft.com/office/word/2010/wordprocessingInk" xmlns:wne="http://schemas.microsoft.com/office/word/2006/wordml" xmlns:wps="http://schemas.microsoft.com/office/word/2010/wordprocessingShape" mc:Ignorable="w14 w15 w16se w16cid w16 w16cex w16sdtdh wp14">
   <w:endnote w:type="separator" w:id="-1">
     <w:p>
       <w:r>
@@ -7411,7 +7419,7 @@
 </file>
 
 <file path=word/footnotes.xml><?xml version="1.0" encoding="utf-8"?>
-<w:footnotes xmlns:wpc="http://schemas.microsoft.com/office/word/2010/wordprocessingCanvas" xmlns:cx="http://schemas.microsoft.com/office/drawing/2014/chartex" xmlns:cx1="http://schemas.microsoft.com/office/drawing/2015/9/8/chartex" xmlns:cx2="http://schemas.microsoft.com/office/drawing/2015/10/21/chartex" xmlns:cx3="http://schemas.microsoft.com/office/drawing/2016/5/9/chartex" xmlns:cx4="http://schemas.microsoft.com/office/drawing/2016/5/10/chartex" xmlns:cx5="http://schemas.microsoft.com/office/drawing/2016/5/11/chartex" xmlns:cx6="http://schemas.microsoft.com/office/drawing/2016/5/12/chartex" xmlns:cx7="http://schemas.microsoft.com/office/drawing/2016/5/13/chartex" xmlns:cx8="http://schemas.microsoft.com/office/drawing/2016/5/14/chartex" xmlns:mc="http://schemas.openxmlformats.org/markup-compatibility/2006" xmlns:aink="http://schemas.microsoft.com/office/drawing/2016/ink" xmlns:am3d="http://schemas.microsoft.com/office/drawing/2017/model3d" xmlns:o="urn:schemas-microsoft-com:office:office" xmlns:r="http://schemas.openxmlformats.org/officeDocument/2006/relationships" xmlns:m="http://schemas.openxmlformats.org/officeDocument/2006/math" xmlns:v="urn:schemas-microsoft-com:vml" xmlns:wp14="http://schemas.microsoft.com/office/word/2010/wordprocessingDrawing" xmlns:wp="http://schemas.openxmlformats.org/drawingml/2006/wordprocessingDrawing" xmlns:w10="urn:schemas-microsoft-com:office:word" xmlns:w="http://schemas.openxmlformats.org/wordprocessingml/2006/main" xmlns:w14="http://schemas.microsoft.com/office/word/2010/wordml" xmlns:w15="http://schemas.microsoft.com/office/word/2012/wordml" xmlns:w16cid="http://schemas.microsoft.com/office/word/2016/wordml/cid" xmlns:w16se="http://schemas.microsoft.com/office/word/2015/wordml/symex" xmlns:wpg="http://schemas.microsoft.com/office/word/2010/wordprocessingGroup" xmlns:wpi="http://schemas.microsoft.com/office/word/2010/wordprocessingInk" xmlns:wne="http://schemas.microsoft.com/office/word/2006/wordml" xmlns:wps="http://schemas.microsoft.com/office/word/2010/wordprocessingShape" mc:Ignorable="w14 w15 w16se w16cid wp14">
+<w:footnotes xmlns:wpc="http://schemas.microsoft.com/office/word/2010/wordprocessingCanvas" xmlns:cx="http://schemas.microsoft.com/office/drawing/2014/chartex" xmlns:cx1="http://schemas.microsoft.com/office/drawing/2015/9/8/chartex" xmlns:cx2="http://schemas.microsoft.com/office/drawing/2015/10/21/chartex" xmlns:cx3="http://schemas.microsoft.com/office/drawing/2016/5/9/chartex" xmlns:cx4="http://schemas.microsoft.com/office/drawing/2016/5/10/chartex" xmlns:cx5="http://schemas.microsoft.com/office/drawing/2016/5/11/chartex" xmlns:cx6="http://schemas.microsoft.com/office/drawing/2016/5/12/chartex" xmlns:cx7="http://schemas.microsoft.com/office/drawing/2016/5/13/chartex" xmlns:cx8="http://schemas.microsoft.com/office/drawing/2016/5/14/chartex" xmlns:mc="http://schemas.openxmlformats.org/markup-compatibility/2006" xmlns:aink="http://schemas.microsoft.com/office/drawing/2016/ink" xmlns:am3d="http://schemas.microsoft.com/office/drawing/2017/model3d" xmlns:o="urn:schemas-microsoft-com:office:office" xmlns:oel="http://schemas.microsoft.com/office/2019/extlst" xmlns:r="http://schemas.openxmlformats.org/officeDocument/2006/relationships" xmlns:m="http://schemas.openxmlformats.org/officeDocument/2006/math" xmlns:v="urn:schemas-microsoft-com:vml" xmlns:wp14="http://schemas.microsoft.com/office/word/2010/wordprocessingDrawing" xmlns:wp="http://schemas.openxmlformats.org/drawingml/2006/wordprocessingDrawing" xmlns:w10="urn:schemas-microsoft-com:office:word" xmlns:w="http://schemas.openxmlformats.org/wordprocessingml/2006/main" xmlns:w14="http://schemas.microsoft.com/office/word/2010/wordml" xmlns:w15="http://schemas.microsoft.com/office/word/2012/wordml" xmlns:w16cex="http://schemas.microsoft.com/office/word/2018/wordml/cex" xmlns:w16cid="http://schemas.microsoft.com/office/word/2016/wordml/cid" xmlns:w16="http://schemas.microsoft.com/office/word/2018/wordml" xmlns:w16sdtdh="http://schemas.microsoft.com/office/word/2020/wordml/sdtdatahash" xmlns:w16se="http://schemas.microsoft.com/office/word/2015/wordml/symex" xmlns:wpg="http://schemas.microsoft.com/office/word/2010/wordprocessingGroup" xmlns:wpi="http://schemas.microsoft.com/office/word/2010/wordprocessingInk" xmlns:wne="http://schemas.microsoft.com/office/word/2006/wordml" xmlns:wps="http://schemas.microsoft.com/office/word/2010/wordprocessingShape" mc:Ignorable="w14 w15 w16se w16cid w16 w16cex w16sdtdh wp14">
   <w:footnote w:type="separator" w:id="-1">
     <w:p>
       <w:r>
@@ -7430,7 +7438,7 @@
 </file>
 
 <file path=word/header1.xml><?xml version="1.0" encoding="utf-8"?>
-<w:hdr xmlns:wpc="http://schemas.microsoft.com/office/word/2010/wordprocessingCanvas" xmlns:cx="http://schemas.microsoft.com/office/drawing/2014/chartex" xmlns:cx1="http://schemas.microsoft.com/office/drawing/2015/9/8/chartex" xmlns:cx2="http://schemas.microsoft.com/office/drawing/2015/10/21/chartex" xmlns:cx3="http://schemas.microsoft.com/office/drawing/2016/5/9/chartex" xmlns:cx4="http://schemas.microsoft.com/office/drawing/2016/5/10/chartex" xmlns:cx5="http://schemas.microsoft.com/office/drawing/2016/5/11/chartex" xmlns:cx6="http://schemas.microsoft.com/office/drawing/2016/5/12/chartex" xmlns:cx7="http://schemas.microsoft.com/office/drawing/2016/5/13/chartex" xmlns:cx8="http://schemas.microsoft.com/office/drawing/2016/5/14/chartex" xmlns:mc="http://schemas.openxmlformats.org/markup-compatibility/2006" xmlns:aink="http://schemas.microsoft.com/office/drawing/2016/ink" xmlns:am3d="http://schemas.microsoft.com/office/drawing/2017/model3d" xmlns:o="urn:schemas-microsoft-com:office:office" xmlns:r="http://schemas.openxmlformats.org/officeDocument/2006/relationships" xmlns:m="http://schemas.openxmlformats.org/officeDocument/2006/math" xmlns:v="urn:schemas-microsoft-com:vml" xmlns:wp14="http://schemas.microsoft.com/office/word/2010/wordprocessingDrawing" xmlns:wp="http://schemas.openxmlformats.org/drawingml/2006/wordprocessingDrawing" xmlns:w10="urn:schemas-microsoft-com:office:word" xmlns:w="http://schemas.openxmlformats.org/wordprocessingml/2006/main" xmlns:w14="http://schemas.microsoft.com/office/word/2010/wordml" xmlns:w15="http://schemas.microsoft.com/office/word/2012/wordml" xmlns:w16cid="http://schemas.microsoft.com/office/word/2016/wordml/cid" xmlns:w16se="http://schemas.microsoft.com/office/word/2015/wordml/symex" xmlns:wpg="http://schemas.microsoft.com/office/word/2010/wordprocessingGroup" xmlns:wpi="http://schemas.microsoft.com/office/word/2010/wordprocessingInk" xmlns:wne="http://schemas.microsoft.com/office/word/2006/wordml" xmlns:wps="http://schemas.microsoft.com/office/word/2010/wordprocessingShape" mc:Ignorable="w14 w15 w16se w16cid wp14">
+<w:hdr xmlns:wpc="http://schemas.microsoft.com/office/word/2010/wordprocessingCanvas" xmlns:cx="http://schemas.microsoft.com/office/drawing/2014/chartex" xmlns:cx1="http://schemas.microsoft.com/office/drawing/2015/9/8/chartex" xmlns:cx2="http://schemas.microsoft.com/office/drawing/2015/10/21/chartex" xmlns:cx3="http://schemas.microsoft.com/office/drawing/2016/5/9/chartex" xmlns:cx4="http://schemas.microsoft.com/office/drawing/2016/5/10/chartex" xmlns:cx5="http://schemas.microsoft.com/office/drawing/2016/5/11/chartex" xmlns:cx6="http://schemas.microsoft.com/office/drawing/2016/5/12/chartex" xmlns:cx7="http://schemas.microsoft.com/office/drawing/2016/5/13/chartex" xmlns:cx8="http://schemas.microsoft.com/office/drawing/2016/5/14/chartex" xmlns:mc="http://schemas.openxmlformats.org/markup-compatibility/2006" xmlns:aink="http://schemas.microsoft.com/office/drawing/2016/ink" xmlns:am3d="http://schemas.microsoft.com/office/drawing/2017/model3d" xmlns:o="urn:schemas-microsoft-com:office:office" xmlns:oel="http://schemas.microsoft.com/office/2019/extlst" xmlns:r="http://schemas.openxmlformats.org/officeDocument/2006/relationships" xmlns:m="http://schemas.openxmlformats.org/officeDocument/2006/math" xmlns:v="urn:schemas-microsoft-com:vml" xmlns:wp14="http://schemas.microsoft.com/office/word/2010/wordprocessingDrawing" xmlns:wp="http://schemas.openxmlformats.org/drawingml/2006/wordprocessingDrawing" xmlns:w10="urn:schemas-microsoft-com:office:word" xmlns:w="http://schemas.openxmlformats.org/wordprocessingml/2006/main" xmlns:w14="http://schemas.microsoft.com/office/word/2010/wordml" xmlns:w15="http://schemas.microsoft.com/office/word/2012/wordml" xmlns:w16cex="http://schemas.microsoft.com/office/word/2018/wordml/cex" xmlns:w16cid="http://schemas.microsoft.com/office/word/2016/wordml/cid" xmlns:w16="http://schemas.microsoft.com/office/word/2018/wordml" xmlns:w16sdtdh="http://schemas.microsoft.com/office/word/2020/wordml/sdtdatahash" xmlns:w16se="http://schemas.microsoft.com/office/word/2015/wordml/symex" xmlns:wpg="http://schemas.microsoft.com/office/word/2010/wordprocessingGroup" xmlns:wpi="http://schemas.microsoft.com/office/word/2010/wordprocessingInk" xmlns:wne="http://schemas.microsoft.com/office/word/2006/wordml" xmlns:wps="http://schemas.microsoft.com/office/word/2010/wordprocessingShape" mc:Ignorable="w14 w15 w16se w16cid w16 w16cex w16sdtdh wp14">
   <w:sdt>
     <w:sdtPr>
       <w:id w:val="966848"/>
@@ -7496,7 +7504,7 @@
 </file>
 
 <file path=word/header2.xml><?xml version="1.0" encoding="utf-8"?>
-<w:hdr xmlns:wpc="http://schemas.microsoft.com/office/word/2010/wordprocessingCanvas" xmlns:cx="http://schemas.microsoft.com/office/drawing/2014/chartex" xmlns:cx1="http://schemas.microsoft.com/office/drawing/2015/9/8/chartex" xmlns:cx2="http://schemas.microsoft.com/office/drawing/2015/10/21/chartex" xmlns:cx3="http://schemas.microsoft.com/office/drawing/2016/5/9/chartex" xmlns:cx4="http://schemas.microsoft.com/office/drawing/2016/5/10/chartex" xmlns:cx5="http://schemas.microsoft.com/office/drawing/2016/5/11/chartex" xmlns:cx6="http://schemas.microsoft.com/office/drawing/2016/5/12/chartex" xmlns:cx7="http://schemas.microsoft.com/office/drawing/2016/5/13/chartex" xmlns:cx8="http://schemas.microsoft.com/office/drawing/2016/5/14/chartex" xmlns:mc="http://schemas.openxmlformats.org/markup-compatibility/2006" xmlns:aink="http://schemas.microsoft.com/office/drawing/2016/ink" xmlns:am3d="http://schemas.microsoft.com/office/drawing/2017/model3d" xmlns:o="urn:schemas-microsoft-com:office:office" xmlns:r="http://schemas.openxmlformats.org/officeDocument/2006/relationships" xmlns:m="http://schemas.openxmlformats.org/officeDocument/2006/math" xmlns:v="urn:schemas-microsoft-com:vml" xmlns:wp14="http://schemas.microsoft.com/office/word/2010/wordprocessingDrawing" xmlns:wp="http://schemas.openxmlformats.org/drawingml/2006/wordprocessingDrawing" xmlns:w10="urn:schemas-microsoft-com:office:word" xmlns:w="http://schemas.openxmlformats.org/wordprocessingml/2006/main" xmlns:w14="http://schemas.microsoft.com/office/word/2010/wordml" xmlns:w15="http://schemas.microsoft.com/office/word/2012/wordml" xmlns:w16cid="http://schemas.microsoft.com/office/word/2016/wordml/cid" xmlns:w16se="http://schemas.microsoft.com/office/word/2015/wordml/symex" xmlns:wpg="http://schemas.microsoft.com/office/word/2010/wordprocessingGroup" xmlns:wpi="http://schemas.microsoft.com/office/word/2010/wordprocessingInk" xmlns:wne="http://schemas.microsoft.com/office/word/2006/wordml" xmlns:wps="http://schemas.microsoft.com/office/word/2010/wordprocessingShape" mc:Ignorable="w14 w15 w16se w16cid wp14">
+<w:hdr xmlns:wpc="http://schemas.microsoft.com/office/word/2010/wordprocessingCanvas" xmlns:cx="http://schemas.microsoft.com/office/drawing/2014/chartex" xmlns:cx1="http://schemas.microsoft.com/office/drawing/2015/9/8/chartex" xmlns:cx2="http://schemas.microsoft.com/office/drawing/2015/10/21/chartex" xmlns:cx3="http://schemas.microsoft.com/office/drawing/2016/5/9/chartex" xmlns:cx4="http://schemas.microsoft.com/office/drawing/2016/5/10/chartex" xmlns:cx5="http://schemas.microsoft.com/office/drawing/2016/5/11/chartex" xmlns:cx6="http://schemas.microsoft.com/office/drawing/2016/5/12/chartex" xmlns:cx7="http://schemas.microsoft.com/office/drawing/2016/5/13/chartex" xmlns:cx8="http://schemas.microsoft.com/office/drawing/2016/5/14/chartex" xmlns:mc="http://schemas.openxmlformats.org/markup-compatibility/2006" xmlns:aink="http://schemas.microsoft.com/office/drawing/2016/ink" xmlns:am3d="http://schemas.microsoft.com/office/drawing/2017/model3d" xmlns:o="urn:schemas-microsoft-com:office:office" xmlns:oel="http://schemas.microsoft.com/office/2019/extlst" xmlns:r="http://schemas.openxmlformats.org/officeDocument/2006/relationships" xmlns:m="http://schemas.openxmlformats.org/officeDocument/2006/math" xmlns:v="urn:schemas-microsoft-com:vml" xmlns:wp14="http://schemas.microsoft.com/office/word/2010/wordprocessingDrawing" xmlns:wp="http://schemas.openxmlformats.org/drawingml/2006/wordprocessingDrawing" xmlns:w10="urn:schemas-microsoft-com:office:word" xmlns:w="http://schemas.openxmlformats.org/wordprocessingml/2006/main" xmlns:w14="http://schemas.microsoft.com/office/word/2010/wordml" xmlns:w15="http://schemas.microsoft.com/office/word/2012/wordml" xmlns:w16cex="http://schemas.microsoft.com/office/word/2018/wordml/cex" xmlns:w16cid="http://schemas.microsoft.com/office/word/2016/wordml/cid" xmlns:w16="http://schemas.microsoft.com/office/word/2018/wordml" xmlns:w16sdtdh="http://schemas.microsoft.com/office/word/2020/wordml/sdtdatahash" xmlns:w16se="http://schemas.microsoft.com/office/word/2015/wordml/symex" xmlns:wpg="http://schemas.microsoft.com/office/word/2010/wordprocessingGroup" xmlns:wpi="http://schemas.microsoft.com/office/word/2010/wordprocessingInk" xmlns:wne="http://schemas.microsoft.com/office/word/2006/wordml" xmlns:wps="http://schemas.microsoft.com/office/word/2010/wordprocessingShape" mc:Ignorable="w14 w15 w16se w16cid w16 w16cex w16sdtdh wp14">
   <w:p>
     <w:pPr>
       <w:pStyle w:val="Cabealho"/>
@@ -7530,7 +7538,7 @@
 </file>
 
 <file path=word/numbering.xml><?xml version="1.0" encoding="utf-8"?>
-<w:numbering xmlns:wpc="http://schemas.microsoft.com/office/word/2010/wordprocessingCanvas" xmlns:cx="http://schemas.microsoft.com/office/drawing/2014/chartex" xmlns:cx1="http://schemas.microsoft.com/office/drawing/2015/9/8/chartex" xmlns:cx2="http://schemas.microsoft.com/office/drawing/2015/10/21/chartex" xmlns:cx3="http://schemas.microsoft.com/office/drawing/2016/5/9/chartex" xmlns:cx4="http://schemas.microsoft.com/office/drawing/2016/5/10/chartex" xmlns:cx5="http://schemas.microsoft.com/office/drawing/2016/5/11/chartex" xmlns:cx6="http://schemas.microsoft.com/office/drawing/2016/5/12/chartex" xmlns:cx7="http://schemas.microsoft.com/office/drawing/2016/5/13/chartex" xmlns:cx8="http://schemas.microsoft.com/office/drawing/2016/5/14/chartex" xmlns:mc="http://schemas.openxmlformats.org/markup-compatibility/2006" xmlns:aink="http://schemas.microsoft.com/office/drawing/2016/ink" xmlns:am3d="http://schemas.microsoft.com/office/drawing/2017/model3d" xmlns:o="urn:schemas-microsoft-com:office:office" xmlns:r="http://schemas.openxmlformats.org/officeDocument/2006/relationships" xmlns:m="http://schemas.openxmlformats.org/officeDocument/2006/math" xmlns:v="urn:schemas-microsoft-com:vml" xmlns:wp14="http://schemas.microsoft.com/office/word/2010/wordprocessingDrawing" xmlns:wp="http://schemas.openxmlformats.org/drawingml/2006/wordprocessingDrawing" xmlns:w10="urn:schemas-microsoft-com:office:word" xmlns:w="http://schemas.openxmlformats.org/wordprocessingml/2006/main" xmlns:w14="http://schemas.microsoft.com/office/word/2010/wordml" xmlns:w15="http://schemas.microsoft.com/office/word/2012/wordml" xmlns:w16cid="http://schemas.microsoft.com/office/word/2016/wordml/cid" xmlns:w16se="http://schemas.microsoft.com/office/word/2015/wordml/symex" xmlns:wpg="http://schemas.microsoft.com/office/word/2010/wordprocessingGroup" xmlns:wpi="http://schemas.microsoft.com/office/word/2010/wordprocessingInk" xmlns:wne="http://schemas.microsoft.com/office/word/2006/wordml" xmlns:wps="http://schemas.microsoft.com/office/word/2010/wordprocessingShape" mc:Ignorable="w14 w15 w16se w16cid wp14">
+<w:numbering xmlns:wpc="http://schemas.microsoft.com/office/word/2010/wordprocessingCanvas" xmlns:cx="http://schemas.microsoft.com/office/drawing/2014/chartex" xmlns:cx1="http://schemas.microsoft.com/office/drawing/2015/9/8/chartex" xmlns:cx2="http://schemas.microsoft.com/office/drawing/2015/10/21/chartex" xmlns:cx3="http://schemas.microsoft.com/office/drawing/2016/5/9/chartex" xmlns:cx4="http://schemas.microsoft.com/office/drawing/2016/5/10/chartex" xmlns:cx5="http://schemas.microsoft.com/office/drawing/2016/5/11/chartex" xmlns:cx6="http://schemas.microsoft.com/office/drawing/2016/5/12/chartex" xmlns:cx7="http://schemas.microsoft.com/office/drawing/2016/5/13/chartex" xmlns:cx8="http://schemas.microsoft.com/office/drawing/2016/5/14/chartex" xmlns:mc="http://schemas.openxmlformats.org/markup-compatibility/2006" xmlns:aink="http://schemas.microsoft.com/office/drawing/2016/ink" xmlns:am3d="http://schemas.microsoft.com/office/drawing/2017/model3d" xmlns:o="urn:schemas-microsoft-com:office:office" xmlns:oel="http://schemas.microsoft.com/office/2019/extlst" xmlns:r="http://schemas.openxmlformats.org/officeDocument/2006/relationships" xmlns:m="http://schemas.openxmlformats.org/officeDocument/2006/math" xmlns:v="urn:schemas-microsoft-com:vml" xmlns:wp14="http://schemas.microsoft.com/office/word/2010/wordprocessingDrawing" xmlns:wp="http://schemas.openxmlformats.org/drawingml/2006/wordprocessingDrawing" xmlns:w10="urn:schemas-microsoft-com:office:word" xmlns:w="http://schemas.openxmlformats.org/wordprocessingml/2006/main" xmlns:w14="http://schemas.microsoft.com/office/word/2010/wordml" xmlns:w15="http://schemas.microsoft.com/office/word/2012/wordml" xmlns:w16cex="http://schemas.microsoft.com/office/word/2018/wordml/cex" xmlns:w16cid="http://schemas.microsoft.com/office/word/2016/wordml/cid" xmlns:w16="http://schemas.microsoft.com/office/word/2018/wordml" xmlns:w16sdtdh="http://schemas.microsoft.com/office/word/2020/wordml/sdtdatahash" xmlns:w16se="http://schemas.microsoft.com/office/word/2015/wordml/symex" xmlns:wpg="http://schemas.microsoft.com/office/word/2010/wordprocessingGroup" xmlns:wpi="http://schemas.microsoft.com/office/word/2010/wordprocessingInk" xmlns:wne="http://schemas.microsoft.com/office/word/2006/wordml" xmlns:wps="http://schemas.microsoft.com/office/word/2010/wordprocessingShape" mc:Ignorable="w14 w15 w16se w16cid w16 w16cex w16sdtdh wp14">
   <w:abstractNum w:abstractNumId="0" w15:restartNumberingAfterBreak="0">
     <w:nsid w:val="FFFFFF81"/>
     <w:multiLevelType w:val="singleLevel"/>
@@ -9059,31 +9067,31 @@
       </w:pPr>
     </w:lvl>
   </w:abstractNum>
-  <w:num w:numId="1">
+  <w:num w:numId="1" w16cid:durableId="357777930">
     <w:abstractNumId w:val="16"/>
   </w:num>
-  <w:num w:numId="2">
+  <w:num w:numId="2" w16cid:durableId="172182379">
     <w:abstractNumId w:val="4"/>
   </w:num>
-  <w:num w:numId="3">
+  <w:num w:numId="3" w16cid:durableId="391464224">
     <w:abstractNumId w:val="3"/>
   </w:num>
-  <w:num w:numId="4">
+  <w:num w:numId="4" w16cid:durableId="1850441165">
     <w:abstractNumId w:val="13"/>
   </w:num>
-  <w:num w:numId="5">
+  <w:num w:numId="5" w16cid:durableId="369961626">
     <w:abstractNumId w:val="8"/>
   </w:num>
-  <w:num w:numId="6">
+  <w:num w:numId="6" w16cid:durableId="1060207934">
     <w:abstractNumId w:val="15"/>
   </w:num>
-  <w:num w:numId="7">
+  <w:num w:numId="7" w16cid:durableId="150096464">
     <w:abstractNumId w:val="1"/>
   </w:num>
-  <w:num w:numId="8">
+  <w:num w:numId="8" w16cid:durableId="885920388">
     <w:abstractNumId w:val="10"/>
   </w:num>
-  <w:num w:numId="9">
+  <w:num w:numId="9" w16cid:durableId="605381344">
     <w:abstractNumId w:val="4"/>
     <w:lvlOverride w:ilvl="0">
       <w:lvl w:ilvl="0">
@@ -9233,46 +9241,46 @@
       </w:lvl>
     </w:lvlOverride>
   </w:num>
-  <w:num w:numId="10">
+  <w:num w:numId="10" w16cid:durableId="1088119031">
     <w:abstractNumId w:val="0"/>
   </w:num>
-  <w:num w:numId="11">
+  <w:num w:numId="11" w16cid:durableId="1700547061">
     <w:abstractNumId w:val="4"/>
   </w:num>
-  <w:num w:numId="12">
+  <w:num w:numId="12" w16cid:durableId="1168059166">
     <w:abstractNumId w:val="6"/>
   </w:num>
-  <w:num w:numId="13">
+  <w:num w:numId="13" w16cid:durableId="1843155012">
     <w:abstractNumId w:val="9"/>
   </w:num>
-  <w:num w:numId="14">
+  <w:num w:numId="14" w16cid:durableId="1449084037">
     <w:abstractNumId w:val="5"/>
   </w:num>
-  <w:num w:numId="15">
+  <w:num w:numId="15" w16cid:durableId="2054428931">
     <w:abstractNumId w:val="2"/>
   </w:num>
-  <w:num w:numId="16">
+  <w:num w:numId="16" w16cid:durableId="1147429272">
     <w:abstractNumId w:val="14"/>
   </w:num>
-  <w:num w:numId="17">
+  <w:num w:numId="17" w16cid:durableId="868447511">
     <w:abstractNumId w:val="12"/>
   </w:num>
-  <w:num w:numId="18">
+  <w:num w:numId="18" w16cid:durableId="952395003">
     <w:abstractNumId w:val="7"/>
   </w:num>
-  <w:num w:numId="19">
+  <w:num w:numId="19" w16cid:durableId="1053508584">
     <w:abstractNumId w:val="11"/>
   </w:num>
-  <w:num w:numId="20">
+  <w:num w:numId="20" w16cid:durableId="1711145017">
     <w:abstractNumId w:val="1"/>
   </w:num>
-  <w:num w:numId="21">
+  <w:num w:numId="21" w16cid:durableId="921068109">
     <w:abstractNumId w:val="1"/>
   </w:num>
-  <w:num w:numId="22">
+  <w:num w:numId="22" w16cid:durableId="1667518259">
     <w:abstractNumId w:val="1"/>
   </w:num>
-  <w:num w:numId="23">
+  <w:num w:numId="23" w16cid:durableId="1430201878">
     <w:abstractNumId w:val="2"/>
     <w:lvlOverride w:ilvl="0">
       <w:startOverride w:val="3"/>
@@ -9281,43 +9289,43 @@
       <w:startOverride w:val="1"/>
     </w:lvlOverride>
   </w:num>
-  <w:num w:numId="24">
+  <w:num w:numId="24" w16cid:durableId="534274049">
     <w:abstractNumId w:val="2"/>
   </w:num>
-  <w:num w:numId="25">
+  <w:num w:numId="25" w16cid:durableId="1970086378">
     <w:abstractNumId w:val="2"/>
   </w:num>
-  <w:num w:numId="26">
+  <w:num w:numId="26" w16cid:durableId="371072812">
     <w:abstractNumId w:val="2"/>
   </w:num>
-  <w:num w:numId="27">
+  <w:num w:numId="27" w16cid:durableId="110710291">
     <w:abstractNumId w:val="2"/>
   </w:num>
-  <w:num w:numId="28">
+  <w:num w:numId="28" w16cid:durableId="1888685491">
     <w:abstractNumId w:val="1"/>
   </w:num>
-  <w:num w:numId="29">
+  <w:num w:numId="29" w16cid:durableId="1229804996">
     <w:abstractNumId w:val="1"/>
     <w:lvlOverride w:ilvl="0">
       <w:startOverride w:val="1"/>
     </w:lvlOverride>
   </w:num>
-  <w:num w:numId="30">
+  <w:num w:numId="30" w16cid:durableId="620920708">
     <w:abstractNumId w:val="2"/>
   </w:num>
-  <w:num w:numId="31">
+  <w:num w:numId="31" w16cid:durableId="1264146212">
     <w:abstractNumId w:val="2"/>
   </w:num>
-  <w:num w:numId="32">
+  <w:num w:numId="32" w16cid:durableId="1214930632">
     <w:abstractNumId w:val="2"/>
   </w:num>
-  <w:num w:numId="33">
+  <w:num w:numId="33" w16cid:durableId="2103916783">
     <w:abstractNumId w:val="1"/>
   </w:num>
-  <w:num w:numId="34">
+  <w:num w:numId="34" w16cid:durableId="1002583846">
     <w:abstractNumId w:val="1"/>
   </w:num>
-  <w:num w:numId="35">
+  <w:num w:numId="35" w16cid:durableId="1924336078">
     <w:abstractNumId w:val="2"/>
   </w:num>
   <w:numIdMacAtCleanup w:val="16"/>
@@ -9325,7 +9333,7 @@
 </file>
 
 <file path=word/styles.xml><?xml version="1.0" encoding="utf-8"?>
-<w:styles xmlns:mc="http://schemas.openxmlformats.org/markup-compatibility/2006" xmlns:r="http://schemas.openxmlformats.org/officeDocument/2006/relationships" xmlns:w="http://schemas.openxmlformats.org/wordprocessingml/2006/main" xmlns:w14="http://schemas.microsoft.com/office/word/2010/wordml" xmlns:w15="http://schemas.microsoft.com/office/word/2012/wordml" xmlns:w16cid="http://schemas.microsoft.com/office/word/2016/wordml/cid" xmlns:w16se="http://schemas.microsoft.com/office/word/2015/wordml/symex" mc:Ignorable="w14 w15 w16se w16cid">
+<w:styles xmlns:mc="http://schemas.openxmlformats.org/markup-compatibility/2006" xmlns:r="http://schemas.openxmlformats.org/officeDocument/2006/relationships" xmlns:w="http://schemas.openxmlformats.org/wordprocessingml/2006/main" xmlns:w14="http://schemas.microsoft.com/office/word/2010/wordml" xmlns:w15="http://schemas.microsoft.com/office/word/2012/wordml" xmlns:w16cex="http://schemas.microsoft.com/office/word/2018/wordml/cex" xmlns:w16cid="http://schemas.microsoft.com/office/word/2016/wordml/cid" xmlns:w16="http://schemas.microsoft.com/office/word/2018/wordml" xmlns:w16sdtdh="http://schemas.microsoft.com/office/word/2020/wordml/sdtdatahash" xmlns:w16se="http://schemas.microsoft.com/office/word/2015/wordml/symex" mc:Ignorable="w14 w15 w16se w16cid w16 w16cex w16sdtdh">
   <w:docDefaults>
     <w:rPrDefault>
       <w:rPr>
@@ -9335,7 +9343,7 @@
     </w:rPrDefault>
     <w:pPrDefault/>
   </w:docDefaults>
-  <w:latentStyles w:defLockedState="0" w:defUIPriority="0" w:defSemiHidden="0" w:defUnhideWhenUsed="0" w:defQFormat="0" w:count="375">
+  <w:latentStyles w:defLockedState="0" w:defUIPriority="0" w:defSemiHidden="0" w:defUnhideWhenUsed="0" w:defQFormat="0" w:count="376">
     <w:lsdException w:name="Normal" w:qFormat="1"/>
     <w:lsdException w:name="heading 3" w:qFormat="1"/>
     <w:lsdException w:name="heading 4" w:qFormat="1"/>
@@ -9702,6 +9710,7 @@
     <w:lsdException w:name="Smart Hyperlink" w:semiHidden="1" w:uiPriority="99" w:unhideWhenUsed="1"/>
     <w:lsdException w:name="Hashtag" w:semiHidden="1" w:uiPriority="99" w:unhideWhenUsed="1"/>
     <w:lsdException w:name="Unresolved Mention" w:semiHidden="1" w:uiPriority="99" w:unhideWhenUsed="1"/>
+    <w:lsdException w:name="Smart Link" w:semiHidden="1" w:uiPriority="99" w:unhideWhenUsed="1"/>
   </w:latentStyles>
   <w:style w:type="paragraph" w:default="1" w:styleId="Normal">
     <w:name w:val="Normal"/>
@@ -11161,12 +11170,6 @@
 </file>
 
 <file path=customXml/item1.xml><?xml version="1.0" encoding="utf-8"?>
-<p:properties xmlns:p="http://schemas.microsoft.com/office/2006/metadata/properties" xmlns:xsi="http://www.w3.org/2001/XMLSchema-instance" xmlns:pc="http://schemas.microsoft.com/office/infopath/2007/PartnerControls">
-  <documentManagement/>
-</p:properties>
-</file>
-
-<file path=customXml/item2.xml><?xml version="1.0" encoding="utf-8"?>
 <?mso-contentType ?>
 <FormTemplates xmlns="http://schemas.microsoft.com/sharepoint/v3/contenttype/forms">
   <Display>DocumentLibraryForm</Display>
@@ -11175,7 +11178,17 @@
 </FormTemplates>
 </file>
 
+<file path=customXml/item2.xml><?xml version="1.0" encoding="utf-8"?>
+<p:properties xmlns:p="http://schemas.microsoft.com/office/2006/metadata/properties" xmlns:xsi="http://www.w3.org/2001/XMLSchema-instance" xmlns:pc="http://schemas.microsoft.com/office/infopath/2007/PartnerControls">
+  <documentManagement/>
+</p:properties>
+</file>
+
 <file path=customXml/item3.xml><?xml version="1.0" encoding="utf-8"?>
+<b:Sources xmlns:b="http://schemas.openxmlformats.org/officeDocument/2006/bibliography" xmlns="http://schemas.openxmlformats.org/officeDocument/2006/bibliography" SelectedStyle="\APA.XSL" StyleName="APA"/>
+</file>
+
+<file path=customXml/item4.xml><?xml version="1.0" encoding="utf-8"?>
 <ct:contentTypeSchema xmlns:ct="http://schemas.microsoft.com/office/2006/metadata/contentType" xmlns:ma="http://schemas.microsoft.com/office/2006/metadata/properties/metaAttributes" ct:_="" ma:_="" ma:contentTypeName="Documento" ma:contentTypeID="0x010100FF33F66F804B4D49AAA3ACD3A2BB6BED" ma:contentTypeVersion="4" ma:contentTypeDescription="Crie um novo documento." ma:contentTypeScope="" ma:versionID="35563e1b0f5054b18b17940f79e394d4">
   <xsd:schema xmlns:xsd="http://www.w3.org/2001/XMLSchema" xmlns:xs="http://www.w3.org/2001/XMLSchema" xmlns:p="http://schemas.microsoft.com/office/2006/metadata/properties" xmlns:ns2="2b27184c-fad0-44bf-8a16-f94ff7fe2173" targetNamespace="http://schemas.microsoft.com/office/2006/metadata/properties" ma:root="true" ma:fieldsID="ee169c34ba1c4748b3cdab97d0865835" ns2:_="">
     <xsd:import namespace="2b27184c-fad0-44bf-8a16-f94ff7fe2173"/>
@@ -11319,11 +11332,15 @@
 </ct:contentTypeSchema>
 </file>
 
-<file path=customXml/item4.xml><?xml version="1.0" encoding="utf-8"?>
-<b:Sources xmlns:b="http://schemas.openxmlformats.org/officeDocument/2006/bibliography" xmlns="http://schemas.openxmlformats.org/officeDocument/2006/bibliography" SelectedStyle="\APA.XSL" StyleName="APA"/>
+<file path=customXml/itemProps1.xml><?xml version="1.0" encoding="utf-8"?>
+<ds:datastoreItem xmlns:ds="http://schemas.openxmlformats.org/officeDocument/2006/customXml" ds:itemID="{87F41EE9-D0ED-46D2-98A3-6ADED8281B26}">
+  <ds:schemaRefs>
+    <ds:schemaRef ds:uri="http://schemas.microsoft.com/sharepoint/v3/contenttype/forms"/>
+  </ds:schemaRefs>
+</ds:datastoreItem>
 </file>
 
-<file path=customXml/itemProps1.xml><?xml version="1.0" encoding="utf-8"?>
+<file path=customXml/itemProps2.xml><?xml version="1.0" encoding="utf-8"?>
 <ds:datastoreItem xmlns:ds="http://schemas.openxmlformats.org/officeDocument/2006/customXml" ds:itemID="{7762AFF8-5A06-497A-AEA1-819F616E5047}">
   <ds:schemaRefs>
     <ds:schemaRef ds:uri="http://schemas.microsoft.com/office/2006/metadata/properties"/>
@@ -11332,15 +11349,15 @@
 </ds:datastoreItem>
 </file>
 
-<file path=customXml/itemProps2.xml><?xml version="1.0" encoding="utf-8"?>
-<ds:datastoreItem xmlns:ds="http://schemas.openxmlformats.org/officeDocument/2006/customXml" ds:itemID="{87F41EE9-D0ED-46D2-98A3-6ADED8281B26}">
+<file path=customXml/itemProps3.xml><?xml version="1.0" encoding="utf-8"?>
+<ds:datastoreItem xmlns:ds="http://schemas.openxmlformats.org/officeDocument/2006/customXml" ds:itemID="{82D4E74A-7440-4A00-9798-873B3DE0C844}">
   <ds:schemaRefs>
-    <ds:schemaRef ds:uri="http://schemas.microsoft.com/sharepoint/v3/contenttype/forms"/>
+    <ds:schemaRef ds:uri="http://schemas.openxmlformats.org/officeDocument/2006/bibliography"/>
   </ds:schemaRefs>
 </ds:datastoreItem>
 </file>
 
-<file path=customXml/itemProps3.xml><?xml version="1.0" encoding="utf-8"?>
+<file path=customXml/itemProps4.xml><?xml version="1.0" encoding="utf-8"?>
 <ds:datastoreItem xmlns:ds="http://schemas.openxmlformats.org/officeDocument/2006/customXml" ds:itemID="{1D215659-7484-47C8-86AD-4D487F654A46}">
   <ds:schemaRefs>
     <ds:schemaRef ds:uri="http://schemas.microsoft.com/office/2006/metadata/contentType"/>
@@ -11356,12 +11373,4 @@
     <ds:schemaRef ds:uri="http://schemas.microsoft.com/internal/obd"/>
   </ds:schemaRefs>
 </ds:datastoreItem>
-</file>
-
-<file path=customXml/itemProps4.xml><?xml version="1.0" encoding="utf-8"?>
-<ds:datastoreItem xmlns:ds="http://schemas.openxmlformats.org/officeDocument/2006/customXml" ds:itemID="{82D4E74A-7440-4A00-9798-873B3DE0C844}">
-  <ds:schemaRefs>
-    <ds:schemaRef ds:uri="http://schemas.openxmlformats.org/officeDocument/2006/bibliography"/>
-  </ds:schemaRefs>
-</ds:datastoreItem>
 </file>
</xml_diff>

<commit_message>
:books: docs: Adicionando dois parágrafos da introdução
</commit_message>
<xml_diff>
--- a/DocumentosDMC/DMC.docx
+++ b/DocumentosDMC/DMC.docx
@@ -3115,15 +3115,9 @@
         <w:pStyle w:val="Pargrafo"/>
         <w:spacing w:before="0" w:line="360" w:lineRule="auto"/>
         <w:ind w:firstLine="851"/>
-        <w:rPr>
-          <w:szCs w:val="24"/>
-        </w:rPr>
-      </w:pPr>
-      <w:r>
-        <w:rPr>
-          <w:szCs w:val="24"/>
-        </w:rPr>
-        <w:t>Este projeto propõe um sistema Gerenciador de Documentos</w:t>
+      </w:pPr>
+      <w:r>
+        <w:t xml:space="preserve">Atualmente, na Prefeitura de Jales, o controle das aprovações de construções é realizado por um sistema defasado, o que dificulta e prolonga o processo de busca por esses documentos. </w:t>
       </w:r>
     </w:p>
     <w:p>
@@ -3131,6 +3125,16 @@
         <w:pStyle w:val="Pargrafo"/>
         <w:spacing w:before="0" w:line="360" w:lineRule="auto"/>
         <w:ind w:firstLine="851"/>
+      </w:pPr>
+      <w:r>
+        <w:t>Nesse cenário, este projeto propõe o desenvolvimento de um software destinado ao gerenciamento de obras que tenham documentos aprovados, incluindo aqueles que estejam relacionados a esses registros. Este sistema oferecerá uma pesquisa mais robusta, com o objetivo de otimizar o tempo de resposta e minimizar o esforço necessário para localizar os documentos, ao mesmo tempo em que assegura o controle de acesso e a segurança desses arquivos.</w:t>
+      </w:r>
+    </w:p>
+    <w:p>
+      <w:pPr>
+        <w:pStyle w:val="Pargrafo"/>
+        <w:spacing w:before="0" w:line="360" w:lineRule="auto"/>
+        <w:ind w:firstLine="851"/>
         <w:rPr>
           <w:szCs w:val="24"/>
         </w:rPr>
@@ -3165,6 +3169,16 @@
         </w:rPr>
         <w:t>.</w:t>
       </w:r>
+    </w:p>
+    <w:p>
+      <w:pPr>
+        <w:pStyle w:val="Pargrafo"/>
+        <w:spacing w:before="0" w:line="360" w:lineRule="auto"/>
+        <w:ind w:firstLine="851"/>
+        <w:rPr>
+          <w:szCs w:val="24"/>
+        </w:rPr>
+      </w:pPr>
     </w:p>
     <w:p>
       <w:pPr>
@@ -11170,12 +11184,7 @@
 </file>
 
 <file path=customXml/item1.xml><?xml version="1.0" encoding="utf-8"?>
-<?mso-contentType ?>
-<FormTemplates xmlns="http://schemas.microsoft.com/sharepoint/v3/contenttype/forms">
-  <Display>DocumentLibraryForm</Display>
-  <Edit>DocumentLibraryForm</Edit>
-  <New>DocumentLibraryForm</New>
-</FormTemplates>
+<b:Sources xmlns:b="http://schemas.openxmlformats.org/officeDocument/2006/bibliography" xmlns="http://schemas.openxmlformats.org/officeDocument/2006/bibliography" SelectedStyle="\APA.XSL" StyleName="APA"/>
 </file>
 
 <file path=customXml/item2.xml><?xml version="1.0" encoding="utf-8"?>
@@ -11185,7 +11194,12 @@
 </file>
 
 <file path=customXml/item3.xml><?xml version="1.0" encoding="utf-8"?>
-<b:Sources xmlns:b="http://schemas.openxmlformats.org/officeDocument/2006/bibliography" xmlns="http://schemas.openxmlformats.org/officeDocument/2006/bibliography" SelectedStyle="\APA.XSL" StyleName="APA"/>
+<?mso-contentType ?>
+<FormTemplates xmlns="http://schemas.microsoft.com/sharepoint/v3/contenttype/forms">
+  <Display>DocumentLibraryForm</Display>
+  <Edit>DocumentLibraryForm</Edit>
+  <New>DocumentLibraryForm</New>
+</FormTemplates>
 </file>
 
 <file path=customXml/item4.xml><?xml version="1.0" encoding="utf-8"?>
@@ -11333,9 +11347,9 @@
 </file>
 
 <file path=customXml/itemProps1.xml><?xml version="1.0" encoding="utf-8"?>
-<ds:datastoreItem xmlns:ds="http://schemas.openxmlformats.org/officeDocument/2006/customXml" ds:itemID="{87F41EE9-D0ED-46D2-98A3-6ADED8281B26}">
+<ds:datastoreItem xmlns:ds="http://schemas.openxmlformats.org/officeDocument/2006/customXml" ds:itemID="{82D4E74A-7440-4A00-9798-873B3DE0C844}">
   <ds:schemaRefs>
-    <ds:schemaRef ds:uri="http://schemas.microsoft.com/sharepoint/v3/contenttype/forms"/>
+    <ds:schemaRef ds:uri="http://schemas.openxmlformats.org/officeDocument/2006/bibliography"/>
   </ds:schemaRefs>
 </ds:datastoreItem>
 </file>
@@ -11350,9 +11364,9 @@
 </file>
 
 <file path=customXml/itemProps3.xml><?xml version="1.0" encoding="utf-8"?>
-<ds:datastoreItem xmlns:ds="http://schemas.openxmlformats.org/officeDocument/2006/customXml" ds:itemID="{82D4E74A-7440-4A00-9798-873B3DE0C844}">
+<ds:datastoreItem xmlns:ds="http://schemas.openxmlformats.org/officeDocument/2006/customXml" ds:itemID="{87F41EE9-D0ED-46D2-98A3-6ADED8281B26}">
   <ds:schemaRefs>
-    <ds:schemaRef ds:uri="http://schemas.openxmlformats.org/officeDocument/2006/bibliography"/>
+    <ds:schemaRef ds:uri="http://schemas.microsoft.com/sharepoint/v3/contenttype/forms"/>
   </ds:schemaRefs>
 </ds:datastoreItem>
 </file>

</xml_diff>